<commit_message>
Finished P3; fixed bugs in P2
</commit_message>
<xml_diff>
--- a/Assignment 3.docx
+++ b/Assignment 3.docx
@@ -46,27 +46,45 @@
       <w:pPr>
         <w:pStyle w:val="Code"/>
       </w:pPr>
-      <w:r>
-        <w:t>$ ./P1.exe ../../Texts/Novels/DostoevskyKaramazov.txt 0.5</w:t>
-      </w:r>
-    </w:p>
-    <w:p>
-      <w:pPr>
-        <w:pStyle w:val="Code"/>
-      </w:pPr>
-      <w:r>
-        <w:t>the, 15173</w:t>
-      </w:r>
-    </w:p>
-    <w:p>
-      <w:pPr>
-        <w:pStyle w:val="Code"/>
-      </w:pPr>
+      <w:proofErr w:type="gramStart"/>
+      <w:r>
+        <w:t>$ ./</w:t>
+      </w:r>
+      <w:proofErr w:type="gramEnd"/>
+      <w:r>
+        <w:t>P1.exe ../../Texts/Novels/DostoevskyKaramazov.txt 0.5</w:t>
+      </w:r>
+    </w:p>
+    <w:p>
+      <w:pPr>
+        <w:pStyle w:val="Code"/>
+      </w:pPr>
+      <w:proofErr w:type="gramStart"/>
+      <w:r>
+        <w:t>the</w:t>
+      </w:r>
+      <w:proofErr w:type="gramEnd"/>
+      <w:r>
+        <w:t>, 15173</w:t>
+      </w:r>
+    </w:p>
+    <w:p>
+      <w:pPr>
+        <w:pStyle w:val="Code"/>
+      </w:pPr>
+      <w:proofErr w:type="gramStart"/>
       <w:r>
         <w:rPr>
           <w:rStyle w:val="CodeChar"/>
         </w:rPr>
-        <w:t>and,</w:t>
+        <w:t>and</w:t>
+      </w:r>
+      <w:proofErr w:type="gramEnd"/>
+      <w:r>
+        <w:rPr>
+          <w:rStyle w:val="CodeChar"/>
+        </w:rPr>
+        <w:t>,</w:t>
       </w:r>
       <w:r>
         <w:t xml:space="preserve"> 11436</w:t>
@@ -76,465 +94,761 @@
       <w:pPr>
         <w:pStyle w:val="Code"/>
       </w:pPr>
-      <w:r>
-        <w:t>to, 9528</w:t>
-      </w:r>
-    </w:p>
-    <w:p>
-      <w:pPr>
-        <w:pStyle w:val="Code"/>
-      </w:pPr>
-      <w:r>
-        <w:t>he, 8149</w:t>
-      </w:r>
-    </w:p>
-    <w:p>
-      <w:pPr>
-        <w:pStyle w:val="Code"/>
-      </w:pPr>
-      <w:r>
-        <w:t>i, 7995</w:t>
-      </w:r>
-    </w:p>
-    <w:p>
-      <w:pPr>
-        <w:pStyle w:val="Code"/>
-      </w:pPr>
-      <w:r>
-        <w:t>of, 7281</w:t>
-      </w:r>
-    </w:p>
-    <w:p>
-      <w:pPr>
-        <w:pStyle w:val="Code"/>
-      </w:pPr>
-      <w:r>
-        <w:t>a, 6804</w:t>
-      </w:r>
-    </w:p>
-    <w:p>
-      <w:pPr>
-        <w:pStyle w:val="Code"/>
-      </w:pPr>
-      <w:r>
-        <w:t>you, 6305</w:t>
-      </w:r>
-    </w:p>
-    <w:p>
-      <w:pPr>
-        <w:pStyle w:val="Code"/>
-      </w:pPr>
-      <w:r>
-        <w:t>that, 6177</w:t>
-      </w:r>
-    </w:p>
-    <w:p>
-      <w:pPr>
-        <w:pStyle w:val="Code"/>
-      </w:pPr>
-      <w:r>
-        <w:t>it, 5852</w:t>
-      </w:r>
-    </w:p>
-    <w:p>
-      <w:pPr>
-        <w:pStyle w:val="Code"/>
-      </w:pPr>
-      <w:r>
-        <w:t>in, 5514</w:t>
-      </w:r>
-    </w:p>
-    <w:p>
-      <w:pPr>
-        <w:pStyle w:val="Code"/>
-      </w:pPr>
-      <w:r>
-        <w:t>was, 4776</w:t>
-      </w:r>
-    </w:p>
-    <w:p>
-      <w:pPr>
-        <w:pStyle w:val="Code"/>
-      </w:pPr>
-      <w:r>
-        <w:t>his, 4345</w:t>
-      </w:r>
-    </w:p>
-    <w:p>
-      <w:pPr>
-        <w:pStyle w:val="Code"/>
-      </w:pPr>
-      <w:r>
-        <w:t>s, 3480</w:t>
-      </w:r>
-    </w:p>
-    <w:p>
-      <w:pPr>
-        <w:pStyle w:val="Code"/>
-      </w:pPr>
-      <w:r>
-        <w:t>for, 3471</w:t>
-      </w:r>
-    </w:p>
-    <w:p>
-      <w:pPr>
-        <w:pStyle w:val="Code"/>
-      </w:pPr>
-      <w:r>
-        <w:t>him, 3377</w:t>
-      </w:r>
-    </w:p>
-    <w:p>
-      <w:pPr>
-        <w:pStyle w:val="Code"/>
-      </w:pPr>
-      <w:r>
-        <w:t>but, 3267</w:t>
-      </w:r>
-    </w:p>
-    <w:p>
-      <w:pPr>
-        <w:pStyle w:val="Code"/>
-      </w:pPr>
-      <w:r>
-        <w:t>at, 3004</w:t>
-      </w:r>
-    </w:p>
-    <w:p>
-      <w:pPr>
-        <w:pStyle w:val="Code"/>
-      </w:pPr>
-      <w:r>
-        <w:t>with, 2986</w:t>
-      </w:r>
-    </w:p>
-    <w:p>
-      <w:pPr>
-        <w:pStyle w:val="Code"/>
-      </w:pPr>
-      <w:r>
-        <w:t>not, 2907</w:t>
-      </w:r>
-    </w:p>
-    <w:p>
-      <w:pPr>
-        <w:pStyle w:val="Code"/>
-      </w:pPr>
-      <w:r>
-        <w:t>had, 2854</w:t>
-      </w:r>
-    </w:p>
-    <w:p>
-      <w:pPr>
-        <w:pStyle w:val="Code"/>
-      </w:pPr>
-      <w:r>
-        <w:t>is, 2433</w:t>
-      </w:r>
-    </w:p>
-    <w:p>
-      <w:pPr>
-        <w:pStyle w:val="Code"/>
-      </w:pPr>
-      <w:r>
-        <w:t>on, 2334</w:t>
-      </w:r>
-    </w:p>
-    <w:p>
-      <w:pPr>
-        <w:pStyle w:val="Code"/>
-      </w:pPr>
-      <w:r>
-        <w:t>me, 2292</w:t>
-      </w:r>
-    </w:p>
-    <w:p>
-      <w:pPr>
-        <w:pStyle w:val="Code"/>
-      </w:pPr>
-      <w:r>
-        <w:t>all, 2196</w:t>
-      </w:r>
-    </w:p>
-    <w:p>
-      <w:pPr>
-        <w:pStyle w:val="Code"/>
-      </w:pPr>
-      <w:r>
-        <w:t>as, 2132</w:t>
-      </w:r>
-    </w:p>
-    <w:p>
-      <w:pPr>
-        <w:pStyle w:val="Code"/>
-      </w:pPr>
-      <w:r>
-        <w:t>t, 2108</w:t>
-      </w:r>
-    </w:p>
-    <w:p>
-      <w:pPr>
-        <w:pStyle w:val="Code"/>
-      </w:pPr>
-      <w:r>
-        <w:t>have, 1983</w:t>
-      </w:r>
-    </w:p>
-    <w:p>
-      <w:pPr>
-        <w:pStyle w:val="Code"/>
-      </w:pPr>
-      <w:r>
-        <w:t>her, 1885</w:t>
-      </w:r>
-    </w:p>
-    <w:p>
-      <w:pPr>
-        <w:pStyle w:val="Code"/>
-      </w:pPr>
-      <w:r>
-        <w:t>be, 1874</w:t>
-      </w:r>
-    </w:p>
-    <w:p>
-      <w:pPr>
-        <w:pStyle w:val="Code"/>
-      </w:pPr>
-      <w:r>
-        <w:t>she, 1784</w:t>
-      </w:r>
-    </w:p>
-    <w:p>
-      <w:pPr>
-        <w:pStyle w:val="Code"/>
-      </w:pPr>
-      <w:r>
-        <w:t>what, 1743</w:t>
-      </w:r>
-    </w:p>
-    <w:p>
-      <w:pPr>
-        <w:pStyle w:val="Code"/>
-      </w:pPr>
-      <w:r>
-        <w:t>so, 1705</w:t>
-      </w:r>
-    </w:p>
-    <w:p>
-      <w:pPr>
-        <w:pStyle w:val="Code"/>
-      </w:pPr>
-      <w:r>
-        <w:t>my, 1691</w:t>
-      </w:r>
-    </w:p>
-    <w:p>
-      <w:pPr>
-        <w:pStyle w:val="Code"/>
-      </w:pPr>
-      <w:r>
-        <w:t>one, 1603</w:t>
-      </w:r>
-    </w:p>
-    <w:p>
-      <w:pPr>
-        <w:pStyle w:val="Code"/>
-      </w:pPr>
-      <w:r>
-        <w:t>from, 1486</w:t>
-      </w:r>
-    </w:p>
-    <w:p>
-      <w:pPr>
-        <w:pStyle w:val="Code"/>
-      </w:pPr>
-      <w:r>
-        <w:t>there, 1357</w:t>
-      </w:r>
-    </w:p>
-    <w:p>
-      <w:pPr>
-        <w:pStyle w:val="Code"/>
-      </w:pPr>
-      <w:r>
-        <w:t>they, 1310</w:t>
-      </w:r>
-    </w:p>
-    <w:p>
-      <w:pPr>
-        <w:pStyle w:val="Code"/>
-      </w:pPr>
-      <w:r>
-        <w:t>alyosha, 1243</w:t>
-      </w:r>
-    </w:p>
-    <w:p>
-      <w:pPr>
-        <w:pStyle w:val="Code"/>
-      </w:pPr>
-      <w:r>
-        <w:t>this, 1241</w:t>
-      </w:r>
-    </w:p>
-    <w:p>
-      <w:pPr>
-        <w:pStyle w:val="Code"/>
-      </w:pPr>
-      <w:r>
-        <w:t>are, 1222</w:t>
-      </w:r>
-    </w:p>
-    <w:p>
-      <w:pPr>
-        <w:pStyle w:val="Code"/>
-      </w:pPr>
-      <w:r>
-        <w:t>by, 1205</w:t>
-      </w:r>
-    </w:p>
-    <w:p>
-      <w:pPr>
-        <w:pStyle w:val="Code"/>
-      </w:pPr>
+      <w:proofErr w:type="gramStart"/>
+      <w:r>
+        <w:t>to</w:t>
+      </w:r>
+      <w:proofErr w:type="gramEnd"/>
+      <w:r>
+        <w:t>, 9528</w:t>
+      </w:r>
+    </w:p>
+    <w:p>
+      <w:pPr>
+        <w:pStyle w:val="Code"/>
+      </w:pPr>
+      <w:proofErr w:type="gramStart"/>
+      <w:r>
+        <w:t>he</w:t>
+      </w:r>
+      <w:proofErr w:type="gramEnd"/>
+      <w:r>
+        <w:t>, 8149</w:t>
+      </w:r>
+    </w:p>
+    <w:p>
+      <w:pPr>
+        <w:pStyle w:val="Code"/>
+      </w:pPr>
+      <w:proofErr w:type="spellStart"/>
+      <w:proofErr w:type="gramStart"/>
+      <w:r>
+        <w:t>i</w:t>
+      </w:r>
+      <w:proofErr w:type="spellEnd"/>
+      <w:proofErr w:type="gramEnd"/>
+      <w:r>
+        <w:t>, 7995</w:t>
+      </w:r>
+    </w:p>
+    <w:p>
+      <w:pPr>
+        <w:pStyle w:val="Code"/>
+      </w:pPr>
+      <w:proofErr w:type="gramStart"/>
+      <w:r>
+        <w:t>of</w:t>
+      </w:r>
+      <w:proofErr w:type="gramEnd"/>
+      <w:r>
+        <w:t>, 7281</w:t>
+      </w:r>
+    </w:p>
+    <w:p>
+      <w:pPr>
+        <w:pStyle w:val="Code"/>
+      </w:pPr>
+      <w:proofErr w:type="gramStart"/>
+      <w:r>
+        <w:t>a</w:t>
+      </w:r>
+      <w:proofErr w:type="gramEnd"/>
+      <w:r>
+        <w:t>, 6804</w:t>
+      </w:r>
+    </w:p>
+    <w:p>
+      <w:pPr>
+        <w:pStyle w:val="Code"/>
+      </w:pPr>
+      <w:proofErr w:type="gramStart"/>
+      <w:r>
+        <w:t>you</w:t>
+      </w:r>
+      <w:proofErr w:type="gramEnd"/>
+      <w:r>
+        <w:t>, 6305</w:t>
+      </w:r>
+    </w:p>
+    <w:p>
+      <w:pPr>
+        <w:pStyle w:val="Code"/>
+      </w:pPr>
+      <w:proofErr w:type="gramStart"/>
+      <w:r>
+        <w:t>that</w:t>
+      </w:r>
+      <w:proofErr w:type="gramEnd"/>
+      <w:r>
+        <w:t>, 6177</w:t>
+      </w:r>
+    </w:p>
+    <w:p>
+      <w:pPr>
+        <w:pStyle w:val="Code"/>
+      </w:pPr>
+      <w:proofErr w:type="gramStart"/>
+      <w:r>
+        <w:t>it</w:t>
+      </w:r>
+      <w:proofErr w:type="gramEnd"/>
+      <w:r>
+        <w:t>, 5852</w:t>
+      </w:r>
+    </w:p>
+    <w:p>
+      <w:pPr>
+        <w:pStyle w:val="Code"/>
+      </w:pPr>
+      <w:proofErr w:type="gramStart"/>
+      <w:r>
+        <w:t>in</w:t>
+      </w:r>
+      <w:proofErr w:type="gramEnd"/>
+      <w:r>
+        <w:t>, 5514</w:t>
+      </w:r>
+    </w:p>
+    <w:p>
+      <w:pPr>
+        <w:pStyle w:val="Code"/>
+      </w:pPr>
+      <w:proofErr w:type="gramStart"/>
+      <w:r>
+        <w:t>was</w:t>
+      </w:r>
+      <w:proofErr w:type="gramEnd"/>
+      <w:r>
+        <w:t>, 4776</w:t>
+      </w:r>
+    </w:p>
+    <w:p>
+      <w:pPr>
+        <w:pStyle w:val="Code"/>
+      </w:pPr>
+      <w:proofErr w:type="gramStart"/>
+      <w:r>
+        <w:t>his</w:t>
+      </w:r>
+      <w:proofErr w:type="gramEnd"/>
+      <w:r>
+        <w:t>, 4345</w:t>
+      </w:r>
+    </w:p>
+    <w:p>
+      <w:pPr>
+        <w:pStyle w:val="Code"/>
+      </w:pPr>
+      <w:proofErr w:type="gramStart"/>
+      <w:r>
+        <w:t>s</w:t>
+      </w:r>
+      <w:proofErr w:type="gramEnd"/>
+      <w:r>
+        <w:t>, 3480</w:t>
+      </w:r>
+    </w:p>
+    <w:p>
+      <w:pPr>
+        <w:pStyle w:val="Code"/>
+      </w:pPr>
+      <w:proofErr w:type="gramStart"/>
+      <w:r>
+        <w:t>for</w:t>
+      </w:r>
+      <w:proofErr w:type="gramEnd"/>
+      <w:r>
+        <w:t>, 3471</w:t>
+      </w:r>
+    </w:p>
+    <w:p>
+      <w:pPr>
+        <w:pStyle w:val="Code"/>
+      </w:pPr>
+      <w:proofErr w:type="gramStart"/>
+      <w:r>
+        <w:t>him</w:t>
+      </w:r>
+      <w:proofErr w:type="gramEnd"/>
+      <w:r>
+        <w:t>, 3377</w:t>
+      </w:r>
+    </w:p>
+    <w:p>
+      <w:pPr>
+        <w:pStyle w:val="Code"/>
+      </w:pPr>
+      <w:proofErr w:type="gramStart"/>
+      <w:r>
+        <w:t>but</w:t>
+      </w:r>
+      <w:proofErr w:type="gramEnd"/>
+      <w:r>
+        <w:t>, 3267</w:t>
+      </w:r>
+    </w:p>
+    <w:p>
+      <w:pPr>
+        <w:pStyle w:val="Code"/>
+      </w:pPr>
+      <w:proofErr w:type="gramStart"/>
+      <w:r>
+        <w:t>at</w:t>
+      </w:r>
+      <w:proofErr w:type="gramEnd"/>
+      <w:r>
+        <w:t>, 3004</w:t>
+      </w:r>
+    </w:p>
+    <w:p>
+      <w:pPr>
+        <w:pStyle w:val="Code"/>
+      </w:pPr>
+      <w:proofErr w:type="gramStart"/>
+      <w:r>
+        <w:t>with</w:t>
+      </w:r>
+      <w:proofErr w:type="gramEnd"/>
+      <w:r>
+        <w:t>, 2986</w:t>
+      </w:r>
+    </w:p>
+    <w:p>
+      <w:pPr>
+        <w:pStyle w:val="Code"/>
+      </w:pPr>
+      <w:proofErr w:type="gramStart"/>
+      <w:r>
+        <w:t>not</w:t>
+      </w:r>
+      <w:proofErr w:type="gramEnd"/>
+      <w:r>
+        <w:t>, 2907</w:t>
+      </w:r>
+    </w:p>
+    <w:p>
+      <w:pPr>
+        <w:pStyle w:val="Code"/>
+      </w:pPr>
+      <w:proofErr w:type="gramStart"/>
+      <w:r>
+        <w:t>had</w:t>
+      </w:r>
+      <w:proofErr w:type="gramEnd"/>
+      <w:r>
+        <w:t>, 2854</w:t>
+      </w:r>
+    </w:p>
+    <w:p>
+      <w:pPr>
+        <w:pStyle w:val="Code"/>
+      </w:pPr>
+      <w:proofErr w:type="gramStart"/>
+      <w:r>
+        <w:t>is</w:t>
+      </w:r>
+      <w:proofErr w:type="gramEnd"/>
+      <w:r>
+        <w:t>, 2433</w:t>
+      </w:r>
+    </w:p>
+    <w:p>
+      <w:pPr>
+        <w:pStyle w:val="Code"/>
+      </w:pPr>
+      <w:proofErr w:type="gramStart"/>
+      <w:r>
+        <w:t>on</w:t>
+      </w:r>
+      <w:proofErr w:type="gramEnd"/>
+      <w:r>
+        <w:t>, 2334</w:t>
+      </w:r>
+    </w:p>
+    <w:p>
+      <w:pPr>
+        <w:pStyle w:val="Code"/>
+      </w:pPr>
+      <w:proofErr w:type="gramStart"/>
+      <w:r>
+        <w:t>me</w:t>
+      </w:r>
+      <w:proofErr w:type="gramEnd"/>
+      <w:r>
+        <w:t>, 2292</w:t>
+      </w:r>
+    </w:p>
+    <w:p>
+      <w:pPr>
+        <w:pStyle w:val="Code"/>
+      </w:pPr>
+      <w:proofErr w:type="gramStart"/>
+      <w:r>
+        <w:t>all</w:t>
+      </w:r>
+      <w:proofErr w:type="gramEnd"/>
+      <w:r>
+        <w:t>, 2196</w:t>
+      </w:r>
+    </w:p>
+    <w:p>
+      <w:pPr>
+        <w:pStyle w:val="Code"/>
+      </w:pPr>
+      <w:proofErr w:type="gramStart"/>
+      <w:r>
+        <w:t>as</w:t>
+      </w:r>
+      <w:proofErr w:type="gramEnd"/>
+      <w:r>
+        <w:t>, 2132</w:t>
+      </w:r>
+    </w:p>
+    <w:p>
+      <w:pPr>
+        <w:pStyle w:val="Code"/>
+      </w:pPr>
+      <w:proofErr w:type="gramStart"/>
+      <w:r>
+        <w:t>t</w:t>
+      </w:r>
+      <w:proofErr w:type="gramEnd"/>
+      <w:r>
+        <w:t>, 2108</w:t>
+      </w:r>
+    </w:p>
+    <w:p>
+      <w:pPr>
+        <w:pStyle w:val="Code"/>
+      </w:pPr>
+      <w:proofErr w:type="gramStart"/>
+      <w:r>
+        <w:t>have</w:t>
+      </w:r>
+      <w:proofErr w:type="gramEnd"/>
+      <w:r>
+        <w:t>, 1983</w:t>
+      </w:r>
+    </w:p>
+    <w:p>
+      <w:pPr>
+        <w:pStyle w:val="Code"/>
+      </w:pPr>
+      <w:proofErr w:type="gramStart"/>
+      <w:r>
+        <w:t>her</w:t>
+      </w:r>
+      <w:proofErr w:type="gramEnd"/>
+      <w:r>
+        <w:t>, 1885</w:t>
+      </w:r>
+    </w:p>
+    <w:p>
+      <w:pPr>
+        <w:pStyle w:val="Code"/>
+      </w:pPr>
+      <w:proofErr w:type="gramStart"/>
+      <w:r>
+        <w:t>be</w:t>
+      </w:r>
+      <w:proofErr w:type="gramEnd"/>
+      <w:r>
+        <w:t>, 1874</w:t>
+      </w:r>
+    </w:p>
+    <w:p>
+      <w:pPr>
+        <w:pStyle w:val="Code"/>
+      </w:pPr>
+      <w:proofErr w:type="gramStart"/>
+      <w:r>
+        <w:t>she</w:t>
+      </w:r>
+      <w:proofErr w:type="gramEnd"/>
+      <w:r>
+        <w:t>, 1784</w:t>
+      </w:r>
+    </w:p>
+    <w:p>
+      <w:pPr>
+        <w:pStyle w:val="Code"/>
+      </w:pPr>
+      <w:proofErr w:type="gramStart"/>
+      <w:r>
+        <w:t>what</w:t>
+      </w:r>
+      <w:proofErr w:type="gramEnd"/>
+      <w:r>
+        <w:t>, 1743</w:t>
+      </w:r>
+    </w:p>
+    <w:p>
+      <w:pPr>
+        <w:pStyle w:val="Code"/>
+      </w:pPr>
+      <w:proofErr w:type="gramStart"/>
+      <w:r>
+        <w:t>so</w:t>
+      </w:r>
+      <w:proofErr w:type="gramEnd"/>
+      <w:r>
+        <w:t>, 1705</w:t>
+      </w:r>
+    </w:p>
+    <w:p>
+      <w:pPr>
+        <w:pStyle w:val="Code"/>
+      </w:pPr>
+      <w:proofErr w:type="gramStart"/>
+      <w:r>
+        <w:t>my</w:t>
+      </w:r>
+      <w:proofErr w:type="gramEnd"/>
+      <w:r>
+        <w:t>, 1691</w:t>
+      </w:r>
+    </w:p>
+    <w:p>
+      <w:pPr>
+        <w:pStyle w:val="Code"/>
+      </w:pPr>
+      <w:proofErr w:type="gramStart"/>
+      <w:r>
+        <w:t>one</w:t>
+      </w:r>
+      <w:proofErr w:type="gramEnd"/>
+      <w:r>
+        <w:t>, 1603</w:t>
+      </w:r>
+    </w:p>
+    <w:p>
+      <w:pPr>
+        <w:pStyle w:val="Code"/>
+      </w:pPr>
+      <w:proofErr w:type="gramStart"/>
+      <w:r>
+        <w:t>from</w:t>
+      </w:r>
+      <w:proofErr w:type="gramEnd"/>
+      <w:r>
+        <w:t>, 1486</w:t>
+      </w:r>
+    </w:p>
+    <w:p>
+      <w:pPr>
+        <w:pStyle w:val="Code"/>
+      </w:pPr>
+      <w:proofErr w:type="gramStart"/>
+      <w:r>
+        <w:t>there</w:t>
+      </w:r>
+      <w:proofErr w:type="gramEnd"/>
+      <w:r>
+        <w:t>, 1357</w:t>
+      </w:r>
+    </w:p>
+    <w:p>
+      <w:pPr>
+        <w:pStyle w:val="Code"/>
+      </w:pPr>
+      <w:proofErr w:type="gramStart"/>
+      <w:r>
+        <w:t>they</w:t>
+      </w:r>
+      <w:proofErr w:type="gramEnd"/>
+      <w:r>
+        <w:t>, 1310</w:t>
+      </w:r>
+    </w:p>
+    <w:p>
+      <w:pPr>
+        <w:pStyle w:val="Code"/>
+      </w:pPr>
+      <w:proofErr w:type="spellStart"/>
+      <w:proofErr w:type="gramStart"/>
+      <w:r>
+        <w:t>alyosha</w:t>
+      </w:r>
+      <w:proofErr w:type="spellEnd"/>
+      <w:proofErr w:type="gramEnd"/>
+      <w:r>
+        <w:t>, 1243</w:t>
+      </w:r>
+    </w:p>
+    <w:p>
+      <w:pPr>
+        <w:pStyle w:val="Code"/>
+      </w:pPr>
+      <w:proofErr w:type="gramStart"/>
+      <w:r>
+        <w:t>this</w:t>
+      </w:r>
+      <w:proofErr w:type="gramEnd"/>
+      <w:r>
+        <w:t>, 1241</w:t>
+      </w:r>
+    </w:p>
+    <w:p>
+      <w:pPr>
+        <w:pStyle w:val="Code"/>
+      </w:pPr>
+      <w:proofErr w:type="gramStart"/>
+      <w:r>
+        <w:t>are</w:t>
+      </w:r>
+      <w:proofErr w:type="gramEnd"/>
+      <w:r>
+        <w:t>, 1222</w:t>
+      </w:r>
+    </w:p>
+    <w:p>
+      <w:pPr>
+        <w:pStyle w:val="Code"/>
+      </w:pPr>
+      <w:proofErr w:type="gramStart"/>
+      <w:r>
+        <w:t>by</w:t>
+      </w:r>
+      <w:proofErr w:type="gramEnd"/>
+      <w:r>
+        <w:t>, 1205</w:t>
+      </w:r>
+    </w:p>
+    <w:p>
+      <w:pPr>
+        <w:pStyle w:val="Code"/>
+      </w:pPr>
+      <w:proofErr w:type="gramStart"/>
       <w:r>
         <w:lastRenderedPageBreak/>
-        <w:t>no, 1205</w:t>
-      </w:r>
-    </w:p>
-    <w:p>
-      <w:pPr>
-        <w:pStyle w:val="Code"/>
-      </w:pPr>
-      <w:r>
-        <w:t>will, 1168</w:t>
-      </w:r>
-    </w:p>
-    <w:p>
-      <w:pPr>
-        <w:pStyle w:val="Code"/>
-      </w:pPr>
-      <w:r>
-        <w:t>if, 1162</w:t>
-      </w:r>
-    </w:p>
-    <w:p>
-      <w:pPr>
-        <w:pStyle w:val="Code"/>
-      </w:pPr>
-      <w:r>
-        <w:t>been, 1105</w:t>
-      </w:r>
-    </w:p>
-    <w:p>
-      <w:pPr>
-        <w:pStyle w:val="Code"/>
-      </w:pPr>
-      <w:r>
-        <w:t>would, 1102</w:t>
-      </w:r>
-    </w:p>
-    <w:p>
-      <w:pPr>
-        <w:pStyle w:val="Code"/>
-      </w:pPr>
-      <w:r>
-        <w:t>up, 1091</w:t>
-      </w:r>
-    </w:p>
-    <w:p>
-      <w:pPr>
-        <w:pStyle w:val="Code"/>
-      </w:pPr>
-      <w:r>
-        <w:t>your, 1064</w:t>
-      </w:r>
-    </w:p>
-    <w:p>
-      <w:pPr>
-        <w:pStyle w:val="Code"/>
-      </w:pPr>
-      <w:r>
-        <w:t>only, 1055</w:t>
-      </w:r>
-    </w:p>
-    <w:p>
-      <w:pPr>
-        <w:pStyle w:val="Code"/>
-      </w:pPr>
-      <w:r>
-        <w:t>were, 1000</w:t>
-      </w:r>
-    </w:p>
-    <w:p>
-      <w:pPr>
-        <w:pStyle w:val="Code"/>
-      </w:pPr>
-      <w:r>
-        <w:t>said, 995</w:t>
-      </w:r>
-    </w:p>
-    <w:p>
-      <w:pPr>
-        <w:pStyle w:val="Code"/>
-      </w:pPr>
-      <w:r>
-        <w:t>them, 987</w:t>
-      </w:r>
-    </w:p>
-    <w:p>
-      <w:pPr>
-        <w:pStyle w:val="Code"/>
-      </w:pPr>
-      <w:r>
-        <w:t>out, 959</w:t>
-      </w:r>
-    </w:p>
-    <w:p>
-      <w:pPr>
-        <w:pStyle w:val="Code"/>
-      </w:pPr>
-      <w:r>
-        <w:t>an, 943</w:t>
-      </w:r>
-    </w:p>
-    <w:p>
-      <w:pPr>
-        <w:pStyle w:val="Code"/>
-      </w:pPr>
-      <w:r>
-        <w:t>now, 927</w:t>
-      </w:r>
-    </w:p>
-    <w:p>
-      <w:pPr>
-        <w:pStyle w:val="Code"/>
-      </w:pPr>
-      <w:r>
-        <w:t>mitya, 917</w:t>
-      </w:r>
-    </w:p>
-    <w:p>
-      <w:pPr>
-        <w:pStyle w:val="Code"/>
-      </w:pPr>
-      <w:r>
-        <w:t>man, 908</w:t>
-      </w:r>
-    </w:p>
-    <w:p>
-      <w:pPr>
-        <w:pStyle w:val="Code"/>
-      </w:pPr>
-      <w:r>
-        <w:t>who, 898</w:t>
-      </w:r>
-    </w:p>
-    <w:p>
-      <w:pPr>
-        <w:pStyle w:val="Code"/>
-      </w:pPr>
-      <w:r>
-        <w:t>do, 866</w:t>
+        <w:t>no</w:t>
+      </w:r>
+      <w:proofErr w:type="gramEnd"/>
+      <w:r>
+        <w:t>, 1205</w:t>
+      </w:r>
+    </w:p>
+    <w:p>
+      <w:pPr>
+        <w:pStyle w:val="Code"/>
+      </w:pPr>
+      <w:proofErr w:type="gramStart"/>
+      <w:r>
+        <w:t>will</w:t>
+      </w:r>
+      <w:proofErr w:type="gramEnd"/>
+      <w:r>
+        <w:t>, 1168</w:t>
+      </w:r>
+    </w:p>
+    <w:p>
+      <w:pPr>
+        <w:pStyle w:val="Code"/>
+      </w:pPr>
+      <w:proofErr w:type="gramStart"/>
+      <w:r>
+        <w:t>if</w:t>
+      </w:r>
+      <w:proofErr w:type="gramEnd"/>
+      <w:r>
+        <w:t>, 1162</w:t>
+      </w:r>
+    </w:p>
+    <w:p>
+      <w:pPr>
+        <w:pStyle w:val="Code"/>
+      </w:pPr>
+      <w:proofErr w:type="gramStart"/>
+      <w:r>
+        <w:t>been</w:t>
+      </w:r>
+      <w:proofErr w:type="gramEnd"/>
+      <w:r>
+        <w:t>, 1105</w:t>
+      </w:r>
+    </w:p>
+    <w:p>
+      <w:pPr>
+        <w:pStyle w:val="Code"/>
+      </w:pPr>
+      <w:proofErr w:type="gramStart"/>
+      <w:r>
+        <w:t>would</w:t>
+      </w:r>
+      <w:proofErr w:type="gramEnd"/>
+      <w:r>
+        <w:t>, 1102</w:t>
+      </w:r>
+    </w:p>
+    <w:p>
+      <w:pPr>
+        <w:pStyle w:val="Code"/>
+      </w:pPr>
+      <w:proofErr w:type="gramStart"/>
+      <w:r>
+        <w:t>up</w:t>
+      </w:r>
+      <w:proofErr w:type="gramEnd"/>
+      <w:r>
+        <w:t>, 1091</w:t>
+      </w:r>
+    </w:p>
+    <w:p>
+      <w:pPr>
+        <w:pStyle w:val="Code"/>
+      </w:pPr>
+      <w:proofErr w:type="gramStart"/>
+      <w:r>
+        <w:t>your</w:t>
+      </w:r>
+      <w:proofErr w:type="gramEnd"/>
+      <w:r>
+        <w:t>, 1064</w:t>
+      </w:r>
+    </w:p>
+    <w:p>
+      <w:pPr>
+        <w:pStyle w:val="Code"/>
+      </w:pPr>
+      <w:proofErr w:type="gramStart"/>
+      <w:r>
+        <w:t>only</w:t>
+      </w:r>
+      <w:proofErr w:type="gramEnd"/>
+      <w:r>
+        <w:t>, 1055</w:t>
+      </w:r>
+    </w:p>
+    <w:p>
+      <w:pPr>
+        <w:pStyle w:val="Code"/>
+      </w:pPr>
+      <w:proofErr w:type="gramStart"/>
+      <w:r>
+        <w:t>were</w:t>
+      </w:r>
+      <w:proofErr w:type="gramEnd"/>
+      <w:r>
+        <w:t>, 1000</w:t>
+      </w:r>
+    </w:p>
+    <w:p>
+      <w:pPr>
+        <w:pStyle w:val="Code"/>
+      </w:pPr>
+      <w:proofErr w:type="gramStart"/>
+      <w:r>
+        <w:t>said</w:t>
+      </w:r>
+      <w:proofErr w:type="gramEnd"/>
+      <w:r>
+        <w:t>, 995</w:t>
+      </w:r>
+    </w:p>
+    <w:p>
+      <w:pPr>
+        <w:pStyle w:val="Code"/>
+      </w:pPr>
+      <w:proofErr w:type="gramStart"/>
+      <w:r>
+        <w:t>them</w:t>
+      </w:r>
+      <w:proofErr w:type="gramEnd"/>
+      <w:r>
+        <w:t>, 987</w:t>
+      </w:r>
+    </w:p>
+    <w:p>
+      <w:pPr>
+        <w:pStyle w:val="Code"/>
+      </w:pPr>
+      <w:proofErr w:type="gramStart"/>
+      <w:r>
+        <w:t>out</w:t>
+      </w:r>
+      <w:proofErr w:type="gramEnd"/>
+      <w:r>
+        <w:t>, 959</w:t>
+      </w:r>
+    </w:p>
+    <w:p>
+      <w:pPr>
+        <w:pStyle w:val="Code"/>
+      </w:pPr>
+      <w:proofErr w:type="gramStart"/>
+      <w:r>
+        <w:t>an</w:t>
+      </w:r>
+      <w:proofErr w:type="gramEnd"/>
+      <w:r>
+        <w:t>, 943</w:t>
+      </w:r>
+    </w:p>
+    <w:p>
+      <w:pPr>
+        <w:pStyle w:val="Code"/>
+      </w:pPr>
+      <w:proofErr w:type="gramStart"/>
+      <w:r>
+        <w:t>now</w:t>
+      </w:r>
+      <w:proofErr w:type="gramEnd"/>
+      <w:r>
+        <w:t>, 927</w:t>
+      </w:r>
+    </w:p>
+    <w:p>
+      <w:pPr>
+        <w:pStyle w:val="Code"/>
+      </w:pPr>
+      <w:proofErr w:type="spellStart"/>
+      <w:proofErr w:type="gramStart"/>
+      <w:r>
+        <w:t>mitya</w:t>
+      </w:r>
+      <w:proofErr w:type="spellEnd"/>
+      <w:proofErr w:type="gramEnd"/>
+      <w:r>
+        <w:t>, 917</w:t>
+      </w:r>
+    </w:p>
+    <w:p>
+      <w:pPr>
+        <w:pStyle w:val="Code"/>
+      </w:pPr>
+      <w:proofErr w:type="gramStart"/>
+      <w:r>
+        <w:t>man</w:t>
+      </w:r>
+      <w:proofErr w:type="gramEnd"/>
+      <w:r>
+        <w:t>, 908</w:t>
+      </w:r>
+    </w:p>
+    <w:p>
+      <w:pPr>
+        <w:pStyle w:val="Code"/>
+      </w:pPr>
+      <w:proofErr w:type="gramStart"/>
+      <w:r>
+        <w:t>who</w:t>
+      </w:r>
+      <w:proofErr w:type="gramEnd"/>
+      <w:r>
+        <w:t>, 898</w:t>
+      </w:r>
+    </w:p>
+    <w:p>
+      <w:pPr>
+        <w:pStyle w:val="Code"/>
+      </w:pPr>
+      <w:proofErr w:type="gramStart"/>
+      <w:r>
+        <w:t>do</w:t>
+      </w:r>
+      <w:proofErr w:type="gramEnd"/>
+      <w:r>
+        <w:t>, 866</w:t>
       </w:r>
     </w:p>
     <w:p>
@@ -562,296 +876,489 @@
       <w:pPr>
         <w:pStyle w:val="Code"/>
       </w:pPr>
-      <w:r>
-        <w:t>$ ./P1.exe ../../Texts/Novels/DrSeuss.txt 0.5</w:t>
-      </w:r>
-    </w:p>
-    <w:p>
-      <w:pPr>
-        <w:pStyle w:val="Code"/>
-      </w:pPr>
-      <w:r>
-        <w:t>the, 89</w:t>
-      </w:r>
-    </w:p>
-    <w:p>
-      <w:pPr>
-        <w:pStyle w:val="Code"/>
-      </w:pPr>
-      <w:r>
-        <w:t>and, 66</w:t>
-      </w:r>
-    </w:p>
-    <w:p>
-      <w:pPr>
-        <w:pStyle w:val="Code"/>
-      </w:pPr>
-      <w:r>
-        <w:t>i, 62</w:t>
-      </w:r>
-    </w:p>
-    <w:p>
-      <w:pPr>
-        <w:pStyle w:val="Code"/>
-      </w:pPr>
-      <w:r>
-        <w:t>of, 45</w:t>
-      </w:r>
-    </w:p>
-    <w:p>
-      <w:pPr>
-        <w:pStyle w:val="Code"/>
-      </w:pPr>
-      <w:r>
-        <w:t>a, 41</w:t>
-      </w:r>
-    </w:p>
-    <w:p>
-      <w:pPr>
-        <w:pStyle w:val="Code"/>
-      </w:pPr>
-      <w:r>
-        <w:t>king, 32</w:t>
-      </w:r>
-    </w:p>
-    <w:p>
-      <w:pPr>
-        <w:pStyle w:val="Code"/>
-      </w:pPr>
-      <w:r>
-        <w:t>that, 31</w:t>
-      </w:r>
-    </w:p>
-    <w:p>
-      <w:pPr>
-        <w:pStyle w:val="Code"/>
-      </w:pPr>
-      <w:r>
-        <w:t>he, 23</w:t>
-      </w:r>
-    </w:p>
-    <w:p>
-      <w:pPr>
-        <w:pStyle w:val="Code"/>
-      </w:pPr>
-      <w:r>
-        <w:t>to, 22</w:t>
-      </w:r>
-    </w:p>
-    <w:p>
-      <w:pPr>
-        <w:pStyle w:val="Code"/>
-      </w:pPr>
-      <w:r>
-        <w:t>yertle, 19</w:t>
-      </w:r>
-    </w:p>
-    <w:p>
-      <w:pPr>
-        <w:pStyle w:val="Code"/>
-      </w:pPr>
-      <w:r>
-        <w:t>all, 19</w:t>
-      </w:r>
-    </w:p>
-    <w:p>
-      <w:pPr>
-        <w:pStyle w:val="Code"/>
-      </w:pPr>
-      <w:r>
-        <w:t>in, 19</w:t>
-      </w:r>
-    </w:p>
-    <w:p>
-      <w:pPr>
-        <w:pStyle w:val="Code"/>
-      </w:pPr>
-      <w:r>
-        <w:t>turtle, 18</w:t>
-      </w:r>
-    </w:p>
-    <w:p>
-      <w:pPr>
-        <w:pStyle w:val="Code"/>
-      </w:pPr>
-      <w:r>
-        <w:t>m, 16</w:t>
-      </w:r>
-    </w:p>
-    <w:p>
-      <w:pPr>
-        <w:pStyle w:val="Code"/>
-      </w:pPr>
-      <w:r>
-        <w:t>turtles, 15</w:t>
-      </w:r>
-    </w:p>
-    <w:p>
-      <w:pPr>
-        <w:pStyle w:val="Code"/>
-      </w:pPr>
-      <w:r>
-        <w:t>you, 15</w:t>
-      </w:r>
-    </w:p>
-    <w:p>
-      <w:pPr>
-        <w:pStyle w:val="Code"/>
-      </w:pPr>
-      <w:r>
-        <w:t>one, 15</w:t>
-      </w:r>
-    </w:p>
-    <w:p>
-      <w:pPr>
-        <w:pStyle w:val="Code"/>
-      </w:pPr>
-      <w:r>
-        <w:t>s, 12</w:t>
-      </w:r>
-    </w:p>
-    <w:p>
-      <w:pPr>
-        <w:pStyle w:val="Code"/>
-      </w:pPr>
-      <w:r>
-        <w:t>they, 12</w:t>
-      </w:r>
-    </w:p>
-    <w:p>
-      <w:pPr>
-        <w:pStyle w:val="Code"/>
-      </w:pPr>
-      <w:r>
-        <w:t>my, 12</w:t>
-      </w:r>
-    </w:p>
-    <w:p>
-      <w:pPr>
-        <w:pStyle w:val="Code"/>
-      </w:pPr>
-      <w:r>
-        <w:t>was, 11</w:t>
-      </w:r>
-    </w:p>
-    <w:p>
-      <w:pPr>
-        <w:pStyle w:val="Code"/>
-      </w:pPr>
-      <w:r>
-        <w:t>up, 11</w:t>
-      </w:r>
-    </w:p>
-    <w:p>
-      <w:pPr>
-        <w:pStyle w:val="Code"/>
-      </w:pPr>
-      <w:r>
-        <w:t>them, 11</w:t>
-      </w:r>
-    </w:p>
-    <w:p>
-      <w:pPr>
-        <w:pStyle w:val="Code"/>
-      </w:pPr>
-      <w:r>
-        <w:t>throne, 10</w:t>
-      </w:r>
-    </w:p>
-    <w:p>
-      <w:pPr>
-        <w:pStyle w:val="Code"/>
-      </w:pPr>
-      <w:r>
-        <w:t>it, 10</w:t>
-      </w:r>
-    </w:p>
-    <w:p>
-      <w:pPr>
-        <w:pStyle w:val="Code"/>
-      </w:pPr>
-      <w:r>
-        <w:t>going, 10</w:t>
-      </w:r>
-    </w:p>
-    <w:p>
-      <w:pPr>
-        <w:pStyle w:val="Code"/>
-      </w:pPr>
-      <w:r>
-        <w:t>his, 10</w:t>
-      </w:r>
-    </w:p>
-    <w:p>
-      <w:pPr>
-        <w:pStyle w:val="Code"/>
-      </w:pPr>
-      <w:r>
-        <w:t>but, 9</w:t>
-      </w:r>
-    </w:p>
-    <w:p>
-      <w:pPr>
-        <w:pStyle w:val="Code"/>
-      </w:pPr>
-      <w:r>
-        <w:t>on, 9</w:t>
-      </w:r>
-    </w:p>
-    <w:p>
-      <w:pPr>
-        <w:pStyle w:val="Code"/>
-      </w:pPr>
-      <w:r>
-        <w:t>see, 9</w:t>
-      </w:r>
-    </w:p>
-    <w:p>
-      <w:pPr>
-        <w:pStyle w:val="Code"/>
-      </w:pPr>
-      <w:r>
-        <w:t>t, 9</w:t>
-      </w:r>
-    </w:p>
-    <w:p>
-      <w:pPr>
-        <w:pStyle w:val="Code"/>
-      </w:pPr>
-      <w:r>
-        <w:t>down, 8</w:t>
-      </w:r>
-    </w:p>
-    <w:p>
-      <w:pPr>
-        <w:pStyle w:val="Code"/>
-      </w:pPr>
-      <w:r>
-        <w:t>here, 8</w:t>
-      </w:r>
-    </w:p>
-    <w:p>
-      <w:pPr>
-        <w:pStyle w:val="Code"/>
-      </w:pPr>
-      <w:r>
-        <w:t>south, 8</w:t>
-      </w:r>
-    </w:p>
-    <w:p>
-      <w:pPr>
-        <w:pStyle w:val="Code"/>
-      </w:pPr>
-      <w:r>
-        <w:t>zax, 8</w:t>
-      </w:r>
-    </w:p>
-    <w:p>
-      <w:pPr>
-        <w:pStyle w:val="Code"/>
-      </w:pPr>
-      <w:r>
-        <w:t>ll, 8</w:t>
+      <w:proofErr w:type="gramStart"/>
+      <w:r>
+        <w:t>$ ./</w:t>
+      </w:r>
+      <w:proofErr w:type="gramEnd"/>
+      <w:r>
+        <w:t>P1.exe ../../Texts/Novels/DrSeuss.txt 0.5</w:t>
+      </w:r>
+    </w:p>
+    <w:p>
+      <w:pPr>
+        <w:pStyle w:val="Code"/>
+      </w:pPr>
+      <w:proofErr w:type="gramStart"/>
+      <w:r>
+        <w:t>the</w:t>
+      </w:r>
+      <w:proofErr w:type="gramEnd"/>
+      <w:r>
+        <w:t>, 89</w:t>
+      </w:r>
+    </w:p>
+    <w:p>
+      <w:pPr>
+        <w:pStyle w:val="Code"/>
+      </w:pPr>
+      <w:proofErr w:type="gramStart"/>
+      <w:r>
+        <w:t>and</w:t>
+      </w:r>
+      <w:proofErr w:type="gramEnd"/>
+      <w:r>
+        <w:t>, 66</w:t>
+      </w:r>
+    </w:p>
+    <w:p>
+      <w:pPr>
+        <w:pStyle w:val="Code"/>
+      </w:pPr>
+      <w:proofErr w:type="spellStart"/>
+      <w:proofErr w:type="gramStart"/>
+      <w:r>
+        <w:t>i</w:t>
+      </w:r>
+      <w:proofErr w:type="spellEnd"/>
+      <w:proofErr w:type="gramEnd"/>
+      <w:r>
+        <w:t>, 62</w:t>
+      </w:r>
+    </w:p>
+    <w:p>
+      <w:pPr>
+        <w:pStyle w:val="Code"/>
+      </w:pPr>
+      <w:proofErr w:type="gramStart"/>
+      <w:r>
+        <w:t>of</w:t>
+      </w:r>
+      <w:proofErr w:type="gramEnd"/>
+      <w:r>
+        <w:t>, 45</w:t>
+      </w:r>
+    </w:p>
+    <w:p>
+      <w:pPr>
+        <w:pStyle w:val="Code"/>
+      </w:pPr>
+      <w:proofErr w:type="gramStart"/>
+      <w:r>
+        <w:t>a</w:t>
+      </w:r>
+      <w:proofErr w:type="gramEnd"/>
+      <w:r>
+        <w:t>, 41</w:t>
+      </w:r>
+    </w:p>
+    <w:p>
+      <w:pPr>
+        <w:pStyle w:val="Code"/>
+      </w:pPr>
+      <w:proofErr w:type="gramStart"/>
+      <w:r>
+        <w:t>king</w:t>
+      </w:r>
+      <w:proofErr w:type="gramEnd"/>
+      <w:r>
+        <w:t>, 32</w:t>
+      </w:r>
+    </w:p>
+    <w:p>
+      <w:pPr>
+        <w:pStyle w:val="Code"/>
+      </w:pPr>
+      <w:proofErr w:type="gramStart"/>
+      <w:r>
+        <w:t>that</w:t>
+      </w:r>
+      <w:proofErr w:type="gramEnd"/>
+      <w:r>
+        <w:t>, 31</w:t>
+      </w:r>
+    </w:p>
+    <w:p>
+      <w:pPr>
+        <w:pStyle w:val="Code"/>
+      </w:pPr>
+      <w:proofErr w:type="gramStart"/>
+      <w:r>
+        <w:t>he</w:t>
+      </w:r>
+      <w:proofErr w:type="gramEnd"/>
+      <w:r>
+        <w:t>, 23</w:t>
+      </w:r>
+    </w:p>
+    <w:p>
+      <w:pPr>
+        <w:pStyle w:val="Code"/>
+      </w:pPr>
+      <w:proofErr w:type="gramStart"/>
+      <w:r>
+        <w:t>to</w:t>
+      </w:r>
+      <w:proofErr w:type="gramEnd"/>
+      <w:r>
+        <w:t>, 22</w:t>
+      </w:r>
+    </w:p>
+    <w:p>
+      <w:pPr>
+        <w:pStyle w:val="Code"/>
+      </w:pPr>
+      <w:proofErr w:type="spellStart"/>
+      <w:proofErr w:type="gramStart"/>
+      <w:r>
+        <w:t>yertle</w:t>
+      </w:r>
+      <w:proofErr w:type="spellEnd"/>
+      <w:proofErr w:type="gramEnd"/>
+      <w:r>
+        <w:t>, 19</w:t>
+      </w:r>
+    </w:p>
+    <w:p>
+      <w:pPr>
+        <w:pStyle w:val="Code"/>
+      </w:pPr>
+      <w:proofErr w:type="gramStart"/>
+      <w:r>
+        <w:t>all</w:t>
+      </w:r>
+      <w:proofErr w:type="gramEnd"/>
+      <w:r>
+        <w:t>, 19</w:t>
+      </w:r>
+    </w:p>
+    <w:p>
+      <w:pPr>
+        <w:pStyle w:val="Code"/>
+      </w:pPr>
+      <w:proofErr w:type="gramStart"/>
+      <w:r>
+        <w:t>in</w:t>
+      </w:r>
+      <w:proofErr w:type="gramEnd"/>
+      <w:r>
+        <w:t>, 19</w:t>
+      </w:r>
+    </w:p>
+    <w:p>
+      <w:pPr>
+        <w:pStyle w:val="Code"/>
+      </w:pPr>
+      <w:proofErr w:type="gramStart"/>
+      <w:r>
+        <w:t>turtle</w:t>
+      </w:r>
+      <w:proofErr w:type="gramEnd"/>
+      <w:r>
+        <w:t>, 18</w:t>
+      </w:r>
+    </w:p>
+    <w:p>
+      <w:pPr>
+        <w:pStyle w:val="Code"/>
+      </w:pPr>
+      <w:proofErr w:type="gramStart"/>
+      <w:r>
+        <w:t>m</w:t>
+      </w:r>
+      <w:proofErr w:type="gramEnd"/>
+      <w:r>
+        <w:t>, 16</w:t>
+      </w:r>
+    </w:p>
+    <w:p>
+      <w:pPr>
+        <w:pStyle w:val="Code"/>
+      </w:pPr>
+      <w:proofErr w:type="gramStart"/>
+      <w:r>
+        <w:t>turtles</w:t>
+      </w:r>
+      <w:proofErr w:type="gramEnd"/>
+      <w:r>
+        <w:t>, 15</w:t>
+      </w:r>
+    </w:p>
+    <w:p>
+      <w:pPr>
+        <w:pStyle w:val="Code"/>
+      </w:pPr>
+      <w:proofErr w:type="gramStart"/>
+      <w:r>
+        <w:t>you</w:t>
+      </w:r>
+      <w:proofErr w:type="gramEnd"/>
+      <w:r>
+        <w:t>, 15</w:t>
+      </w:r>
+    </w:p>
+    <w:p>
+      <w:pPr>
+        <w:pStyle w:val="Code"/>
+      </w:pPr>
+      <w:proofErr w:type="gramStart"/>
+      <w:r>
+        <w:t>one</w:t>
+      </w:r>
+      <w:proofErr w:type="gramEnd"/>
+      <w:r>
+        <w:t>, 15</w:t>
+      </w:r>
+    </w:p>
+    <w:p>
+      <w:pPr>
+        <w:pStyle w:val="Code"/>
+      </w:pPr>
+      <w:proofErr w:type="gramStart"/>
+      <w:r>
+        <w:t>s</w:t>
+      </w:r>
+      <w:proofErr w:type="gramEnd"/>
+      <w:r>
+        <w:t>, 12</w:t>
+      </w:r>
+    </w:p>
+    <w:p>
+      <w:pPr>
+        <w:pStyle w:val="Code"/>
+      </w:pPr>
+      <w:proofErr w:type="gramStart"/>
+      <w:r>
+        <w:t>they</w:t>
+      </w:r>
+      <w:proofErr w:type="gramEnd"/>
+      <w:r>
+        <w:t>, 12</w:t>
+      </w:r>
+    </w:p>
+    <w:p>
+      <w:pPr>
+        <w:pStyle w:val="Code"/>
+      </w:pPr>
+      <w:proofErr w:type="gramStart"/>
+      <w:r>
+        <w:t>my</w:t>
+      </w:r>
+      <w:proofErr w:type="gramEnd"/>
+      <w:r>
+        <w:t>, 12</w:t>
+      </w:r>
+    </w:p>
+    <w:p>
+      <w:pPr>
+        <w:pStyle w:val="Code"/>
+      </w:pPr>
+      <w:proofErr w:type="gramStart"/>
+      <w:r>
+        <w:t>was</w:t>
+      </w:r>
+      <w:proofErr w:type="gramEnd"/>
+      <w:r>
+        <w:t>, 11</w:t>
+      </w:r>
+    </w:p>
+    <w:p>
+      <w:pPr>
+        <w:pStyle w:val="Code"/>
+      </w:pPr>
+      <w:proofErr w:type="gramStart"/>
+      <w:r>
+        <w:t>up</w:t>
+      </w:r>
+      <w:proofErr w:type="gramEnd"/>
+      <w:r>
+        <w:t>, 11</w:t>
+      </w:r>
+    </w:p>
+    <w:p>
+      <w:pPr>
+        <w:pStyle w:val="Code"/>
+      </w:pPr>
+      <w:proofErr w:type="gramStart"/>
+      <w:r>
+        <w:t>them</w:t>
+      </w:r>
+      <w:proofErr w:type="gramEnd"/>
+      <w:r>
+        <w:t>, 11</w:t>
+      </w:r>
+    </w:p>
+    <w:p>
+      <w:pPr>
+        <w:pStyle w:val="Code"/>
+      </w:pPr>
+      <w:proofErr w:type="gramStart"/>
+      <w:r>
+        <w:t>throne</w:t>
+      </w:r>
+      <w:proofErr w:type="gramEnd"/>
+      <w:r>
+        <w:t>, 10</w:t>
+      </w:r>
+    </w:p>
+    <w:p>
+      <w:pPr>
+        <w:pStyle w:val="Code"/>
+      </w:pPr>
+      <w:proofErr w:type="gramStart"/>
+      <w:r>
+        <w:t>it</w:t>
+      </w:r>
+      <w:proofErr w:type="gramEnd"/>
+      <w:r>
+        <w:t>, 10</w:t>
+      </w:r>
+    </w:p>
+    <w:p>
+      <w:pPr>
+        <w:pStyle w:val="Code"/>
+      </w:pPr>
+      <w:proofErr w:type="gramStart"/>
+      <w:r>
+        <w:t>going</w:t>
+      </w:r>
+      <w:proofErr w:type="gramEnd"/>
+      <w:r>
+        <w:t>, 10</w:t>
+      </w:r>
+    </w:p>
+    <w:p>
+      <w:pPr>
+        <w:pStyle w:val="Code"/>
+      </w:pPr>
+      <w:proofErr w:type="gramStart"/>
+      <w:r>
+        <w:t>his</w:t>
+      </w:r>
+      <w:proofErr w:type="gramEnd"/>
+      <w:r>
+        <w:t>, 10</w:t>
+      </w:r>
+    </w:p>
+    <w:p>
+      <w:pPr>
+        <w:pStyle w:val="Code"/>
+      </w:pPr>
+      <w:proofErr w:type="gramStart"/>
+      <w:r>
+        <w:t>but</w:t>
+      </w:r>
+      <w:proofErr w:type="gramEnd"/>
+      <w:r>
+        <w:t>, 9</w:t>
+      </w:r>
+    </w:p>
+    <w:p>
+      <w:pPr>
+        <w:pStyle w:val="Code"/>
+      </w:pPr>
+      <w:proofErr w:type="gramStart"/>
+      <w:r>
+        <w:t>on</w:t>
+      </w:r>
+      <w:proofErr w:type="gramEnd"/>
+      <w:r>
+        <w:t>, 9</w:t>
+      </w:r>
+    </w:p>
+    <w:p>
+      <w:pPr>
+        <w:pStyle w:val="Code"/>
+      </w:pPr>
+      <w:proofErr w:type="gramStart"/>
+      <w:r>
+        <w:t>see</w:t>
+      </w:r>
+      <w:proofErr w:type="gramEnd"/>
+      <w:r>
+        <w:t>, 9</w:t>
+      </w:r>
+    </w:p>
+    <w:p>
+      <w:pPr>
+        <w:pStyle w:val="Code"/>
+      </w:pPr>
+      <w:proofErr w:type="gramStart"/>
+      <w:r>
+        <w:t>t</w:t>
+      </w:r>
+      <w:proofErr w:type="gramEnd"/>
+      <w:r>
+        <w:t>, 9</w:t>
+      </w:r>
+    </w:p>
+    <w:p>
+      <w:pPr>
+        <w:pStyle w:val="Code"/>
+      </w:pPr>
+      <w:proofErr w:type="gramStart"/>
+      <w:r>
+        <w:t>down</w:t>
+      </w:r>
+      <w:proofErr w:type="gramEnd"/>
+      <w:r>
+        <w:t>, 8</w:t>
+      </w:r>
+    </w:p>
+    <w:p>
+      <w:pPr>
+        <w:pStyle w:val="Code"/>
+      </w:pPr>
+      <w:proofErr w:type="gramStart"/>
+      <w:r>
+        <w:t>here</w:t>
+      </w:r>
+      <w:proofErr w:type="gramEnd"/>
+      <w:r>
+        <w:t>, 8</w:t>
+      </w:r>
+    </w:p>
+    <w:p>
+      <w:pPr>
+        <w:pStyle w:val="Code"/>
+      </w:pPr>
+      <w:proofErr w:type="gramStart"/>
+      <w:r>
+        <w:t>south</w:t>
+      </w:r>
+      <w:proofErr w:type="gramEnd"/>
+      <w:r>
+        <w:t>, 8</w:t>
+      </w:r>
+    </w:p>
+    <w:p>
+      <w:pPr>
+        <w:pStyle w:val="Code"/>
+      </w:pPr>
+      <w:proofErr w:type="spellStart"/>
+      <w:proofErr w:type="gramStart"/>
+      <w:r>
+        <w:t>zax</w:t>
+      </w:r>
+      <w:proofErr w:type="spellEnd"/>
+      <w:proofErr w:type="gramEnd"/>
+      <w:r>
+        <w:t>, 8</w:t>
+      </w:r>
+    </w:p>
+    <w:p>
+      <w:pPr>
+        <w:pStyle w:val="Code"/>
+      </w:pPr>
+      <w:proofErr w:type="spellStart"/>
+      <w:proofErr w:type="gramStart"/>
+      <w:r>
+        <w:t>ll</w:t>
+      </w:r>
+      <w:proofErr w:type="spellEnd"/>
+      <w:proofErr w:type="gramEnd"/>
+      <w:r>
+        <w:t>, 8</w:t>
       </w:r>
     </w:p>
     <w:p>
@@ -875,8 +1382,6 @@
       <w:r>
         <w:t xml:space="preserve">real </w:t>
       </w:r>
-      <w:bookmarkStart w:id="0" w:name="_GoBack"/>
-      <w:bookmarkEnd w:id="0"/>
       <w:r>
         <w:t>words.)</w:t>
       </w:r>
@@ -898,7 +1403,16 @@
         </w:numPr>
       </w:pPr>
       <w:r>
-        <w:t>See computeEngGrad.m</w:t>
+        <w:t xml:space="preserve">See </w:t>
+      </w:r>
+      <w:r>
+        <w:t>P2</w:t>
+      </w:r>
+      <w:r>
+        <w:t>.</w:t>
+      </w:r>
+      <w:r>
+        <w:t>cpp</w:t>
       </w:r>
     </w:p>
     <w:p>
@@ -910,191 +1424,235 @@
         </w:numPr>
       </w:pPr>
       <w:r>
-        <w:t>% s =</w:t>
-      </w:r>
-    </w:p>
-    <w:p>
-      <w:pPr>
-        <w:pStyle w:val="ListParagraph"/>
-      </w:pPr>
+        <w:t xml:space="preserve"> </w:t>
+      </w:r>
+    </w:p>
+    <w:p>
+      <w:pPr>
+        <w:pStyle w:val="Code"/>
+      </w:pPr>
+      <w:proofErr w:type="gramStart"/>
+      <w:r>
+        <w:t>./</w:t>
+      </w:r>
+      <w:proofErr w:type="gramEnd"/>
+      <w:r>
+        <w:t>P2</w:t>
+      </w:r>
+      <w:r>
+        <w:t xml:space="preserve">.exe </w:t>
+      </w:r>
+      <w:r>
+        <w:t>…</w:t>
+      </w:r>
+      <w:r>
+        <w:t>DostoevskyPart1.txt</w:t>
+      </w:r>
+      <w:r>
+        <w:t xml:space="preserve"> …DostoevskyPart2</w:t>
+      </w:r>
+      <w:r>
+        <w:t>.txt</w:t>
+      </w:r>
+      <w:r>
+        <w:t xml:space="preserve"> </w:t>
+      </w:r>
+      <w:r>
+        <w:t xml:space="preserve"> N 1</w:t>
+      </w:r>
+    </w:p>
+    <w:p>
+      <w:pPr>
+        <w:pStyle w:val="Code"/>
+      </w:pPr>
+      <w:r>
+        <w:t>For N-Grams of size: 18</w:t>
+      </w:r>
+      <w:r>
+        <w:t xml:space="preserve"> --&gt; </w:t>
+      </w:r>
+      <w:r>
+        <w:t>100%</w:t>
+      </w:r>
+    </w:p>
+    <w:p>
+      <w:pPr>
+        <w:pStyle w:val="Code"/>
+      </w:pPr>
+      <w:r>
+        <w:t>For N-Grams of size: 17 --&gt; 99.9994</w:t>
+      </w:r>
       <w:r>
         <w:t>%</w:t>
       </w:r>
     </w:p>
     <w:p>
       <w:pPr>
-        <w:pStyle w:val="ListParagraph"/>
-      </w:pPr>
-      <w:r>
-        <w:t>%    4.5304e+06</w:t>
-      </w:r>
-    </w:p>
-    <w:p>
-      <w:pPr>
-        <w:pStyle w:val="ListParagraph"/>
-      </w:pPr>
-    </w:p>
-    <w:p>
-      <w:pPr>
-        <w:pStyle w:val="ListParagraph"/>
-        <w:jc w:val="center"/>
-      </w:pPr>
-      <w:r>
-        <w:rPr>
-          <w:noProof/>
-          <w:lang w:val="en-CA" w:eastAsia="en-CA"/>
-        </w:rPr>
-        <w:drawing>
-          <wp:inline distT="0" distB="0" distL="0" distR="0">
-            <wp:extent cx="2466975" cy="1847849"/>
-            <wp:effectExtent l="0" t="0" r="0" b="635"/>
-            <wp:docPr id="2" name="Picture 2"/>
-            <wp:cNvGraphicFramePr>
-              <a:graphicFrameLocks xmlns:a="http://schemas.openxmlformats.org/drawingml/2006/main" noChangeAspect="1"/>
-            </wp:cNvGraphicFramePr>
-            <a:graphic xmlns:a="http://schemas.openxmlformats.org/drawingml/2006/main">
-              <a:graphicData uri="http://schemas.openxmlformats.org/drawingml/2006/picture">
-                <pic:pic xmlns:pic="http://schemas.openxmlformats.org/drawingml/2006/picture">
-                  <pic:nvPicPr>
-                    <pic:cNvPr id="2" name="faceEngG.jpg"/>
-                    <pic:cNvPicPr/>
-                  </pic:nvPicPr>
-                  <pic:blipFill>
-                    <a:blip r:embed="rId8">
-                      <a:extLst>
-                        <a:ext uri="{28A0092B-C50C-407E-A947-70E740481C1C}">
-                          <a14:useLocalDpi xmlns:a14="http://schemas.microsoft.com/office/drawing/2010/main" val="0"/>
-                        </a:ext>
-                      </a:extLst>
-                    </a:blip>
-                    <a:stretch>
-                      <a:fillRect/>
-                    </a:stretch>
-                  </pic:blipFill>
-                  <pic:spPr>
-                    <a:xfrm>
-                      <a:off x="0" y="0"/>
-                      <a:ext cx="2466975" cy="1847849"/>
-                    </a:xfrm>
-                    <a:prstGeom prst="rect">
-                      <a:avLst/>
-                    </a:prstGeom>
-                  </pic:spPr>
-                </pic:pic>
-              </a:graphicData>
-            </a:graphic>
-          </wp:inline>
-        </w:drawing>
-      </w:r>
-    </w:p>
-    <w:p>
-      <w:pPr>
-        <w:pStyle w:val="Heading1"/>
-      </w:pPr>
+        <w:pStyle w:val="Code"/>
+        <w:ind w:firstLine="696"/>
+      </w:pPr>
+      <w:proofErr w:type="gramStart"/>
+      <w:r>
+        <w:t>repulsion</w:t>
+      </w:r>
+      <w:proofErr w:type="gramEnd"/>
+      <w:r>
+        <w:t xml:space="preserve"> that </w:t>
+      </w:r>
+      <w:proofErr w:type="spellStart"/>
+      <w:r>
+        <w:t>s</w:t>
+      </w:r>
+      <w:proofErr w:type="spellEnd"/>
+      <w:r>
+        <w:t xml:space="preserve"> what </w:t>
+      </w:r>
+      <w:proofErr w:type="spellStart"/>
+      <w:r>
+        <w:t>i</w:t>
+      </w:r>
+      <w:proofErr w:type="spellEnd"/>
+      <w:r>
+        <w:t xml:space="preserve"> m afraid of that </w:t>
+      </w:r>
+      <w:proofErr w:type="spellStart"/>
+      <w:r>
+        <w:t>s</w:t>
+      </w:r>
+      <w:proofErr w:type="spellEnd"/>
+      <w:r>
+        <w:t xml:space="preserve"> what may be too much for me</w:t>
+      </w:r>
+    </w:p>
+    <w:p>
+      <w:pPr>
+        <w:pStyle w:val="Code"/>
+      </w:pPr>
+      <w:r>
+        <w:t>…</w:t>
+      </w:r>
+    </w:p>
+    <w:p>
+      <w:pPr>
+        <w:pStyle w:val="Code"/>
+      </w:pPr>
+      <w:r>
+        <w:t>For N-Grams of size: 6 --&gt; 99.8376</w:t>
+      </w:r>
+      <w:r>
+        <w:t>%</w:t>
+      </w:r>
+    </w:p>
+    <w:p>
+      <w:pPr>
+        <w:pStyle w:val="Code"/>
+      </w:pPr>
+      <w:r>
+        <w:t>For N-Grams of size: 5 --&gt; 99.289</w:t>
+      </w:r>
+      <w:r>
+        <w:t>%</w:t>
+      </w:r>
+    </w:p>
+    <w:p>
+      <w:pPr>
+        <w:pStyle w:val="Code"/>
+      </w:pPr>
+      <w:r>
+        <w:t>For N-Grams of size: 4 --&gt; 96.8853</w:t>
+      </w:r>
+      <w:r>
+        <w:t>%</w:t>
+      </w:r>
+    </w:p>
+    <w:p>
+      <w:pPr>
+        <w:pStyle w:val="Code"/>
+      </w:pPr>
+      <w:r>
+        <w:t>For N-Grams of size: 3 --&gt; 90.0167</w:t>
+      </w:r>
+      <w:r>
+        <w:t>%</w:t>
+      </w:r>
+    </w:p>
+    <w:p>
+      <w:pPr>
+        <w:pStyle w:val="Code"/>
+      </w:pPr>
+      <w:r>
+        <w:t>For N-Grams of size: 2 --&gt; 87.2942</w:t>
+      </w:r>
+      <w:r>
+        <w:t>%</w:t>
+      </w:r>
+    </w:p>
+    <w:p>
+      <w:pPr>
+        <w:pStyle w:val="Code"/>
+      </w:pPr>
+      <w:r>
+        <w:t>For N-Grams of size: 1 --&gt; 96.8252</w:t>
+      </w:r>
+      <w:r>
+        <w:t>%</w:t>
+      </w:r>
+    </w:p>
+    <w:p>
+      <w:pPr>
+        <w:ind w:left="708"/>
+      </w:pPr>
+      <w:r>
+        <w:t>No common N-Grams: N &gt; 17</w:t>
+      </w:r>
+    </w:p>
+    <w:p>
+      <w:pPr>
+        <w:ind w:left="708"/>
+      </w:pPr>
+      <w:r>
+        <w:t xml:space="preserve">Longest common N-Gram: </w:t>
+      </w:r>
     </w:p>
     <w:p>
       <w:pPr>
         <w:pStyle w:val="ListParagraph"/>
         <w:numPr>
           <w:ilvl w:val="0"/>
-          <w:numId w:val="15"/>
+          <w:numId w:val="33"/>
         </w:numPr>
       </w:pPr>
       <w:r>
-        <w:t xml:space="preserve">See </w:t>
-      </w:r>
-      <w:r>
-        <w:t>computeEngColor</w:t>
-      </w:r>
-      <w:r>
-        <w:t>.m</w:t>
-      </w:r>
-    </w:p>
-    <w:p>
-      <w:pPr>
-        <w:pStyle w:val="ListParagraph"/>
-      </w:pPr>
-      <w:r>
-        <w:t>% s =</w:t>
-      </w:r>
-    </w:p>
-    <w:p>
-      <w:pPr>
-        <w:pStyle w:val="ListParagraph"/>
-      </w:pPr>
-      <w:r>
-        <w:t>%</w:t>
-      </w:r>
-    </w:p>
-    <w:p>
-      <w:pPr>
-        <w:pStyle w:val="ListParagraph"/>
-      </w:pPr>
-      <w:r>
-        <w:t>%    -58999407</w:t>
-      </w:r>
-    </w:p>
-    <w:p>
-      <w:pPr>
-        <w:pStyle w:val="ListParagraph"/>
-      </w:pPr>
-    </w:p>
-    <w:p>
-      <w:pPr>
-        <w:pStyle w:val="ListParagraph"/>
-        <w:jc w:val="center"/>
-      </w:pPr>
-      <w:r>
-        <w:rPr>
-          <w:noProof/>
-          <w:lang w:val="en-CA" w:eastAsia="en-CA"/>
-        </w:rPr>
-        <w:drawing>
-          <wp:inline distT="0" distB="0" distL="0" distR="0">
-            <wp:extent cx="3476625" cy="2743200"/>
-            <wp:effectExtent l="0" t="0" r="9525" b="0"/>
-            <wp:docPr id="3" name="Picture 3"/>
-            <wp:cNvGraphicFramePr>
-              <a:graphicFrameLocks xmlns:a="http://schemas.openxmlformats.org/drawingml/2006/main" noChangeAspect="1"/>
-            </wp:cNvGraphicFramePr>
-            <a:graphic xmlns:a="http://schemas.openxmlformats.org/drawingml/2006/main">
-              <a:graphicData uri="http://schemas.openxmlformats.org/drawingml/2006/picture">
-                <pic:pic xmlns:pic="http://schemas.openxmlformats.org/drawingml/2006/picture">
-                  <pic:nvPicPr>
-                    <pic:cNvPr id="3" name="catEngC.png"/>
-                    <pic:cNvPicPr/>
-                  </pic:nvPicPr>
-                  <pic:blipFill>
-                    <a:blip r:embed="rId9">
-                      <a:extLst>
-                        <a:ext uri="{28A0092B-C50C-407E-A947-70E740481C1C}">
-                          <a14:useLocalDpi xmlns:a14="http://schemas.microsoft.com/office/drawing/2010/main" val="0"/>
-                        </a:ext>
-                      </a:extLst>
-                    </a:blip>
-                    <a:stretch>
-                      <a:fillRect/>
-                    </a:stretch>
-                  </pic:blipFill>
-                  <pic:spPr>
-                    <a:xfrm>
-                      <a:off x="0" y="0"/>
-                      <a:ext cx="3476625" cy="2743200"/>
-                    </a:xfrm>
-                    <a:prstGeom prst="rect">
-                      <a:avLst/>
-                    </a:prstGeom>
-                  </pic:spPr>
-                </pic:pic>
-              </a:graphicData>
-            </a:graphic>
-          </wp:inline>
-        </w:drawing>
-      </w:r>
-    </w:p>
-    <w:p>
-      <w:pPr>
-        <w:pStyle w:val="Heading1"/>
+        <w:t xml:space="preserve">repulsion that </w:t>
+      </w:r>
+      <w:proofErr w:type="spellStart"/>
+      <w:r>
+        <w:t>s</w:t>
+      </w:r>
+      <w:proofErr w:type="spellEnd"/>
+      <w:r>
+        <w:t xml:space="preserve"> what </w:t>
+      </w:r>
+      <w:proofErr w:type="spellStart"/>
+      <w:r>
+        <w:t>i</w:t>
+      </w:r>
+      <w:proofErr w:type="spellEnd"/>
+      <w:r>
+        <w:t xml:space="preserve"> m afraid of that </w:t>
+      </w:r>
+      <w:proofErr w:type="spellStart"/>
+      <w:r>
+        <w:t>s</w:t>
+      </w:r>
+      <w:proofErr w:type="spellEnd"/>
+      <w:r>
+        <w:t xml:space="preserve"> what may be too much for me</w:t>
+      </w:r>
+    </w:p>
+    <w:p>
+      <w:pPr>
+        <w:pStyle w:val="Code"/>
       </w:pPr>
     </w:p>
     <w:p>
@@ -1102,17 +1660,180 @@
         <w:pStyle w:val="ListParagraph"/>
         <w:numPr>
           <w:ilvl w:val="0"/>
-          <w:numId w:val="29"/>
+          <w:numId w:val="28"/>
         </w:numPr>
-        <w:tabs>
-          <w:tab w:val="left" w:pos="1410"/>
-        </w:tabs>
-      </w:pPr>
-      <w:r>
-        <w:t xml:space="preserve">See </w:t>
-      </w:r>
-      <w:r>
-        <w:t>computeEng.m</w:t>
+      </w:pPr>
+    </w:p>
+    <w:p>
+      <w:pPr>
+        <w:pStyle w:val="Code"/>
+      </w:pPr>
+      <w:proofErr w:type="gramStart"/>
+      <w:r>
+        <w:t>./</w:t>
+      </w:r>
+      <w:proofErr w:type="gramEnd"/>
+      <w:r>
+        <w:t>P2</w:t>
+      </w:r>
+      <w:r>
+        <w:t xml:space="preserve">.exe </w:t>
+      </w:r>
+      <w:r>
+        <w:t>…</w:t>
+      </w:r>
+      <w:r>
+        <w:t>Dickens</w:t>
+      </w:r>
+      <w:r>
+        <w:t>.txt …</w:t>
+      </w:r>
+      <w:r>
+        <w:t>KafkaTrial</w:t>
+      </w:r>
+      <w:r>
+        <w:t>.txt  N 1</w:t>
+      </w:r>
+    </w:p>
+    <w:p>
+      <w:pPr>
+        <w:pStyle w:val="Code"/>
+      </w:pPr>
+      <w:r>
+        <w:t>For N-Grams of size: 8 --&gt; 100</w:t>
+      </w:r>
+      <w:r>
+        <w:t>%</w:t>
+      </w:r>
+    </w:p>
+    <w:p>
+      <w:pPr>
+        <w:pStyle w:val="Code"/>
+      </w:pPr>
+      <w:r>
+        <w:t>For N-Grams of size: 7 --&gt; 99.9977</w:t>
+      </w:r>
+      <w:r>
+        <w:t>%</w:t>
+      </w:r>
+    </w:p>
+    <w:p>
+      <w:pPr>
+        <w:pStyle w:val="Code"/>
+        <w:ind w:firstLine="696"/>
+      </w:pPr>
+      <w:proofErr w:type="gramStart"/>
+      <w:r>
+        <w:t>in</w:t>
+      </w:r>
+      <w:proofErr w:type="gramEnd"/>
+      <w:r>
+        <w:t xml:space="preserve"> the middle of the table and</w:t>
+      </w:r>
+    </w:p>
+    <w:p>
+      <w:pPr>
+        <w:pStyle w:val="Code"/>
+        <w:ind w:firstLine="696"/>
+      </w:pPr>
+      <w:proofErr w:type="gramStart"/>
+      <w:r>
+        <w:t>there</w:t>
+      </w:r>
+      <w:proofErr w:type="gramEnd"/>
+      <w:r>
+        <w:t xml:space="preserve"> is no such thing as a</w:t>
+      </w:r>
+    </w:p>
+    <w:p>
+      <w:pPr>
+        <w:pStyle w:val="Code"/>
+      </w:pPr>
+      <w:r>
+        <w:t>For N-Grams of size: 6 --&gt; 99.9769</w:t>
+      </w:r>
+      <w:r>
+        <w:t>%</w:t>
+      </w:r>
+    </w:p>
+    <w:p>
+      <w:pPr>
+        <w:pStyle w:val="Code"/>
+      </w:pPr>
+      <w:r>
+        <w:t>For N-Grams of size: 5 --&gt; 99.8866</w:t>
+      </w:r>
+      <w:r>
+        <w:t>%</w:t>
+      </w:r>
+    </w:p>
+    <w:p>
+      <w:pPr>
+        <w:pStyle w:val="Code"/>
+      </w:pPr>
+      <w:r>
+        <w:t>For N-Grams of size: 4 --&gt; 99.2303</w:t>
+      </w:r>
+      <w:r>
+        <w:t>%</w:t>
+      </w:r>
+    </w:p>
+    <w:p>
+      <w:pPr>
+        <w:pStyle w:val="Code"/>
+      </w:pPr>
+      <w:r>
+        <w:t>For N-Grams of size: 3 --&gt; 95.554</w:t>
+      </w:r>
+      <w:r>
+        <w:t>%</w:t>
+      </w:r>
+    </w:p>
+    <w:p>
+      <w:pPr>
+        <w:pStyle w:val="Code"/>
+      </w:pPr>
+      <w:r>
+        <w:t>For N-Grams of size: 2 --&gt; 90.2563</w:t>
+      </w:r>
+      <w:r>
+        <w:t>%</w:t>
+      </w:r>
+    </w:p>
+    <w:p>
+      <w:pPr>
+        <w:pStyle w:val="Code"/>
+      </w:pPr>
+      <w:r>
+        <w:t>For N-Grams of size: 1 --&gt; 96.2857</w:t>
+      </w:r>
+      <w:r>
+        <w:t>%</w:t>
+      </w:r>
+    </w:p>
+    <w:p>
+      <w:pPr>
+        <w:ind w:left="708"/>
+      </w:pPr>
+      <w:r>
+        <w:t xml:space="preserve">No common N-Grams: N &gt; </w:t>
+      </w:r>
+      <w:r>
+        <w:t>7</w:t>
+      </w:r>
+    </w:p>
+    <w:p>
+      <w:pPr>
+        <w:ind w:left="708"/>
+      </w:pPr>
+      <w:r>
+        <w:t>Longest common N-Gram</w:t>
+      </w:r>
+      <w:r>
+        <w:t>s</w:t>
+      </w:r>
+      <w:r>
+        <w:t xml:space="preserve">: </w:t>
       </w:r>
     </w:p>
     <w:p>
@@ -1120,14 +1841,14 @@
         <w:pStyle w:val="ListParagraph"/>
         <w:numPr>
           <w:ilvl w:val="0"/>
-          <w:numId w:val="29"/>
+          <w:numId w:val="33"/>
         </w:numPr>
-        <w:tabs>
-          <w:tab w:val="left" w:pos="1410"/>
-        </w:tabs>
-      </w:pPr>
-      <w:r>
-        <w:t>See removeSeamV.m</w:t>
+      </w:pPr>
+      <w:r>
+        <w:t>I</w:t>
+      </w:r>
+      <w:r>
+        <w:t>n the middle of the table and</w:t>
       </w:r>
     </w:p>
     <w:p>
@@ -1135,29 +1856,242 @@
         <w:pStyle w:val="ListParagraph"/>
         <w:numPr>
           <w:ilvl w:val="0"/>
-          <w:numId w:val="29"/>
+          <w:numId w:val="33"/>
         </w:numPr>
-        <w:tabs>
-          <w:tab w:val="left" w:pos="1410"/>
-        </w:tabs>
-      </w:pPr>
-      <w:r>
-        <w:t>See addSeamV.m</w:t>
-      </w:r>
+      </w:pPr>
+      <w:r>
+        <w:t>there is no such thing as a</w:t>
+      </w:r>
+    </w:p>
+    <w:p>
+      <w:pPr>
+        <w:pStyle w:val="Code"/>
+      </w:pPr>
     </w:p>
     <w:p>
       <w:pPr>
         <w:pStyle w:val="ListParagraph"/>
         <w:numPr>
           <w:ilvl w:val="0"/>
-          <w:numId w:val="29"/>
+          <w:numId w:val="28"/>
         </w:numPr>
-        <w:tabs>
-          <w:tab w:val="left" w:pos="1410"/>
-        </w:tabs>
-      </w:pPr>
-      <w:r>
-        <w:t>See seamV_DP.m</w:t>
+      </w:pPr>
+    </w:p>
+    <w:p>
+      <w:pPr>
+        <w:pStyle w:val="Code"/>
+      </w:pPr>
+      <w:proofErr w:type="gramStart"/>
+      <w:r>
+        <w:t>./</w:t>
+      </w:r>
+      <w:proofErr w:type="gramEnd"/>
+      <w:r>
+        <w:t>P2</w:t>
+      </w:r>
+      <w:r>
+        <w:t xml:space="preserve">.exe </w:t>
+      </w:r>
+      <w:r>
+        <w:t>…</w:t>
+      </w:r>
+      <w:r>
+        <w:t>MarxEngelsManifest</w:t>
+      </w:r>
+      <w:r>
+        <w:t>.txt …</w:t>
+      </w:r>
+      <w:r>
+        <w:t>Smith</w:t>
+      </w:r>
+      <w:r>
+        <w:t>WealthNations</w:t>
+      </w:r>
+      <w:r>
+        <w:t>.txt  N 1</w:t>
+      </w:r>
+    </w:p>
+    <w:p>
+      <w:pPr>
+        <w:pStyle w:val="Code"/>
+      </w:pPr>
+      <w:r>
+        <w:t>For N-Grams of size: 7 --&gt; 100</w:t>
+      </w:r>
+      <w:r>
+        <w:t>%</w:t>
+      </w:r>
+    </w:p>
+    <w:p>
+      <w:pPr>
+        <w:pStyle w:val="Code"/>
+      </w:pPr>
+      <w:r>
+        <w:t>For N-Grams of size: 6 --&gt; 99.9984</w:t>
+      </w:r>
+      <w:r>
+        <w:t>%</w:t>
+      </w:r>
+    </w:p>
+    <w:p>
+      <w:pPr>
+        <w:pStyle w:val="Code"/>
+        <w:ind w:left="1416"/>
+      </w:pPr>
+      <w:proofErr w:type="gramStart"/>
+      <w:r>
+        <w:t>of</w:t>
+      </w:r>
+      <w:proofErr w:type="gramEnd"/>
+      <w:r>
+        <w:t xml:space="preserve"> nature and of reason the</w:t>
+      </w:r>
+    </w:p>
+    <w:p>
+      <w:pPr>
+        <w:pStyle w:val="Code"/>
+        <w:ind w:left="1416"/>
+      </w:pPr>
+      <w:proofErr w:type="gramStart"/>
+      <w:r>
+        <w:t>is</w:t>
+      </w:r>
+      <w:proofErr w:type="gramEnd"/>
+      <w:r>
+        <w:t xml:space="preserve"> the same as that of</w:t>
+      </w:r>
+    </w:p>
+    <w:p>
+      <w:pPr>
+        <w:pStyle w:val="Code"/>
+        <w:ind w:left="1416"/>
+      </w:pPr>
+      <w:proofErr w:type="gramStart"/>
+      <w:r>
+        <w:t>in</w:t>
+      </w:r>
+      <w:proofErr w:type="gramEnd"/>
+      <w:r>
+        <w:t xml:space="preserve"> order to keep up the</w:t>
+      </w:r>
+    </w:p>
+    <w:p>
+      <w:pPr>
+        <w:pStyle w:val="Code"/>
+        <w:ind w:left="1416"/>
+      </w:pPr>
+      <w:proofErr w:type="gramStart"/>
+      <w:r>
+        <w:t>of</w:t>
+      </w:r>
+      <w:proofErr w:type="gramEnd"/>
+      <w:r>
+        <w:t xml:space="preserve"> a man s own labour</w:t>
+      </w:r>
+    </w:p>
+    <w:p>
+      <w:pPr>
+        <w:pStyle w:val="Code"/>
+        <w:ind w:left="1416"/>
+      </w:pPr>
+      <w:proofErr w:type="gramStart"/>
+      <w:r>
+        <w:t>to</w:t>
+      </w:r>
+      <w:proofErr w:type="gramEnd"/>
+      <w:r>
+        <w:t xml:space="preserve"> keep up the rate of</w:t>
+      </w:r>
+    </w:p>
+    <w:p>
+      <w:pPr>
+        <w:pStyle w:val="Code"/>
+        <w:ind w:left="1416"/>
+      </w:pPr>
+      <w:proofErr w:type="gramStart"/>
+      <w:r>
+        <w:t>from</w:t>
+      </w:r>
+      <w:proofErr w:type="gramEnd"/>
+      <w:r>
+        <w:t xml:space="preserve"> them</w:t>
+      </w:r>
+      <w:r>
+        <w:t xml:space="preserve"> what they have not</w:t>
+      </w:r>
+    </w:p>
+    <w:p>
+      <w:pPr>
+        <w:pStyle w:val="Code"/>
+      </w:pPr>
+      <w:r>
+        <w:t>For N-Grams of size: 5 --&gt; 99.9879</w:t>
+      </w:r>
+      <w:r>
+        <w:t>%</w:t>
+      </w:r>
+    </w:p>
+    <w:p>
+      <w:pPr>
+        <w:pStyle w:val="Code"/>
+      </w:pPr>
+      <w:r>
+        <w:t>For N-Grams of size: 4 --&gt; 99.9326</w:t>
+      </w:r>
+      <w:r>
+        <w:t>%</w:t>
+      </w:r>
+    </w:p>
+    <w:p>
+      <w:pPr>
+        <w:pStyle w:val="Code"/>
+      </w:pPr>
+      <w:r>
+        <w:t>For N-Grams of size: 3 --&gt; 99.7039</w:t>
+      </w:r>
+      <w:r>
+        <w:t>%</w:t>
+      </w:r>
+    </w:p>
+    <w:p>
+      <w:pPr>
+        <w:pStyle w:val="Code"/>
+      </w:pPr>
+      <w:r>
+        <w:t>For N-Grams of size: 2 --&gt; 99.3085</w:t>
+      </w:r>
+      <w:r>
+        <w:t>%</w:t>
+      </w:r>
+    </w:p>
+    <w:p>
+      <w:pPr>
+        <w:pStyle w:val="Code"/>
+      </w:pPr>
+      <w:r>
+        <w:t>For N-Grams of size: 1 --&gt; 99.6038</w:t>
+      </w:r>
+      <w:r>
+        <w:t>%</w:t>
+      </w:r>
+    </w:p>
+    <w:p>
+      <w:pPr>
+        <w:ind w:left="708"/>
+      </w:pPr>
+      <w:r>
+        <w:t xml:space="preserve">No common N-Grams: N &gt; </w:t>
+      </w:r>
+      <w:r>
+        <w:t>6</w:t>
+      </w:r>
+    </w:p>
+    <w:p>
+      <w:pPr>
+        <w:ind w:left="708"/>
+      </w:pPr>
+      <w:r>
+        <w:t xml:space="preserve">Longest common N-Grams: </w:t>
       </w:r>
     </w:p>
     <w:p>
@@ -1165,14 +2099,11 @@
         <w:pStyle w:val="ListParagraph"/>
         <w:numPr>
           <w:ilvl w:val="0"/>
-          <w:numId w:val="29"/>
+          <w:numId w:val="36"/>
         </w:numPr>
-        <w:tabs>
-          <w:tab w:val="left" w:pos="1410"/>
-        </w:tabs>
-      </w:pPr>
-      <w:r>
-        <w:t>See bestSeamV.m</w:t>
+      </w:pPr>
+      <w:r>
+        <w:t>of nature and of reason the</w:t>
       </w:r>
     </w:p>
     <w:p>
@@ -1180,14 +2111,11 @@
         <w:pStyle w:val="ListParagraph"/>
         <w:numPr>
           <w:ilvl w:val="0"/>
-          <w:numId w:val="29"/>
+          <w:numId w:val="36"/>
         </w:numPr>
-        <w:tabs>
-          <w:tab w:val="left" w:pos="1410"/>
-        </w:tabs>
-      </w:pPr>
-      <w:r>
-        <w:t>See reduceWidth.m</w:t>
+      </w:pPr>
+      <w:r>
+        <w:t>is the same as that of</w:t>
       </w:r>
     </w:p>
     <w:p>
@@ -1195,14 +2123,11 @@
         <w:pStyle w:val="ListParagraph"/>
         <w:numPr>
           <w:ilvl w:val="0"/>
-          <w:numId w:val="29"/>
+          <w:numId w:val="36"/>
         </w:numPr>
-        <w:tabs>
-          <w:tab w:val="left" w:pos="1410"/>
-        </w:tabs>
-      </w:pPr>
-      <w:r>
-        <w:t>See reduceHeight.m</w:t>
+      </w:pPr>
+      <w:r>
+        <w:t>in order to keep up the</w:t>
       </w:r>
     </w:p>
     <w:p>
@@ -1210,14 +2135,11 @@
         <w:pStyle w:val="ListParagraph"/>
         <w:numPr>
           <w:ilvl w:val="0"/>
-          <w:numId w:val="29"/>
+          <w:numId w:val="36"/>
         </w:numPr>
-        <w:tabs>
-          <w:tab w:val="left" w:pos="1410"/>
-        </w:tabs>
-      </w:pPr>
-      <w:r>
-        <w:t>See increaseWidth.m</w:t>
+      </w:pPr>
+      <w:r>
+        <w:t>of a man s own labour</w:t>
       </w:r>
     </w:p>
     <w:p>
@@ -1225,14 +2147,11 @@
         <w:pStyle w:val="ListParagraph"/>
         <w:numPr>
           <w:ilvl w:val="0"/>
-          <w:numId w:val="29"/>
+          <w:numId w:val="36"/>
         </w:numPr>
-        <w:tabs>
-          <w:tab w:val="left" w:pos="1410"/>
-        </w:tabs>
-      </w:pPr>
-      <w:r>
-        <w:t>See increaseHeight.m</w:t>
+      </w:pPr>
+      <w:r>
+        <w:t>to keep up the rate of</w:t>
       </w:r>
     </w:p>
     <w:p>
@@ -1240,14 +2159,14 @@
         <w:pStyle w:val="ListParagraph"/>
         <w:numPr>
           <w:ilvl w:val="0"/>
-          <w:numId w:val="29"/>
+          <w:numId w:val="36"/>
         </w:numPr>
-        <w:tabs>
-          <w:tab w:val="left" w:pos="1410"/>
-        </w:tabs>
-      </w:pPr>
-      <w:r>
-        <w:t>See intelligentResize.m</w:t>
+      </w:pPr>
+      <w:r>
+        <w:t>from them</w:t>
+      </w:r>
+      <w:r>
+        <w:t xml:space="preserve"> what they have not</w:t>
       </w:r>
     </w:p>
     <w:p>
@@ -1255,214 +2174,17 @@
         <w:pStyle w:val="ListParagraph"/>
         <w:numPr>
           <w:ilvl w:val="0"/>
-          <w:numId w:val="29"/>
+          <w:numId w:val="28"/>
         </w:numPr>
-        <w:tabs>
-          <w:tab w:val="left" w:pos="1410"/>
-        </w:tabs>
-      </w:pPr>
-      <w:r>
-        <w:t xml:space="preserve"> </w:t>
-      </w:r>
-    </w:p>
-    <w:p>
-      <w:pPr>
-        <w:tabs>
-          <w:tab w:val="left" w:pos="1410"/>
-        </w:tabs>
-        <w:ind w:left="720"/>
-      </w:pPr>
-      <w:r>
-        <w:t>Cat:</w:t>
-      </w:r>
-    </w:p>
-    <w:p>
-      <w:pPr>
-        <w:tabs>
-          <w:tab w:val="left" w:pos="1410"/>
-        </w:tabs>
-        <w:ind w:left="720"/>
-      </w:pPr>
-      <w:r>
-        <w:t>% totalCost =</w:t>
-      </w:r>
-    </w:p>
-    <w:p>
-      <w:pPr>
-        <w:tabs>
-          <w:tab w:val="left" w:pos="1410"/>
-        </w:tabs>
-        <w:ind w:left="720"/>
-      </w:pPr>
-      <w:r>
-        <w:t>%</w:t>
-      </w:r>
-    </w:p>
-    <w:p>
-      <w:pPr>
-        <w:tabs>
-          <w:tab w:val="left" w:pos="1410"/>
-        </w:tabs>
-        <w:ind w:left="720"/>
-      </w:pPr>
-      <w:r>
-        <w:t>%   -1.0109e+06</w:t>
-      </w:r>
-    </w:p>
-    <w:p>
-      <w:pPr>
-        <w:tabs>
-          <w:tab w:val="left" w:pos="1410"/>
-        </w:tabs>
-        <w:ind w:left="720"/>
-        <w:jc w:val="center"/>
-      </w:pPr>
-      <w:r>
-        <w:rPr>
-          <w:noProof/>
-          <w:lang w:val="en-CA" w:eastAsia="en-CA"/>
-        </w:rPr>
-        <w:drawing>
-          <wp:inline distT="0" distB="0" distL="0" distR="0">
-            <wp:extent cx="3286125" cy="2552700"/>
-            <wp:effectExtent l="0" t="0" r="9525" b="0"/>
-            <wp:docPr id="4" name="Picture 4"/>
-            <wp:cNvGraphicFramePr>
-              <a:graphicFrameLocks xmlns:a="http://schemas.openxmlformats.org/drawingml/2006/main" noChangeAspect="1"/>
-            </wp:cNvGraphicFramePr>
-            <a:graphic xmlns:a="http://schemas.openxmlformats.org/drawingml/2006/main">
-              <a:graphicData uri="http://schemas.openxmlformats.org/drawingml/2006/picture">
-                <pic:pic xmlns:pic="http://schemas.openxmlformats.org/drawingml/2006/picture">
-                  <pic:nvPicPr>
-                    <pic:cNvPr id="4" name="catResized.png"/>
-                    <pic:cNvPicPr/>
-                  </pic:nvPicPr>
-                  <pic:blipFill>
-                    <a:blip r:embed="rId10">
-                      <a:extLst>
-                        <a:ext uri="{28A0092B-C50C-407E-A947-70E740481C1C}">
-                          <a14:useLocalDpi xmlns:a14="http://schemas.microsoft.com/office/drawing/2010/main" val="0"/>
-                        </a:ext>
-                      </a:extLst>
-                    </a:blip>
-                    <a:stretch>
-                      <a:fillRect/>
-                    </a:stretch>
-                  </pic:blipFill>
-                  <pic:spPr>
-                    <a:xfrm>
-                      <a:off x="0" y="0"/>
-                      <a:ext cx="3286125" cy="2552700"/>
-                    </a:xfrm>
-                    <a:prstGeom prst="rect">
-                      <a:avLst/>
-                    </a:prstGeom>
-                  </pic:spPr>
-                </pic:pic>
-              </a:graphicData>
-            </a:graphic>
-          </wp:inline>
-        </w:drawing>
-      </w:r>
-    </w:p>
-    <w:p>
-      <w:pPr>
-        <w:tabs>
-          <w:tab w:val="left" w:pos="1410"/>
-        </w:tabs>
-        <w:ind w:left="720"/>
-      </w:pPr>
-      <w:r>
-        <w:t>Face:</w:t>
-      </w:r>
-    </w:p>
-    <w:p>
-      <w:pPr>
-        <w:tabs>
-          <w:tab w:val="left" w:pos="1410"/>
-        </w:tabs>
-        <w:ind w:left="720"/>
-      </w:pPr>
-      <w:r>
-        <w:t>% totalCost =</w:t>
-      </w:r>
-    </w:p>
-    <w:p>
-      <w:pPr>
-        <w:tabs>
-          <w:tab w:val="left" w:pos="1410"/>
-        </w:tabs>
-        <w:ind w:left="720"/>
-      </w:pPr>
-      <w:r>
-        <w:t>%</w:t>
-      </w:r>
-    </w:p>
-    <w:p>
-      <w:pPr>
-        <w:tabs>
-          <w:tab w:val="left" w:pos="1410"/>
-        </w:tabs>
-        <w:ind w:left="720"/>
-      </w:pPr>
-      <w:r>
-        <w:t>%   -4.0257e+05</w:t>
-      </w:r>
-    </w:p>
-    <w:p>
-      <w:pPr>
-        <w:tabs>
-          <w:tab w:val="left" w:pos="1410"/>
-        </w:tabs>
-        <w:ind w:left="720"/>
-        <w:jc w:val="center"/>
-      </w:pPr>
-      <w:r>
-        <w:rPr>
-          <w:noProof/>
-          <w:lang w:val="en-CA" w:eastAsia="en-CA"/>
-        </w:rPr>
-        <w:drawing>
-          <wp:inline distT="0" distB="0" distL="0" distR="0">
-            <wp:extent cx="2276475" cy="1657350"/>
-            <wp:effectExtent l="0" t="0" r="9525" b="0"/>
-            <wp:docPr id="5" name="Picture 5"/>
-            <wp:cNvGraphicFramePr>
-              <a:graphicFrameLocks xmlns:a="http://schemas.openxmlformats.org/drawingml/2006/main" noChangeAspect="1"/>
-            </wp:cNvGraphicFramePr>
-            <a:graphic xmlns:a="http://schemas.openxmlformats.org/drawingml/2006/main">
-              <a:graphicData uri="http://schemas.openxmlformats.org/drawingml/2006/picture">
-                <pic:pic xmlns:pic="http://schemas.openxmlformats.org/drawingml/2006/picture">
-                  <pic:nvPicPr>
-                    <pic:cNvPr id="5" name="faceResized.png"/>
-                    <pic:cNvPicPr/>
-                  </pic:nvPicPr>
-                  <pic:blipFill>
-                    <a:blip r:embed="rId11">
-                      <a:extLst>
-                        <a:ext uri="{28A0092B-C50C-407E-A947-70E740481C1C}">
-                          <a14:useLocalDpi xmlns:a14="http://schemas.microsoft.com/office/drawing/2010/main" val="0"/>
-                        </a:ext>
-                      </a:extLst>
-                    </a:blip>
-                    <a:stretch>
-                      <a:fillRect/>
-                    </a:stretch>
-                  </pic:blipFill>
-                  <pic:spPr>
-                    <a:xfrm>
-                      <a:off x="0" y="0"/>
-                      <a:ext cx="2276475" cy="1657350"/>
-                    </a:xfrm>
-                    <a:prstGeom prst="rect">
-                      <a:avLst/>
-                    </a:prstGeom>
-                  </pic:spPr>
-                </pic:pic>
-              </a:graphicData>
-            </a:graphic>
-          </wp:inline>
-        </w:drawing>
+      </w:pPr>
+      <w:r>
+        <w:t xml:space="preserve">As expected, comparing both the Dostoevsky texts would yield the longest N-Grams, attributable to the fact that Dostoevsky likely used a very similar writing style </w:t>
+      </w:r>
+      <w:r>
+        <w:t>across the same novel. As the works and their authors began to differ, there is a noticeable decrease in the length of common N-Grams, as well as with the number of common N-Grams</w:t>
+      </w:r>
+      <w:r>
+        <w:t>. Barring the works of Marx and Smith, they seemed to converge as the length of N-Grams approached 1, likely because much of written text can be largely represented by a small proportion of the English language.</w:t>
       </w:r>
     </w:p>
     <w:p>
@@ -1471,538 +2193,11 @@
       </w:pPr>
     </w:p>
     <w:p>
-      <w:pPr>
-        <w:pStyle w:val="ListParagraph"/>
-        <w:numPr>
-          <w:ilvl w:val="0"/>
-          <w:numId w:val="31"/>
-        </w:numPr>
-      </w:pPr>
-      <w:r>
-        <w:t xml:space="preserve"> </w:t>
-      </w:r>
-    </w:p>
-    <w:p>
-      <w:pPr>
-        <w:pStyle w:val="ListParagraph"/>
-      </w:pPr>
-      <w:r>
-        <w:t>% sigma2 =</w:t>
-      </w:r>
-    </w:p>
-    <w:p>
-      <w:pPr>
-        <w:pStyle w:val="ListParagraph"/>
-      </w:pPr>
-      <w:r>
-        <w:t xml:space="preserve">% </w:t>
-      </w:r>
-    </w:p>
-    <w:p>
-      <w:pPr>
-        <w:pStyle w:val="ListParagraph"/>
-      </w:pPr>
-      <w:r>
-        <w:t>%     2.0833</w:t>
-      </w:r>
-    </w:p>
-    <w:p>
-      <w:pPr>
-        <w:pStyle w:val="ListParagraph"/>
-      </w:pPr>
-      <w:r>
-        <w:t xml:space="preserve">% </w:t>
-      </w:r>
-    </w:p>
-    <w:p>
-      <w:pPr>
-        <w:pStyle w:val="ListParagraph"/>
-      </w:pPr>
-      <w:r>
-        <w:t xml:space="preserve">% </w:t>
-      </w:r>
-    </w:p>
-    <w:p>
-      <w:pPr>
-        <w:pStyle w:val="ListParagraph"/>
-      </w:pPr>
-      <w:r>
-        <w:t>% W =</w:t>
-      </w:r>
-    </w:p>
-    <w:p>
-      <w:pPr>
-        <w:pStyle w:val="ListParagraph"/>
-      </w:pPr>
-      <w:r>
-        <w:t xml:space="preserve">% </w:t>
-      </w:r>
-    </w:p>
-    <w:p>
-      <w:pPr>
-        <w:pStyle w:val="ListParagraph"/>
-      </w:pPr>
-      <w:r>
-        <w:t>%     1.0000    4.0000    0.7866</w:t>
-      </w:r>
-    </w:p>
-    <w:p>
-      <w:pPr>
-        <w:pStyle w:val="ListParagraph"/>
-      </w:pPr>
-      <w:r>
-        <w:t>%     2.0000    5.0000    0.7866</w:t>
-      </w:r>
-    </w:p>
-    <w:p>
-      <w:pPr>
-        <w:pStyle w:val="ListParagraph"/>
-      </w:pPr>
-      <w:r>
-        <w:t>%     3.0000    6.0000    0.3829</w:t>
-      </w:r>
-    </w:p>
-    <w:p>
-      <w:pPr>
-        <w:pStyle w:val="ListParagraph"/>
-      </w:pPr>
-      <w:r>
-        <w:t>%     4.0000    7.0000    0.1153</w:t>
-      </w:r>
-    </w:p>
-    <w:p>
-      <w:pPr>
-        <w:pStyle w:val="ListParagraph"/>
-      </w:pPr>
-      <w:r>
-        <w:t>%     5.0000    8.0000    0.7866</w:t>
-      </w:r>
-    </w:p>
-    <w:p>
-      <w:pPr>
-        <w:pStyle w:val="ListParagraph"/>
-      </w:pPr>
-      <w:r>
-        <w:t>%     6.0000    9.0000    1.0000</w:t>
-      </w:r>
-    </w:p>
-    <w:p>
-      <w:pPr>
-        <w:pStyle w:val="ListParagraph"/>
-      </w:pPr>
-      <w:r>
-        <w:t>%     1.0000    2.0000    0.7866</w:t>
-      </w:r>
-    </w:p>
-    <w:p>
-      <w:pPr>
-        <w:pStyle w:val="ListParagraph"/>
-      </w:pPr>
-      <w:r>
-        <w:t>%     4.0000    5.0000    0.7866</w:t>
-      </w:r>
-    </w:p>
-    <w:p>
-      <w:pPr>
-        <w:pStyle w:val="ListParagraph"/>
-      </w:pPr>
-      <w:r>
-        <w:t>%     7.0000    8.0000    0.7866</w:t>
-      </w:r>
-    </w:p>
-    <w:p>
-      <w:pPr>
-        <w:pStyle w:val="ListParagraph"/>
-      </w:pPr>
-      <w:r>
-        <w:t>%     2.0000    3.0000    0.3829</w:t>
-      </w:r>
-    </w:p>
-    <w:p>
-      <w:pPr>
-        <w:pStyle w:val="ListParagraph"/>
-      </w:pPr>
-      <w:r>
-        <w:t>%     5.0000    6.0000    0.7866</w:t>
-      </w:r>
-    </w:p>
-    <w:p>
-      <w:pPr>
-        <w:pStyle w:val="ListParagraph"/>
-      </w:pPr>
-      <w:r>
-        <w:t>%     8.0000    9.0000    0.7866</w:t>
-      </w:r>
-    </w:p>
-    <w:p>
-      <w:pPr>
-        <w:pStyle w:val="ListParagraph"/>
-      </w:pPr>
-      <w:r>
-        <w:t>%     4.0000    1.0000    0.7866</w:t>
-      </w:r>
-    </w:p>
-    <w:p>
-      <w:pPr>
-        <w:pStyle w:val="ListParagraph"/>
-      </w:pPr>
-      <w:r>
-        <w:t>%     5.0000    2.0000    0.7866</w:t>
-      </w:r>
-    </w:p>
-    <w:p>
-      <w:pPr>
-        <w:pStyle w:val="ListParagraph"/>
-      </w:pPr>
-      <w:r>
-        <w:t>%     6.0000    3.0000    0.3829</w:t>
-      </w:r>
-    </w:p>
-    <w:p>
-      <w:pPr>
-        <w:pStyle w:val="ListParagraph"/>
-      </w:pPr>
-      <w:r>
-        <w:t>%     7.0000    4.0000    0.1153</w:t>
-      </w:r>
-    </w:p>
-    <w:p>
-      <w:pPr>
-        <w:pStyle w:val="ListParagraph"/>
-      </w:pPr>
-      <w:r>
-        <w:t>%     8.0000    5.0000    0.7866</w:t>
-      </w:r>
-    </w:p>
-    <w:p>
-      <w:pPr>
-        <w:pStyle w:val="ListParagraph"/>
-      </w:pPr>
-      <w:r>
-        <w:t>%     9.0000    6.0000    1.0000</w:t>
-      </w:r>
-    </w:p>
-    <w:p>
-      <w:pPr>
-        <w:pStyle w:val="ListParagraph"/>
-      </w:pPr>
-      <w:r>
-        <w:t>%     2.0000    1.0000    0.7866</w:t>
-      </w:r>
-    </w:p>
-    <w:p>
-      <w:pPr>
-        <w:pStyle w:val="ListParagraph"/>
-      </w:pPr>
-      <w:r>
-        <w:t>%     5.0000    4.0000    0.7866</w:t>
-      </w:r>
-    </w:p>
-    <w:p>
-      <w:pPr>
-        <w:pStyle w:val="ListParagraph"/>
-      </w:pPr>
-      <w:r>
-        <w:t>%     8.0000    7.0000    0.7866</w:t>
-      </w:r>
-    </w:p>
-    <w:p>
-      <w:pPr>
-        <w:pStyle w:val="ListParagraph"/>
-      </w:pPr>
-      <w:r>
-        <w:t>%     3.0000    2.0000    0.3829</w:t>
-      </w:r>
-    </w:p>
-    <w:p>
-      <w:pPr>
-        <w:pStyle w:val="ListParagraph"/>
-      </w:pPr>
-      <w:r>
-        <w:t>%     6.0000    5.0000    0.7866</w:t>
-      </w:r>
-    </w:p>
-    <w:p>
-      <w:pPr>
-        <w:pStyle w:val="ListParagraph"/>
-      </w:pPr>
-      <w:r>
-        <w:t>%     9.0000    8.0000    0.7866</w:t>
-      </w:r>
-    </w:p>
-    <w:p>
-      <w:pPr>
-        <w:pStyle w:val="ListParagraph"/>
-      </w:pPr>
-      <w:r>
-        <w:t xml:space="preserve">% </w:t>
-      </w:r>
-    </w:p>
-    <w:p>
-      <w:pPr>
-        <w:pStyle w:val="ListParagraph"/>
-      </w:pPr>
-      <w:r>
-        <w:t xml:space="preserve">% </w:t>
-      </w:r>
-    </w:p>
-    <w:p>
-      <w:pPr>
-        <w:pStyle w:val="ListParagraph"/>
-      </w:pPr>
-      <w:r>
-        <w:t>% segm =</w:t>
-      </w:r>
-    </w:p>
-    <w:p>
-      <w:pPr>
-        <w:pStyle w:val="ListParagraph"/>
-      </w:pPr>
-      <w:r>
-        <w:t xml:space="preserve">% </w:t>
-      </w:r>
-    </w:p>
-    <w:p>
-      <w:pPr>
-        <w:pStyle w:val="ListParagraph"/>
-      </w:pPr>
-      <w:r>
-        <w:t>%   3</w:t>
-      </w:r>
-      <w:r>
-        <w:rPr>
-          <w:rFonts w:ascii="Tahoma" w:hAnsi="Tahoma" w:cs="Tahoma"/>
-        </w:rPr>
-        <w:t xml:space="preserve"> x </w:t>
-      </w:r>
-      <w:r>
-        <w:t>3 logical array</w:t>
-      </w:r>
-    </w:p>
-    <w:p>
-      <w:pPr>
-        <w:pStyle w:val="ListParagraph"/>
-      </w:pPr>
-      <w:r>
-        <w:t xml:space="preserve">% </w:t>
-      </w:r>
-    </w:p>
-    <w:p>
-      <w:pPr>
-        <w:pStyle w:val="ListParagraph"/>
-      </w:pPr>
-      <w:r>
-        <w:t>%    0   0   0</w:t>
-      </w:r>
-    </w:p>
-    <w:p>
-      <w:pPr>
-        <w:pStyle w:val="ListParagraph"/>
-      </w:pPr>
-      <w:r>
-        <w:t>%    0   0   0</w:t>
-      </w:r>
-    </w:p>
-    <w:p>
-      <w:pPr>
-        <w:pStyle w:val="ListParagraph"/>
-      </w:pPr>
-      <w:r>
-        <w:t>%    0   1   1</w:t>
-      </w:r>
-    </w:p>
-    <w:p>
-      <w:pPr>
-        <w:pStyle w:val="ListParagraph"/>
-      </w:pPr>
-      <w:r>
-        <w:t xml:space="preserve">% </w:t>
-      </w:r>
-    </w:p>
-    <w:p>
-      <w:pPr>
-        <w:pStyle w:val="ListParagraph"/>
-      </w:pPr>
-      <w:r>
-        <w:t xml:space="preserve">% </w:t>
-      </w:r>
-    </w:p>
-    <w:p>
-      <w:pPr>
-        <w:pStyle w:val="ListParagraph"/>
-      </w:pPr>
-      <w:r>
-        <w:t>% e2 =</w:t>
-      </w:r>
-    </w:p>
-    <w:p>
-      <w:pPr>
-        <w:pStyle w:val="ListParagraph"/>
-      </w:pPr>
-      <w:r>
-        <w:t xml:space="preserve">% </w:t>
-      </w:r>
-    </w:p>
-    <w:p>
-      <w:pPr>
-        <w:pStyle w:val="ListParagraph"/>
-      </w:pPr>
-      <w:r>
-        <w:t>%     1.5524</w:t>
-      </w:r>
-    </w:p>
-    <w:p>
-      <w:pPr>
-        <w:pStyle w:val="ListParagraph"/>
-      </w:pPr>
-    </w:p>
-    <w:p>
-      <w:pPr>
-        <w:pStyle w:val="Heading1"/>
-      </w:pPr>
-    </w:p>
-    <w:p>
-      <w:r>
-        <w:t>After a while of experimentation, my favorite modification thus far is what I call “</w:t>
-      </w:r>
-      <w:r>
-        <w:rPr>
-          <w:i/>
-        </w:rPr>
-        <w:t>intelligentRemove.m</w:t>
-      </w:r>
-      <w:r>
-        <w:t>.” Here, instead of intelligently finding seams of low energy to use to preserve the</w:t>
-      </w:r>
-      <w:r>
-        <w:t xml:space="preserve"> foreground content of the picture, this program does the opposite—it intelligently finds seams of high energy to preserve the background of the image. I chose to implement this by simply inverting the </w:t>
-      </w:r>
-      <w:r>
-        <w:rPr>
-          <w:i/>
-        </w:rPr>
-        <w:t>computeEng</w:t>
-      </w:r>
-      <w:r>
-        <w:t xml:space="preserve"> function </w:t>
-      </w:r>
-      <w:r>
-        <w:t>by multiplying it by -1.</w:t>
-      </w:r>
-    </w:p>
-    <w:p>
-      <w:r>
-        <w:t>Before:</w:t>
-      </w:r>
-    </w:p>
-    <w:p>
-      <w:pPr>
-        <w:jc w:val="center"/>
-      </w:pPr>
-      <w:r>
-        <w:rPr>
-          <w:noProof/>
-          <w:lang w:val="en-CA" w:eastAsia="en-CA"/>
-        </w:rPr>
-        <w:drawing>
-          <wp:inline distT="0" distB="0" distL="0" distR="0">
-            <wp:extent cx="4238625" cy="2886075"/>
-            <wp:effectExtent l="0" t="0" r="9525" b="9525"/>
-            <wp:docPr id="7" name="Picture 7"/>
-            <wp:cNvGraphicFramePr>
-              <a:graphicFrameLocks xmlns:a="http://schemas.openxmlformats.org/drawingml/2006/main" noChangeAspect="1"/>
-            </wp:cNvGraphicFramePr>
-            <a:graphic xmlns:a="http://schemas.openxmlformats.org/drawingml/2006/main">
-              <a:graphicData uri="http://schemas.openxmlformats.org/drawingml/2006/picture">
-                <pic:pic xmlns:pic="http://schemas.openxmlformats.org/drawingml/2006/picture">
-                  <pic:nvPicPr>
-                    <pic:cNvPr id="7" name="couple.png"/>
-                    <pic:cNvPicPr/>
-                  </pic:nvPicPr>
-                  <pic:blipFill>
-                    <a:blip r:embed="rId12">
-                      <a:extLst>
-                        <a:ext uri="{28A0092B-C50C-407E-A947-70E740481C1C}">
-                          <a14:useLocalDpi xmlns:a14="http://schemas.microsoft.com/office/drawing/2010/main" val="0"/>
-                        </a:ext>
-                      </a:extLst>
-                    </a:blip>
-                    <a:stretch>
-                      <a:fillRect/>
-                    </a:stretch>
-                  </pic:blipFill>
-                  <pic:spPr>
-                    <a:xfrm>
-                      <a:off x="0" y="0"/>
-                      <a:ext cx="4238625" cy="2886075"/>
-                    </a:xfrm>
-                    <a:prstGeom prst="rect">
-                      <a:avLst/>
-                    </a:prstGeom>
-                  </pic:spPr>
-                </pic:pic>
-              </a:graphicData>
-            </a:graphic>
-          </wp:inline>
-        </w:drawing>
-      </w:r>
-    </w:p>
-    <w:p>
-      <w:r>
-        <w:t>After:</w:t>
-      </w:r>
-    </w:p>
-    <w:p>
-      <w:r>
-        <w:rPr>
-          <w:noProof/>
-          <w:lang w:val="en-CA" w:eastAsia="en-CA"/>
-        </w:rPr>
-        <w:drawing>
-          <wp:inline distT="0" distB="0" distL="0" distR="0">
-            <wp:extent cx="4048125" cy="2314575"/>
-            <wp:effectExtent l="0" t="0" r="9525" b="9525"/>
-            <wp:docPr id="8" name="Picture 8"/>
-            <wp:cNvGraphicFramePr>
-              <a:graphicFrameLocks xmlns:a="http://schemas.openxmlformats.org/drawingml/2006/main" noChangeAspect="1"/>
-            </wp:cNvGraphicFramePr>
-            <a:graphic xmlns:a="http://schemas.openxmlformats.org/drawingml/2006/main">
-              <a:graphicData uri="http://schemas.openxmlformats.org/drawingml/2006/picture">
-                <pic:pic xmlns:pic="http://schemas.openxmlformats.org/drawingml/2006/picture">
-                  <pic:nvPicPr>
-                    <pic:cNvPr id="8" name="couples.png"/>
-                    <pic:cNvPicPr/>
-                  </pic:nvPicPr>
-                  <pic:blipFill>
-                    <a:blip r:embed="rId13">
-                      <a:extLst>
-                        <a:ext uri="{28A0092B-C50C-407E-A947-70E740481C1C}">
-                          <a14:useLocalDpi xmlns:a14="http://schemas.microsoft.com/office/drawing/2010/main" val="0"/>
-                        </a:ext>
-                      </a:extLst>
-                    </a:blip>
-                    <a:stretch>
-                      <a:fillRect/>
-                    </a:stretch>
-                  </pic:blipFill>
-                  <pic:spPr>
-                    <a:xfrm>
-                      <a:off x="0" y="0"/>
-                      <a:ext cx="4048125" cy="2314575"/>
-                    </a:xfrm>
-                    <a:prstGeom prst="rect">
-                      <a:avLst/>
-                    </a:prstGeom>
-                  </pic:spPr>
-                </pic:pic>
-              </a:graphicData>
-            </a:graphic>
-          </wp:inline>
-        </w:drawing>
-      </w:r>
+      <w:bookmarkStart w:id="0" w:name="_GoBack"/>
+      <w:bookmarkEnd w:id="0"/>
     </w:p>
     <w:sectPr>
-      <w:headerReference w:type="default" r:id="rId14"/>
+      <w:headerReference w:type="default" r:id="rId8"/>
       <w:pgSz w:w="12240" w:h="15840"/>
       <w:pgMar w:top="1440" w:right="1440" w:bottom="1440" w:left="1440" w:header="720" w:footer="720" w:gutter="0"/>
       <w:cols w:space="720"/>
@@ -2271,6 +2466,119 @@
     </w:lvl>
   </w:abstractNum>
   <w:abstractNum w:abstractNumId="2" w15:restartNumberingAfterBreak="0">
+    <w:nsid w:val="14814157"/>
+    <w:multiLevelType w:val="hybridMultilevel"/>
+    <w:tmpl w:val="E5604964"/>
+    <w:lvl w:ilvl="0" w:tplc="2F4AB11A">
+      <w:start w:val="1"/>
+      <w:numFmt w:val="bullet"/>
+      <w:lvlText w:val="­"/>
+      <w:lvlJc w:val="left"/>
+      <w:pPr>
+        <w:ind w:left="1428" w:hanging="360"/>
+      </w:pPr>
+      <w:rPr>
+        <w:rFonts w:ascii="Courier New" w:hAnsi="Courier New" w:hint="default"/>
+      </w:rPr>
+    </w:lvl>
+    <w:lvl w:ilvl="1" w:tplc="10090003" w:tentative="1">
+      <w:start w:val="1"/>
+      <w:numFmt w:val="bullet"/>
+      <w:lvlText w:val="o"/>
+      <w:lvlJc w:val="left"/>
+      <w:pPr>
+        <w:ind w:left="2148" w:hanging="360"/>
+      </w:pPr>
+      <w:rPr>
+        <w:rFonts w:ascii="Courier New" w:hAnsi="Courier New" w:cs="Courier New" w:hint="default"/>
+      </w:rPr>
+    </w:lvl>
+    <w:lvl w:ilvl="2" w:tplc="10090005" w:tentative="1">
+      <w:start w:val="1"/>
+      <w:numFmt w:val="bullet"/>
+      <w:lvlText w:val=""/>
+      <w:lvlJc w:val="left"/>
+      <w:pPr>
+        <w:ind w:left="2868" w:hanging="360"/>
+      </w:pPr>
+      <w:rPr>
+        <w:rFonts w:ascii="Wingdings" w:hAnsi="Wingdings" w:hint="default"/>
+      </w:rPr>
+    </w:lvl>
+    <w:lvl w:ilvl="3" w:tplc="10090001" w:tentative="1">
+      <w:start w:val="1"/>
+      <w:numFmt w:val="bullet"/>
+      <w:lvlText w:val=""/>
+      <w:lvlJc w:val="left"/>
+      <w:pPr>
+        <w:ind w:left="3588" w:hanging="360"/>
+      </w:pPr>
+      <w:rPr>
+        <w:rFonts w:ascii="Symbol" w:hAnsi="Symbol" w:hint="default"/>
+      </w:rPr>
+    </w:lvl>
+    <w:lvl w:ilvl="4" w:tplc="10090003" w:tentative="1">
+      <w:start w:val="1"/>
+      <w:numFmt w:val="bullet"/>
+      <w:lvlText w:val="o"/>
+      <w:lvlJc w:val="left"/>
+      <w:pPr>
+        <w:ind w:left="4308" w:hanging="360"/>
+      </w:pPr>
+      <w:rPr>
+        <w:rFonts w:ascii="Courier New" w:hAnsi="Courier New" w:cs="Courier New" w:hint="default"/>
+      </w:rPr>
+    </w:lvl>
+    <w:lvl w:ilvl="5" w:tplc="10090005" w:tentative="1">
+      <w:start w:val="1"/>
+      <w:numFmt w:val="bullet"/>
+      <w:lvlText w:val=""/>
+      <w:lvlJc w:val="left"/>
+      <w:pPr>
+        <w:ind w:left="5028" w:hanging="360"/>
+      </w:pPr>
+      <w:rPr>
+        <w:rFonts w:ascii="Wingdings" w:hAnsi="Wingdings" w:hint="default"/>
+      </w:rPr>
+    </w:lvl>
+    <w:lvl w:ilvl="6" w:tplc="10090001" w:tentative="1">
+      <w:start w:val="1"/>
+      <w:numFmt w:val="bullet"/>
+      <w:lvlText w:val=""/>
+      <w:lvlJc w:val="left"/>
+      <w:pPr>
+        <w:ind w:left="5748" w:hanging="360"/>
+      </w:pPr>
+      <w:rPr>
+        <w:rFonts w:ascii="Symbol" w:hAnsi="Symbol" w:hint="default"/>
+      </w:rPr>
+    </w:lvl>
+    <w:lvl w:ilvl="7" w:tplc="10090003" w:tentative="1">
+      <w:start w:val="1"/>
+      <w:numFmt w:val="bullet"/>
+      <w:lvlText w:val="o"/>
+      <w:lvlJc w:val="left"/>
+      <w:pPr>
+        <w:ind w:left="6468" w:hanging="360"/>
+      </w:pPr>
+      <w:rPr>
+        <w:rFonts w:ascii="Courier New" w:hAnsi="Courier New" w:cs="Courier New" w:hint="default"/>
+      </w:rPr>
+    </w:lvl>
+    <w:lvl w:ilvl="8" w:tplc="10090005" w:tentative="1">
+      <w:start w:val="1"/>
+      <w:numFmt w:val="bullet"/>
+      <w:lvlText w:val=""/>
+      <w:lvlJc w:val="left"/>
+      <w:pPr>
+        <w:ind w:left="7188" w:hanging="360"/>
+      </w:pPr>
+      <w:rPr>
+        <w:rFonts w:ascii="Wingdings" w:hAnsi="Wingdings" w:hint="default"/>
+      </w:rPr>
+    </w:lvl>
+  </w:abstractNum>
+  <w:abstractNum w:abstractNumId="3" w15:restartNumberingAfterBreak="0">
     <w:nsid w:val="1482775B"/>
     <w:multiLevelType w:val="multilevel"/>
     <w:tmpl w:val="0EBA3C40"/>
@@ -2365,10 +2673,10 @@
       </w:pPr>
     </w:lvl>
   </w:abstractNum>
-  <w:abstractNum w:abstractNumId="3" w15:restartNumberingAfterBreak="0">
+  <w:abstractNum w:abstractNumId="4" w15:restartNumberingAfterBreak="0">
     <w:nsid w:val="177357C8"/>
     <w:multiLevelType w:val="hybridMultilevel"/>
-    <w:tmpl w:val="CBCCDC4C"/>
+    <w:tmpl w:val="3E5A4DAC"/>
     <w:lvl w:ilvl="0" w:tplc="04090017">
       <w:start w:val="1"/>
       <w:numFmt w:val="lowerLetter"/>
@@ -2451,7 +2759,120 @@
       </w:pPr>
     </w:lvl>
   </w:abstractNum>
-  <w:abstractNum w:abstractNumId="4" w15:restartNumberingAfterBreak="0">
+  <w:abstractNum w:abstractNumId="5" w15:restartNumberingAfterBreak="0">
+    <w:nsid w:val="1E4C7442"/>
+    <w:multiLevelType w:val="hybridMultilevel"/>
+    <w:tmpl w:val="C97EA3A4"/>
+    <w:lvl w:ilvl="0" w:tplc="10090001">
+      <w:start w:val="1"/>
+      <w:numFmt w:val="bullet"/>
+      <w:lvlText w:val=""/>
+      <w:lvlJc w:val="left"/>
+      <w:pPr>
+        <w:ind w:left="1428" w:hanging="360"/>
+      </w:pPr>
+      <w:rPr>
+        <w:rFonts w:ascii="Symbol" w:hAnsi="Symbol" w:hint="default"/>
+      </w:rPr>
+    </w:lvl>
+    <w:lvl w:ilvl="1" w:tplc="10090003" w:tentative="1">
+      <w:start w:val="1"/>
+      <w:numFmt w:val="bullet"/>
+      <w:lvlText w:val="o"/>
+      <w:lvlJc w:val="left"/>
+      <w:pPr>
+        <w:ind w:left="2148" w:hanging="360"/>
+      </w:pPr>
+      <w:rPr>
+        <w:rFonts w:ascii="Courier New" w:hAnsi="Courier New" w:cs="Courier New" w:hint="default"/>
+      </w:rPr>
+    </w:lvl>
+    <w:lvl w:ilvl="2" w:tplc="10090005" w:tentative="1">
+      <w:start w:val="1"/>
+      <w:numFmt w:val="bullet"/>
+      <w:lvlText w:val=""/>
+      <w:lvlJc w:val="left"/>
+      <w:pPr>
+        <w:ind w:left="2868" w:hanging="360"/>
+      </w:pPr>
+      <w:rPr>
+        <w:rFonts w:ascii="Wingdings" w:hAnsi="Wingdings" w:hint="default"/>
+      </w:rPr>
+    </w:lvl>
+    <w:lvl w:ilvl="3" w:tplc="10090001" w:tentative="1">
+      <w:start w:val="1"/>
+      <w:numFmt w:val="bullet"/>
+      <w:lvlText w:val=""/>
+      <w:lvlJc w:val="left"/>
+      <w:pPr>
+        <w:ind w:left="3588" w:hanging="360"/>
+      </w:pPr>
+      <w:rPr>
+        <w:rFonts w:ascii="Symbol" w:hAnsi="Symbol" w:hint="default"/>
+      </w:rPr>
+    </w:lvl>
+    <w:lvl w:ilvl="4" w:tplc="10090003" w:tentative="1">
+      <w:start w:val="1"/>
+      <w:numFmt w:val="bullet"/>
+      <w:lvlText w:val="o"/>
+      <w:lvlJc w:val="left"/>
+      <w:pPr>
+        <w:ind w:left="4308" w:hanging="360"/>
+      </w:pPr>
+      <w:rPr>
+        <w:rFonts w:ascii="Courier New" w:hAnsi="Courier New" w:cs="Courier New" w:hint="default"/>
+      </w:rPr>
+    </w:lvl>
+    <w:lvl w:ilvl="5" w:tplc="10090005" w:tentative="1">
+      <w:start w:val="1"/>
+      <w:numFmt w:val="bullet"/>
+      <w:lvlText w:val=""/>
+      <w:lvlJc w:val="left"/>
+      <w:pPr>
+        <w:ind w:left="5028" w:hanging="360"/>
+      </w:pPr>
+      <w:rPr>
+        <w:rFonts w:ascii="Wingdings" w:hAnsi="Wingdings" w:hint="default"/>
+      </w:rPr>
+    </w:lvl>
+    <w:lvl w:ilvl="6" w:tplc="10090001" w:tentative="1">
+      <w:start w:val="1"/>
+      <w:numFmt w:val="bullet"/>
+      <w:lvlText w:val=""/>
+      <w:lvlJc w:val="left"/>
+      <w:pPr>
+        <w:ind w:left="5748" w:hanging="360"/>
+      </w:pPr>
+      <w:rPr>
+        <w:rFonts w:ascii="Symbol" w:hAnsi="Symbol" w:hint="default"/>
+      </w:rPr>
+    </w:lvl>
+    <w:lvl w:ilvl="7" w:tplc="10090003" w:tentative="1">
+      <w:start w:val="1"/>
+      <w:numFmt w:val="bullet"/>
+      <w:lvlText w:val="o"/>
+      <w:lvlJc w:val="left"/>
+      <w:pPr>
+        <w:ind w:left="6468" w:hanging="360"/>
+      </w:pPr>
+      <w:rPr>
+        <w:rFonts w:ascii="Courier New" w:hAnsi="Courier New" w:cs="Courier New" w:hint="default"/>
+      </w:rPr>
+    </w:lvl>
+    <w:lvl w:ilvl="8" w:tplc="10090005" w:tentative="1">
+      <w:start w:val="1"/>
+      <w:numFmt w:val="bullet"/>
+      <w:lvlText w:val=""/>
+      <w:lvlJc w:val="left"/>
+      <w:pPr>
+        <w:ind w:left="7188" w:hanging="360"/>
+      </w:pPr>
+      <w:rPr>
+        <w:rFonts w:ascii="Wingdings" w:hAnsi="Wingdings" w:hint="default"/>
+      </w:rPr>
+    </w:lvl>
+  </w:abstractNum>
+  <w:abstractNum w:abstractNumId="6" w15:restartNumberingAfterBreak="0">
     <w:nsid w:val="1EBC4E20"/>
     <w:multiLevelType w:val="hybridMultilevel"/>
     <w:tmpl w:val="5750FBFC"/>
@@ -2537,7 +2958,93 @@
       </w:pPr>
     </w:lvl>
   </w:abstractNum>
-  <w:abstractNum w:abstractNumId="5" w15:restartNumberingAfterBreak="0">
+  <w:abstractNum w:abstractNumId="7" w15:restartNumberingAfterBreak="0">
+    <w:nsid w:val="21AA2E87"/>
+    <w:multiLevelType w:val="hybridMultilevel"/>
+    <w:tmpl w:val="72A47036"/>
+    <w:lvl w:ilvl="0" w:tplc="04090017">
+      <w:start w:val="1"/>
+      <w:numFmt w:val="lowerLetter"/>
+      <w:lvlText w:val="%1)"/>
+      <w:lvlJc w:val="left"/>
+      <w:pPr>
+        <w:ind w:left="720" w:hanging="360"/>
+      </w:pPr>
+    </w:lvl>
+    <w:lvl w:ilvl="1" w:tplc="10090019" w:tentative="1">
+      <w:start w:val="1"/>
+      <w:numFmt w:val="lowerLetter"/>
+      <w:lvlText w:val="%2."/>
+      <w:lvlJc w:val="left"/>
+      <w:pPr>
+        <w:ind w:left="1440" w:hanging="360"/>
+      </w:pPr>
+    </w:lvl>
+    <w:lvl w:ilvl="2" w:tplc="1009001B" w:tentative="1">
+      <w:start w:val="1"/>
+      <w:numFmt w:val="lowerRoman"/>
+      <w:lvlText w:val="%3."/>
+      <w:lvlJc w:val="right"/>
+      <w:pPr>
+        <w:ind w:left="2160" w:hanging="180"/>
+      </w:pPr>
+    </w:lvl>
+    <w:lvl w:ilvl="3" w:tplc="1009000F" w:tentative="1">
+      <w:start w:val="1"/>
+      <w:numFmt w:val="decimal"/>
+      <w:lvlText w:val="%4."/>
+      <w:lvlJc w:val="left"/>
+      <w:pPr>
+        <w:ind w:left="2880" w:hanging="360"/>
+      </w:pPr>
+    </w:lvl>
+    <w:lvl w:ilvl="4" w:tplc="10090019" w:tentative="1">
+      <w:start w:val="1"/>
+      <w:numFmt w:val="lowerLetter"/>
+      <w:lvlText w:val="%5."/>
+      <w:lvlJc w:val="left"/>
+      <w:pPr>
+        <w:ind w:left="3600" w:hanging="360"/>
+      </w:pPr>
+    </w:lvl>
+    <w:lvl w:ilvl="5" w:tplc="1009001B" w:tentative="1">
+      <w:start w:val="1"/>
+      <w:numFmt w:val="lowerRoman"/>
+      <w:lvlText w:val="%6."/>
+      <w:lvlJc w:val="right"/>
+      <w:pPr>
+        <w:ind w:left="4320" w:hanging="180"/>
+      </w:pPr>
+    </w:lvl>
+    <w:lvl w:ilvl="6" w:tplc="1009000F" w:tentative="1">
+      <w:start w:val="1"/>
+      <w:numFmt w:val="decimal"/>
+      <w:lvlText w:val="%7."/>
+      <w:lvlJc w:val="left"/>
+      <w:pPr>
+        <w:ind w:left="5040" w:hanging="360"/>
+      </w:pPr>
+    </w:lvl>
+    <w:lvl w:ilvl="7" w:tplc="10090019" w:tentative="1">
+      <w:start w:val="1"/>
+      <w:numFmt w:val="lowerLetter"/>
+      <w:lvlText w:val="%8."/>
+      <w:lvlJc w:val="left"/>
+      <w:pPr>
+        <w:ind w:left="5760" w:hanging="360"/>
+      </w:pPr>
+    </w:lvl>
+    <w:lvl w:ilvl="8" w:tplc="1009001B" w:tentative="1">
+      <w:start w:val="1"/>
+      <w:numFmt w:val="lowerRoman"/>
+      <w:lvlText w:val="%9."/>
+      <w:lvlJc w:val="right"/>
+      <w:pPr>
+        <w:ind w:left="6480" w:hanging="180"/>
+      </w:pPr>
+    </w:lvl>
+  </w:abstractNum>
+  <w:abstractNum w:abstractNumId="8" w15:restartNumberingAfterBreak="0">
     <w:nsid w:val="2C6739EF"/>
     <w:multiLevelType w:val="hybridMultilevel"/>
     <w:tmpl w:val="26C824E6"/>
@@ -2623,7 +3130,7 @@
       </w:pPr>
     </w:lvl>
   </w:abstractNum>
-  <w:abstractNum w:abstractNumId="6" w15:restartNumberingAfterBreak="0">
+  <w:abstractNum w:abstractNumId="9" w15:restartNumberingAfterBreak="0">
     <w:nsid w:val="2CE22102"/>
     <w:multiLevelType w:val="hybridMultilevel"/>
     <w:tmpl w:val="36607EF8"/>
@@ -2709,7 +3216,7 @@
       </w:pPr>
     </w:lvl>
   </w:abstractNum>
-  <w:abstractNum w:abstractNumId="7" w15:restartNumberingAfterBreak="0">
+  <w:abstractNum w:abstractNumId="10" w15:restartNumberingAfterBreak="0">
     <w:nsid w:val="32D549FC"/>
     <w:multiLevelType w:val="hybridMultilevel"/>
     <w:tmpl w:val="5750FBFC"/>
@@ -2795,7 +3302,7 @@
       </w:pPr>
     </w:lvl>
   </w:abstractNum>
-  <w:abstractNum w:abstractNumId="8" w15:restartNumberingAfterBreak="0">
+  <w:abstractNum w:abstractNumId="11" w15:restartNumberingAfterBreak="0">
     <w:nsid w:val="34A739B4"/>
     <w:multiLevelType w:val="hybridMultilevel"/>
     <w:tmpl w:val="73BA1360"/>
@@ -2881,7 +3388,7 @@
       </w:pPr>
     </w:lvl>
   </w:abstractNum>
-  <w:abstractNum w:abstractNumId="9" w15:restartNumberingAfterBreak="0">
+  <w:abstractNum w:abstractNumId="12" w15:restartNumberingAfterBreak="0">
     <w:nsid w:val="352A56A5"/>
     <w:multiLevelType w:val="hybridMultilevel"/>
     <w:tmpl w:val="5750FBFC"/>
@@ -2967,7 +3474,7 @@
       </w:pPr>
     </w:lvl>
   </w:abstractNum>
-  <w:abstractNum w:abstractNumId="10" w15:restartNumberingAfterBreak="0">
+  <w:abstractNum w:abstractNumId="13" w15:restartNumberingAfterBreak="0">
     <w:nsid w:val="45F91218"/>
     <w:multiLevelType w:val="hybridMultilevel"/>
     <w:tmpl w:val="5750FBFC"/>
@@ -3053,7 +3560,120 @@
       </w:pPr>
     </w:lvl>
   </w:abstractNum>
-  <w:abstractNum w:abstractNumId="11" w15:restartNumberingAfterBreak="0">
+  <w:abstractNum w:abstractNumId="14" w15:restartNumberingAfterBreak="0">
+    <w:nsid w:val="4AEC7B4C"/>
+    <w:multiLevelType w:val="hybridMultilevel"/>
+    <w:tmpl w:val="C8DA0AEE"/>
+    <w:lvl w:ilvl="0" w:tplc="2F4AB11A">
+      <w:start w:val="1"/>
+      <w:numFmt w:val="bullet"/>
+      <w:lvlText w:val="­"/>
+      <w:lvlJc w:val="left"/>
+      <w:pPr>
+        <w:ind w:left="1428" w:hanging="360"/>
+      </w:pPr>
+      <w:rPr>
+        <w:rFonts w:ascii="Courier New" w:hAnsi="Courier New" w:hint="default"/>
+      </w:rPr>
+    </w:lvl>
+    <w:lvl w:ilvl="1" w:tplc="10090003" w:tentative="1">
+      <w:start w:val="1"/>
+      <w:numFmt w:val="bullet"/>
+      <w:lvlText w:val="o"/>
+      <w:lvlJc w:val="left"/>
+      <w:pPr>
+        <w:ind w:left="2148" w:hanging="360"/>
+      </w:pPr>
+      <w:rPr>
+        <w:rFonts w:ascii="Courier New" w:hAnsi="Courier New" w:cs="Courier New" w:hint="default"/>
+      </w:rPr>
+    </w:lvl>
+    <w:lvl w:ilvl="2" w:tplc="10090005" w:tentative="1">
+      <w:start w:val="1"/>
+      <w:numFmt w:val="bullet"/>
+      <w:lvlText w:val=""/>
+      <w:lvlJc w:val="left"/>
+      <w:pPr>
+        <w:ind w:left="2868" w:hanging="360"/>
+      </w:pPr>
+      <w:rPr>
+        <w:rFonts w:ascii="Wingdings" w:hAnsi="Wingdings" w:hint="default"/>
+      </w:rPr>
+    </w:lvl>
+    <w:lvl w:ilvl="3" w:tplc="10090001" w:tentative="1">
+      <w:start w:val="1"/>
+      <w:numFmt w:val="bullet"/>
+      <w:lvlText w:val=""/>
+      <w:lvlJc w:val="left"/>
+      <w:pPr>
+        <w:ind w:left="3588" w:hanging="360"/>
+      </w:pPr>
+      <w:rPr>
+        <w:rFonts w:ascii="Symbol" w:hAnsi="Symbol" w:hint="default"/>
+      </w:rPr>
+    </w:lvl>
+    <w:lvl w:ilvl="4" w:tplc="10090003" w:tentative="1">
+      <w:start w:val="1"/>
+      <w:numFmt w:val="bullet"/>
+      <w:lvlText w:val="o"/>
+      <w:lvlJc w:val="left"/>
+      <w:pPr>
+        <w:ind w:left="4308" w:hanging="360"/>
+      </w:pPr>
+      <w:rPr>
+        <w:rFonts w:ascii="Courier New" w:hAnsi="Courier New" w:cs="Courier New" w:hint="default"/>
+      </w:rPr>
+    </w:lvl>
+    <w:lvl w:ilvl="5" w:tplc="10090005" w:tentative="1">
+      <w:start w:val="1"/>
+      <w:numFmt w:val="bullet"/>
+      <w:lvlText w:val=""/>
+      <w:lvlJc w:val="left"/>
+      <w:pPr>
+        <w:ind w:left="5028" w:hanging="360"/>
+      </w:pPr>
+      <w:rPr>
+        <w:rFonts w:ascii="Wingdings" w:hAnsi="Wingdings" w:hint="default"/>
+      </w:rPr>
+    </w:lvl>
+    <w:lvl w:ilvl="6" w:tplc="10090001" w:tentative="1">
+      <w:start w:val="1"/>
+      <w:numFmt w:val="bullet"/>
+      <w:lvlText w:val=""/>
+      <w:lvlJc w:val="left"/>
+      <w:pPr>
+        <w:ind w:left="5748" w:hanging="360"/>
+      </w:pPr>
+      <w:rPr>
+        <w:rFonts w:ascii="Symbol" w:hAnsi="Symbol" w:hint="default"/>
+      </w:rPr>
+    </w:lvl>
+    <w:lvl w:ilvl="7" w:tplc="10090003" w:tentative="1">
+      <w:start w:val="1"/>
+      <w:numFmt w:val="bullet"/>
+      <w:lvlText w:val="o"/>
+      <w:lvlJc w:val="left"/>
+      <w:pPr>
+        <w:ind w:left="6468" w:hanging="360"/>
+      </w:pPr>
+      <w:rPr>
+        <w:rFonts w:ascii="Courier New" w:hAnsi="Courier New" w:cs="Courier New" w:hint="default"/>
+      </w:rPr>
+    </w:lvl>
+    <w:lvl w:ilvl="8" w:tplc="10090005" w:tentative="1">
+      <w:start w:val="1"/>
+      <w:numFmt w:val="bullet"/>
+      <w:lvlText w:val=""/>
+      <w:lvlJc w:val="left"/>
+      <w:pPr>
+        <w:ind w:left="7188" w:hanging="360"/>
+      </w:pPr>
+      <w:rPr>
+        <w:rFonts w:ascii="Wingdings" w:hAnsi="Wingdings" w:hint="default"/>
+      </w:rPr>
+    </w:lvl>
+  </w:abstractNum>
+  <w:abstractNum w:abstractNumId="15" w15:restartNumberingAfterBreak="0">
     <w:nsid w:val="5657034F"/>
     <w:multiLevelType w:val="hybridMultilevel"/>
     <w:tmpl w:val="36607EF8"/>
@@ -3139,7 +3759,120 @@
       </w:pPr>
     </w:lvl>
   </w:abstractNum>
-  <w:abstractNum w:abstractNumId="12" w15:restartNumberingAfterBreak="0">
+  <w:abstractNum w:abstractNumId="16" w15:restartNumberingAfterBreak="0">
+    <w:nsid w:val="5A054137"/>
+    <w:multiLevelType w:val="hybridMultilevel"/>
+    <w:tmpl w:val="544A34E0"/>
+    <w:lvl w:ilvl="0" w:tplc="2F4AB11A">
+      <w:start w:val="1"/>
+      <w:numFmt w:val="bullet"/>
+      <w:lvlText w:val="­"/>
+      <w:lvlJc w:val="left"/>
+      <w:pPr>
+        <w:ind w:left="1440" w:hanging="360"/>
+      </w:pPr>
+      <w:rPr>
+        <w:rFonts w:ascii="Courier New" w:hAnsi="Courier New" w:hint="default"/>
+      </w:rPr>
+    </w:lvl>
+    <w:lvl w:ilvl="1" w:tplc="10090003" w:tentative="1">
+      <w:start w:val="1"/>
+      <w:numFmt w:val="bullet"/>
+      <w:lvlText w:val="o"/>
+      <w:lvlJc w:val="left"/>
+      <w:pPr>
+        <w:ind w:left="2160" w:hanging="360"/>
+      </w:pPr>
+      <w:rPr>
+        <w:rFonts w:ascii="Courier New" w:hAnsi="Courier New" w:cs="Courier New" w:hint="default"/>
+      </w:rPr>
+    </w:lvl>
+    <w:lvl w:ilvl="2" w:tplc="10090005" w:tentative="1">
+      <w:start w:val="1"/>
+      <w:numFmt w:val="bullet"/>
+      <w:lvlText w:val=""/>
+      <w:lvlJc w:val="left"/>
+      <w:pPr>
+        <w:ind w:left="2880" w:hanging="360"/>
+      </w:pPr>
+      <w:rPr>
+        <w:rFonts w:ascii="Wingdings" w:hAnsi="Wingdings" w:hint="default"/>
+      </w:rPr>
+    </w:lvl>
+    <w:lvl w:ilvl="3" w:tplc="10090001" w:tentative="1">
+      <w:start w:val="1"/>
+      <w:numFmt w:val="bullet"/>
+      <w:lvlText w:val=""/>
+      <w:lvlJc w:val="left"/>
+      <w:pPr>
+        <w:ind w:left="3600" w:hanging="360"/>
+      </w:pPr>
+      <w:rPr>
+        <w:rFonts w:ascii="Symbol" w:hAnsi="Symbol" w:hint="default"/>
+      </w:rPr>
+    </w:lvl>
+    <w:lvl w:ilvl="4" w:tplc="10090003" w:tentative="1">
+      <w:start w:val="1"/>
+      <w:numFmt w:val="bullet"/>
+      <w:lvlText w:val="o"/>
+      <w:lvlJc w:val="left"/>
+      <w:pPr>
+        <w:ind w:left="4320" w:hanging="360"/>
+      </w:pPr>
+      <w:rPr>
+        <w:rFonts w:ascii="Courier New" w:hAnsi="Courier New" w:cs="Courier New" w:hint="default"/>
+      </w:rPr>
+    </w:lvl>
+    <w:lvl w:ilvl="5" w:tplc="10090005" w:tentative="1">
+      <w:start w:val="1"/>
+      <w:numFmt w:val="bullet"/>
+      <w:lvlText w:val=""/>
+      <w:lvlJc w:val="left"/>
+      <w:pPr>
+        <w:ind w:left="5040" w:hanging="360"/>
+      </w:pPr>
+      <w:rPr>
+        <w:rFonts w:ascii="Wingdings" w:hAnsi="Wingdings" w:hint="default"/>
+      </w:rPr>
+    </w:lvl>
+    <w:lvl w:ilvl="6" w:tplc="10090001" w:tentative="1">
+      <w:start w:val="1"/>
+      <w:numFmt w:val="bullet"/>
+      <w:lvlText w:val=""/>
+      <w:lvlJc w:val="left"/>
+      <w:pPr>
+        <w:ind w:left="5760" w:hanging="360"/>
+      </w:pPr>
+      <w:rPr>
+        <w:rFonts w:ascii="Symbol" w:hAnsi="Symbol" w:hint="default"/>
+      </w:rPr>
+    </w:lvl>
+    <w:lvl w:ilvl="7" w:tplc="10090003" w:tentative="1">
+      <w:start w:val="1"/>
+      <w:numFmt w:val="bullet"/>
+      <w:lvlText w:val="o"/>
+      <w:lvlJc w:val="left"/>
+      <w:pPr>
+        <w:ind w:left="6480" w:hanging="360"/>
+      </w:pPr>
+      <w:rPr>
+        <w:rFonts w:ascii="Courier New" w:hAnsi="Courier New" w:cs="Courier New" w:hint="default"/>
+      </w:rPr>
+    </w:lvl>
+    <w:lvl w:ilvl="8" w:tplc="10090005" w:tentative="1">
+      <w:start w:val="1"/>
+      <w:numFmt w:val="bullet"/>
+      <w:lvlText w:val=""/>
+      <w:lvlJc w:val="left"/>
+      <w:pPr>
+        <w:ind w:left="7200" w:hanging="360"/>
+      </w:pPr>
+      <w:rPr>
+        <w:rFonts w:ascii="Wingdings" w:hAnsi="Wingdings" w:hint="default"/>
+      </w:rPr>
+    </w:lvl>
+  </w:abstractNum>
+  <w:abstractNum w:abstractNumId="17" w15:restartNumberingAfterBreak="0">
     <w:nsid w:val="5CC374BB"/>
     <w:multiLevelType w:val="hybridMultilevel"/>
     <w:tmpl w:val="0CEE5992"/>
@@ -3225,7 +3958,7 @@
       </w:pPr>
     </w:lvl>
   </w:abstractNum>
-  <w:abstractNum w:abstractNumId="13" w15:restartNumberingAfterBreak="0">
+  <w:abstractNum w:abstractNumId="18" w15:restartNumberingAfterBreak="0">
     <w:nsid w:val="622E4915"/>
     <w:multiLevelType w:val="hybridMultilevel"/>
     <w:tmpl w:val="FD069318"/>
@@ -3311,7 +4044,7 @@
       </w:pPr>
     </w:lvl>
   </w:abstractNum>
-  <w:abstractNum w:abstractNumId="14" w15:restartNumberingAfterBreak="0">
+  <w:abstractNum w:abstractNumId="19" w15:restartNumberingAfterBreak="0">
     <w:nsid w:val="6B770FC1"/>
     <w:multiLevelType w:val="hybridMultilevel"/>
     <w:tmpl w:val="26C824E6"/>
@@ -3397,7 +4130,7 @@
       </w:pPr>
     </w:lvl>
   </w:abstractNum>
-  <w:abstractNum w:abstractNumId="15" w15:restartNumberingAfterBreak="0">
+  <w:abstractNum w:abstractNumId="20" w15:restartNumberingAfterBreak="0">
     <w:nsid w:val="6F20624E"/>
     <w:multiLevelType w:val="hybridMultilevel"/>
     <w:tmpl w:val="36607EF8"/>
@@ -3483,7 +4216,7 @@
       </w:pPr>
     </w:lvl>
   </w:abstractNum>
-  <w:abstractNum w:abstractNumId="16" w15:restartNumberingAfterBreak="0">
+  <w:abstractNum w:abstractNumId="21" w15:restartNumberingAfterBreak="0">
     <w:nsid w:val="71BC00C8"/>
     <w:multiLevelType w:val="hybridMultilevel"/>
     <w:tmpl w:val="36607EF8"/>
@@ -3569,7 +4302,7 @@
       </w:pPr>
     </w:lvl>
   </w:abstractNum>
-  <w:abstractNum w:abstractNumId="17" w15:restartNumberingAfterBreak="0">
+  <w:abstractNum w:abstractNumId="22" w15:restartNumberingAfterBreak="0">
     <w:nsid w:val="71E821B2"/>
     <w:multiLevelType w:val="hybridMultilevel"/>
     <w:tmpl w:val="5750FBFC"/>
@@ -3655,7 +4388,7 @@
       </w:pPr>
     </w:lvl>
   </w:abstractNum>
-  <w:abstractNum w:abstractNumId="18" w15:restartNumberingAfterBreak="0">
+  <w:abstractNum w:abstractNumId="23" w15:restartNumberingAfterBreak="0">
     <w:nsid w:val="7CCF746C"/>
     <w:multiLevelType w:val="hybridMultilevel"/>
     <w:tmpl w:val="24A43430"/>
@@ -3744,7 +4477,7 @@
       </w:pPr>
     </w:lvl>
   </w:abstractNum>
-  <w:abstractNum w:abstractNumId="19" w15:restartNumberingAfterBreak="0">
+  <w:abstractNum w:abstractNumId="24" w15:restartNumberingAfterBreak="0">
     <w:nsid w:val="7F373E7B"/>
     <w:multiLevelType w:val="hybridMultilevel"/>
     <w:tmpl w:val="7D28DEC6"/>
@@ -3831,10 +4564,10 @@
     </w:lvl>
   </w:abstractNum>
   <w:num w:numId="1">
-    <w:abstractNumId w:val="2"/>
+    <w:abstractNumId w:val="3"/>
   </w:num>
   <w:num w:numId="2">
-    <w:abstractNumId w:val="2"/>
+    <w:abstractNumId w:val="3"/>
     <w:lvlOverride w:ilvl="0">
       <w:startOverride w:val="1"/>
     </w:lvlOverride>
@@ -3864,91 +4597,106 @@
     </w:lvlOverride>
   </w:num>
   <w:num w:numId="3">
-    <w:abstractNumId w:val="2"/>
+    <w:abstractNumId w:val="3"/>
   </w:num>
   <w:num w:numId="4">
-    <w:abstractNumId w:val="2"/>
+    <w:abstractNumId w:val="3"/>
   </w:num>
   <w:num w:numId="5">
-    <w:abstractNumId w:val="2"/>
+    <w:abstractNumId w:val="3"/>
   </w:num>
   <w:num w:numId="6">
-    <w:abstractNumId w:val="2"/>
+    <w:abstractNumId w:val="3"/>
   </w:num>
   <w:num w:numId="7">
-    <w:abstractNumId w:val="2"/>
+    <w:abstractNumId w:val="3"/>
   </w:num>
   <w:num w:numId="8">
-    <w:abstractNumId w:val="2"/>
+    <w:abstractNumId w:val="3"/>
   </w:num>
   <w:num w:numId="9">
-    <w:abstractNumId w:val="2"/>
+    <w:abstractNumId w:val="3"/>
   </w:num>
   <w:num w:numId="10">
-    <w:abstractNumId w:val="2"/>
+    <w:abstractNumId w:val="3"/>
   </w:num>
   <w:num w:numId="11">
-    <w:abstractNumId w:val="2"/>
+    <w:abstractNumId w:val="3"/>
   </w:num>
   <w:num w:numId="12">
-    <w:abstractNumId w:val="2"/>
+    <w:abstractNumId w:val="3"/>
   </w:num>
   <w:num w:numId="13">
-    <w:abstractNumId w:val="11"/>
+    <w:abstractNumId w:val="15"/>
   </w:num>
   <w:num w:numId="14">
-    <w:abstractNumId w:val="6"/>
+    <w:abstractNumId w:val="9"/>
   </w:num>
   <w:num w:numId="15">
     <w:abstractNumId w:val="1"/>
   </w:num>
   <w:num w:numId="16">
+    <w:abstractNumId w:val="23"/>
+  </w:num>
+  <w:num w:numId="17">
+    <w:abstractNumId w:val="21"/>
+  </w:num>
+  <w:num w:numId="18">
+    <w:abstractNumId w:val="20"/>
+  </w:num>
+  <w:num w:numId="19">
+    <w:abstractNumId w:val="13"/>
+  </w:num>
+  <w:num w:numId="20">
+    <w:abstractNumId w:val="12"/>
+  </w:num>
+  <w:num w:numId="21">
+    <w:abstractNumId w:val="6"/>
+  </w:num>
+  <w:num w:numId="22">
+    <w:abstractNumId w:val="22"/>
+  </w:num>
+  <w:num w:numId="23">
+    <w:abstractNumId w:val="10"/>
+  </w:num>
+  <w:num w:numId="24">
+    <w:abstractNumId w:val="8"/>
+  </w:num>
+  <w:num w:numId="25">
     <w:abstractNumId w:val="18"/>
   </w:num>
-  <w:num w:numId="17">
-    <w:abstractNumId w:val="16"/>
+  <w:num w:numId="26">
+    <w:abstractNumId w:val="19"/>
   </w:num>
-  <w:num w:numId="18">
-    <w:abstractNumId w:val="15"/>
+  <w:num w:numId="27">
+    <w:abstractNumId w:val="24"/>
   </w:num>
-  <w:num w:numId="19">
-    <w:abstractNumId w:val="10"/>
-  </w:num>
-  <w:num w:numId="20">
-    <w:abstractNumId w:val="9"/>
-  </w:num>
-  <w:num w:numId="21">
+  <w:num w:numId="28">
     <w:abstractNumId w:val="4"/>
   </w:num>
-  <w:num w:numId="22">
-    <w:abstractNumId w:val="17"/>
-  </w:num>
-  <w:num w:numId="23">
-    <w:abstractNumId w:val="7"/>
-  </w:num>
-  <w:num w:numId="24">
-    <w:abstractNumId w:val="5"/>
-  </w:num>
-  <w:num w:numId="25">
-    <w:abstractNumId w:val="13"/>
-  </w:num>
-  <w:num w:numId="26">
-    <w:abstractNumId w:val="14"/>
-  </w:num>
-  <w:num w:numId="27">
-    <w:abstractNumId w:val="19"/>
-  </w:num>
-  <w:num w:numId="28">
-    <w:abstractNumId w:val="3"/>
-  </w:num>
   <w:num w:numId="29">
-    <w:abstractNumId w:val="8"/>
+    <w:abstractNumId w:val="11"/>
   </w:num>
   <w:num w:numId="30">
-    <w:abstractNumId w:val="12"/>
+    <w:abstractNumId w:val="17"/>
   </w:num>
   <w:num w:numId="31">
     <w:abstractNumId w:val="0"/>
+  </w:num>
+  <w:num w:numId="32">
+    <w:abstractNumId w:val="7"/>
+  </w:num>
+  <w:num w:numId="33">
+    <w:abstractNumId w:val="16"/>
+  </w:num>
+  <w:num w:numId="34">
+    <w:abstractNumId w:val="5"/>
+  </w:num>
+  <w:num w:numId="35">
+    <w:abstractNumId w:val="2"/>
+  </w:num>
+  <w:num w:numId="36">
+    <w:abstractNumId w:val="14"/>
   </w:num>
 </w:numbering>
 </file>

</xml_diff>

<commit_message>
Fixed bug in P4
</commit_message>
<xml_diff>
--- a/Assignment 3.docx
+++ b/Assignment 3.docx
@@ -1023,284 +1023,203 @@
       <w:pPr>
         <w:pStyle w:val="Code"/>
       </w:pPr>
-      <w:proofErr w:type="gramStart"/>
-      <w:r>
-        <w:t>all</w:t>
-      </w:r>
-      <w:proofErr w:type="gramEnd"/>
-      <w:r>
-        <w:t>, 19</w:t>
-      </w:r>
-    </w:p>
-    <w:p>
-      <w:pPr>
-        <w:pStyle w:val="Code"/>
-      </w:pPr>
-      <w:proofErr w:type="gramStart"/>
-      <w:r>
-        <w:t>in</w:t>
-      </w:r>
-      <w:proofErr w:type="gramEnd"/>
-      <w:r>
-        <w:t>, 19</w:t>
-      </w:r>
-    </w:p>
-    <w:p>
-      <w:pPr>
-        <w:pStyle w:val="Code"/>
-      </w:pPr>
-      <w:proofErr w:type="gramStart"/>
-      <w:r>
-        <w:t>turtle</w:t>
-      </w:r>
-      <w:proofErr w:type="gramEnd"/>
-      <w:r>
-        <w:t>, 18</w:t>
-      </w:r>
-    </w:p>
-    <w:p>
-      <w:pPr>
-        <w:pStyle w:val="Code"/>
-      </w:pPr>
-      <w:proofErr w:type="gramStart"/>
-      <w:r>
-        <w:t>m</w:t>
-      </w:r>
-      <w:proofErr w:type="gramEnd"/>
-      <w:r>
-        <w:t>, 16</w:t>
-      </w:r>
-    </w:p>
-    <w:p>
-      <w:pPr>
-        <w:pStyle w:val="Code"/>
-      </w:pPr>
-      <w:proofErr w:type="gramStart"/>
-      <w:r>
-        <w:t>turtles</w:t>
-      </w:r>
-      <w:proofErr w:type="gramEnd"/>
-      <w:r>
-        <w:t>, 15</w:t>
-      </w:r>
-    </w:p>
-    <w:p>
-      <w:pPr>
-        <w:pStyle w:val="Code"/>
-      </w:pPr>
-      <w:proofErr w:type="gramStart"/>
-      <w:r>
-        <w:t>you</w:t>
-      </w:r>
-      <w:proofErr w:type="gramEnd"/>
-      <w:r>
-        <w:t>, 15</w:t>
-      </w:r>
-    </w:p>
-    <w:p>
-      <w:pPr>
-        <w:pStyle w:val="Code"/>
-      </w:pPr>
-      <w:proofErr w:type="gramStart"/>
-      <w:r>
-        <w:t>one</w:t>
-      </w:r>
-      <w:proofErr w:type="gramEnd"/>
-      <w:r>
-        <w:t>, 15</w:t>
-      </w:r>
-    </w:p>
-    <w:p>
-      <w:pPr>
-        <w:pStyle w:val="Code"/>
-      </w:pPr>
-      <w:proofErr w:type="gramStart"/>
-      <w:r>
-        <w:t>s</w:t>
-      </w:r>
-      <w:proofErr w:type="gramEnd"/>
-      <w:r>
-        <w:t>, 12</w:t>
-      </w:r>
-    </w:p>
-    <w:p>
-      <w:pPr>
-        <w:pStyle w:val="Code"/>
-      </w:pPr>
-      <w:proofErr w:type="gramStart"/>
-      <w:r>
-        <w:t>they</w:t>
-      </w:r>
-      <w:proofErr w:type="gramEnd"/>
-      <w:r>
-        <w:t>, 12</w:t>
-      </w:r>
-    </w:p>
-    <w:p>
-      <w:pPr>
-        <w:pStyle w:val="Code"/>
-      </w:pPr>
-      <w:proofErr w:type="gramStart"/>
-      <w:r>
-        <w:t>my</w:t>
-      </w:r>
-      <w:proofErr w:type="gramEnd"/>
-      <w:r>
-        <w:t>, 12</w:t>
-      </w:r>
-    </w:p>
-    <w:p>
-      <w:pPr>
-        <w:pStyle w:val="Code"/>
-      </w:pPr>
-      <w:proofErr w:type="gramStart"/>
-      <w:r>
-        <w:t>was</w:t>
-      </w:r>
-      <w:proofErr w:type="gramEnd"/>
-      <w:r>
-        <w:t>, 11</w:t>
-      </w:r>
-    </w:p>
-    <w:p>
-      <w:pPr>
-        <w:pStyle w:val="Code"/>
-      </w:pPr>
-      <w:proofErr w:type="gramStart"/>
-      <w:r>
-        <w:t>up</w:t>
-      </w:r>
-      <w:proofErr w:type="gramEnd"/>
-      <w:r>
-        <w:t>, 11</w:t>
-      </w:r>
-    </w:p>
-    <w:p>
-      <w:pPr>
-        <w:pStyle w:val="Code"/>
-      </w:pPr>
-      <w:proofErr w:type="gramStart"/>
-      <w:r>
-        <w:t>them</w:t>
-      </w:r>
-      <w:proofErr w:type="gramEnd"/>
-      <w:r>
-        <w:t>, 11</w:t>
-      </w:r>
-    </w:p>
-    <w:p>
-      <w:pPr>
-        <w:pStyle w:val="Code"/>
-      </w:pPr>
-      <w:proofErr w:type="gramStart"/>
-      <w:r>
-        <w:t>throne</w:t>
-      </w:r>
-      <w:proofErr w:type="gramEnd"/>
-      <w:r>
-        <w:t>, 10</w:t>
-      </w:r>
-    </w:p>
-    <w:p>
-      <w:pPr>
-        <w:pStyle w:val="Code"/>
-      </w:pPr>
-      <w:proofErr w:type="gramStart"/>
-      <w:r>
-        <w:t>it</w:t>
-      </w:r>
-      <w:proofErr w:type="gramEnd"/>
-      <w:r>
-        <w:t>, 10</w:t>
-      </w:r>
-    </w:p>
-    <w:p>
-      <w:pPr>
-        <w:pStyle w:val="Code"/>
-      </w:pPr>
-      <w:proofErr w:type="gramStart"/>
-      <w:r>
-        <w:t>going</w:t>
-      </w:r>
-      <w:proofErr w:type="gramEnd"/>
-      <w:r>
-        <w:t>, 10</w:t>
-      </w:r>
-    </w:p>
-    <w:p>
-      <w:pPr>
-        <w:pStyle w:val="Code"/>
-      </w:pPr>
-      <w:proofErr w:type="gramStart"/>
-      <w:r>
-        <w:t>his</w:t>
-      </w:r>
-      <w:proofErr w:type="gramEnd"/>
-      <w:r>
-        <w:t>, 10</w:t>
-      </w:r>
-    </w:p>
-    <w:p>
-      <w:pPr>
-        <w:pStyle w:val="Code"/>
-      </w:pPr>
-      <w:proofErr w:type="gramStart"/>
-      <w:r>
-        <w:t>but</w:t>
-      </w:r>
-      <w:proofErr w:type="gramEnd"/>
-      <w:r>
-        <w:t>, 9</w:t>
-      </w:r>
-    </w:p>
-    <w:p>
-      <w:pPr>
-        <w:pStyle w:val="Code"/>
-      </w:pPr>
-      <w:proofErr w:type="gramStart"/>
-      <w:r>
-        <w:t>on</w:t>
-      </w:r>
-      <w:proofErr w:type="gramEnd"/>
-      <w:r>
-        <w:t>, 9</w:t>
-      </w:r>
-    </w:p>
-    <w:p>
-      <w:pPr>
-        <w:pStyle w:val="Code"/>
-      </w:pPr>
-      <w:proofErr w:type="gramStart"/>
-      <w:r>
-        <w:t>see</w:t>
-      </w:r>
-      <w:proofErr w:type="gramEnd"/>
-      <w:r>
-        <w:t>, 9</w:t>
-      </w:r>
-    </w:p>
-    <w:p>
-      <w:pPr>
-        <w:pStyle w:val="Code"/>
-      </w:pPr>
-      <w:proofErr w:type="gramStart"/>
-      <w:r>
-        <w:t>t</w:t>
-      </w:r>
-      <w:proofErr w:type="gramEnd"/>
-      <w:r>
-        <w:t>, 9</w:t>
-      </w:r>
-    </w:p>
-    <w:p>
-      <w:pPr>
-        <w:pStyle w:val="Code"/>
-      </w:pPr>
-      <w:proofErr w:type="gramStart"/>
-      <w:r>
-        <w:t>down</w:t>
-      </w:r>
-      <w:proofErr w:type="gramEnd"/>
+      <w:r>
+        <w:t>all, 19</w:t>
+      </w:r>
+    </w:p>
+    <w:p>
+      <w:pPr>
+        <w:pStyle w:val="Code"/>
+      </w:pPr>
+      <w:r>
+        <w:t>in, 19</w:t>
+      </w:r>
+    </w:p>
+    <w:p>
+      <w:pPr>
+        <w:pStyle w:val="Code"/>
+      </w:pPr>
+      <w:r>
+        <w:t>turtle, 18</w:t>
+      </w:r>
+    </w:p>
+    <w:p>
+      <w:pPr>
+        <w:pStyle w:val="Code"/>
+      </w:pPr>
+      <w:r>
+        <w:t>m, 16</w:t>
+      </w:r>
+    </w:p>
+    <w:p>
+      <w:pPr>
+        <w:pStyle w:val="Code"/>
+      </w:pPr>
+      <w:r>
+        <w:t>turtles, 15</w:t>
+      </w:r>
+    </w:p>
+    <w:p>
+      <w:pPr>
+        <w:pStyle w:val="Code"/>
+      </w:pPr>
+      <w:r>
+        <w:t>you, 15</w:t>
+      </w:r>
+    </w:p>
+    <w:p>
+      <w:pPr>
+        <w:pStyle w:val="Code"/>
+      </w:pPr>
+      <w:r>
+        <w:t>one, 15</w:t>
+      </w:r>
+    </w:p>
+    <w:p>
+      <w:pPr>
+        <w:pStyle w:val="Code"/>
+      </w:pPr>
+      <w:r>
+        <w:t>s, 12</w:t>
+      </w:r>
+    </w:p>
+    <w:p>
+      <w:pPr>
+        <w:pStyle w:val="Code"/>
+      </w:pPr>
+      <w:r>
+        <w:t>they, 12</w:t>
+      </w:r>
+    </w:p>
+    <w:p>
+      <w:pPr>
+        <w:pStyle w:val="Code"/>
+      </w:pPr>
+      <w:r>
+        <w:t>my, 12</w:t>
+      </w:r>
+    </w:p>
+    <w:p>
+      <w:pPr>
+        <w:pStyle w:val="Code"/>
+      </w:pPr>
+      <w:r>
+        <w:t>was, 11</w:t>
+      </w:r>
+    </w:p>
+    <w:p>
+      <w:pPr>
+        <w:pStyle w:val="Code"/>
+      </w:pPr>
+      <w:r>
+        <w:t>up, 11</w:t>
+      </w:r>
+    </w:p>
+    <w:p>
+      <w:pPr>
+        <w:pStyle w:val="Code"/>
+      </w:pPr>
+      <w:r>
+        <w:t>them, 11</w:t>
+      </w:r>
+    </w:p>
+    <w:p>
+      <w:pPr>
+        <w:pStyle w:val="Code"/>
+      </w:pPr>
+      <w:r>
+        <w:t>throne, 10</w:t>
+      </w:r>
+    </w:p>
+    <w:p>
+      <w:pPr>
+        <w:pStyle w:val="Code"/>
+      </w:pPr>
+      <w:r>
+        <w:t>it, 10</w:t>
+      </w:r>
+    </w:p>
+    <w:p>
+      <w:pPr>
+        <w:pStyle w:val="Code"/>
+      </w:pPr>
+      <w:r>
+        <w:t>going, 10</w:t>
+      </w:r>
+    </w:p>
+    <w:p>
+      <w:pPr>
+        <w:pStyle w:val="Code"/>
+      </w:pPr>
+      <w:r>
+        <w:t>his, 10</w:t>
+      </w:r>
+    </w:p>
+    <w:p>
+      <w:pPr>
+        <w:pStyle w:val="Code"/>
+      </w:pPr>
+      <w:r>
+        <w:t>but, 9</w:t>
+      </w:r>
+    </w:p>
+    <w:p>
+      <w:pPr>
+        <w:pStyle w:val="Code"/>
+      </w:pPr>
+      <w:r>
+        <w:t>on, 9</w:t>
+      </w:r>
+    </w:p>
+    <w:p>
+      <w:pPr>
+        <w:pStyle w:val="Code"/>
+      </w:pPr>
+      <w:r>
+        <w:t>see, 9</w:t>
+      </w:r>
+    </w:p>
+    <w:p>
+      <w:pPr>
+        <w:pStyle w:val="Code"/>
+      </w:pPr>
+      <w:r>
+        <w:t>t, 9</w:t>
+      </w:r>
+    </w:p>
+    <w:p>
+      <w:pPr>
+        <w:pStyle w:val="Code"/>
+      </w:pPr>
+      <w:r>
+        <w:t>down, 8</w:t>
+      </w:r>
+    </w:p>
+    <w:p>
+      <w:pPr>
+        <w:pStyle w:val="Code"/>
+      </w:pPr>
+      <w:r>
+        <w:t>here, 8</w:t>
+      </w:r>
+    </w:p>
+    <w:p>
+      <w:pPr>
+        <w:pStyle w:val="Code"/>
+      </w:pPr>
+      <w:r>
+        <w:t>south, 8</w:t>
+      </w:r>
+    </w:p>
+    <w:p>
+      <w:pPr>
+        <w:pStyle w:val="Code"/>
+      </w:pPr>
+      <w:proofErr w:type="spellStart"/>
+      <w:r>
+        <w:t>zax</w:t>
+      </w:r>
+      <w:proofErr w:type="spellEnd"/>
       <w:r>
         <w:t>, 8</w:t>
       </w:r>
@@ -1309,11 +1228,11 @@
       <w:pPr>
         <w:pStyle w:val="Code"/>
       </w:pPr>
-      <w:proofErr w:type="gramStart"/>
-      <w:r>
-        <w:t>here</w:t>
-      </w:r>
-      <w:proofErr w:type="gramEnd"/>
+      <w:proofErr w:type="spellStart"/>
+      <w:r>
+        <w:t>ll</w:t>
+      </w:r>
+      <w:proofErr w:type="spellEnd"/>
       <w:r>
         <w:t>, 8</w:t>
       </w:r>
@@ -1322,49 +1241,6 @@
       <w:pPr>
         <w:pStyle w:val="Code"/>
       </w:pPr>
-      <w:proofErr w:type="gramStart"/>
-      <w:r>
-        <w:t>south</w:t>
-      </w:r>
-      <w:proofErr w:type="gramEnd"/>
-      <w:r>
-        <w:t>, 8</w:t>
-      </w:r>
-    </w:p>
-    <w:p>
-      <w:pPr>
-        <w:pStyle w:val="Code"/>
-      </w:pPr>
-      <w:proofErr w:type="spellStart"/>
-      <w:proofErr w:type="gramStart"/>
-      <w:r>
-        <w:t>zax</w:t>
-      </w:r>
-      <w:proofErr w:type="spellEnd"/>
-      <w:proofErr w:type="gramEnd"/>
-      <w:r>
-        <w:t>, 8</w:t>
-      </w:r>
-    </w:p>
-    <w:p>
-      <w:pPr>
-        <w:pStyle w:val="Code"/>
-      </w:pPr>
-      <w:proofErr w:type="spellStart"/>
-      <w:proofErr w:type="gramStart"/>
-      <w:r>
-        <w:t>ll</w:t>
-      </w:r>
-      <w:proofErr w:type="spellEnd"/>
-      <w:proofErr w:type="gramEnd"/>
-      <w:r>
-        <w:t>, 8</w:t>
-      </w:r>
-    </w:p>
-    <w:p>
-      <w:pPr>
-        <w:pStyle w:val="Code"/>
-      </w:pPr>
       <w:r>
         <w:t>50.5176 %</w:t>
       </w:r>
@@ -1374,10 +1250,7 @@
         <w:pStyle w:val="ListParagraph"/>
       </w:pPr>
       <w:r>
-        <w:t>36 words are necessary for understanding 50% of the text, representing 8.53081% of the language.</w:t>
-      </w:r>
-      <w:r>
-        <w:t xml:space="preserve"> (Some of these are not </w:t>
+        <w:t xml:space="preserve">36 words are necessary for understanding 50% of the text, representing 8.53081% of the language. (Some of these are not </w:t>
       </w:r>
       <w:r>
         <w:t xml:space="preserve">real </w:t>
@@ -1431,13 +1304,8 @@
       <w:pPr>
         <w:pStyle w:val="Code"/>
       </w:pPr>
-      <w:proofErr w:type="gramStart"/>
-      <w:r>
-        <w:t>./</w:t>
-      </w:r>
-      <w:proofErr w:type="gramEnd"/>
-      <w:r>
-        <w:t>P2</w:t>
+      <w:r>
+        <w:t>./P2</w:t>
       </w:r>
       <w:r>
         <w:t xml:space="preserve">.exe </w:t>
@@ -1449,13 +1317,7 @@
         <w:t>DostoevskyPart1.txt</w:t>
       </w:r>
       <w:r>
-        <w:t xml:space="preserve"> …DostoevskyPart2</w:t>
-      </w:r>
-      <w:r>
-        <w:t>.txt</w:t>
-      </w:r>
-      <w:r>
-        <w:t xml:space="preserve"> </w:t>
+        <w:t xml:space="preserve"> …DostoevskyPart2.txt </w:t>
       </w:r>
       <w:r>
         <w:t xml:space="preserve"> N 1</w:t>
@@ -1491,13 +1353,8 @@
         <w:pStyle w:val="Code"/>
         <w:ind w:firstLine="696"/>
       </w:pPr>
-      <w:proofErr w:type="gramStart"/>
-      <w:r>
-        <w:t>repulsion</w:t>
-      </w:r>
-      <w:proofErr w:type="gramEnd"/>
-      <w:r>
-        <w:t xml:space="preserve"> that </w:t>
+      <w:r>
+        <w:t xml:space="preserve">repulsion that </w:t>
       </w:r>
       <w:proofErr w:type="spellStart"/>
       <w:r>
@@ -1537,65 +1394,47 @@
         <w:pStyle w:val="Code"/>
       </w:pPr>
       <w:r>
-        <w:t>For N-Grams of size: 6 --&gt; 99.8376</w:t>
-      </w:r>
-      <w:r>
-        <w:t>%</w:t>
-      </w:r>
-    </w:p>
-    <w:p>
-      <w:pPr>
-        <w:pStyle w:val="Code"/>
-      </w:pPr>
-      <w:r>
-        <w:t>For N-Grams of size: 5 --&gt; 99.289</w:t>
-      </w:r>
-      <w:r>
-        <w:t>%</w:t>
-      </w:r>
-    </w:p>
-    <w:p>
-      <w:pPr>
-        <w:pStyle w:val="Code"/>
-      </w:pPr>
-      <w:r>
-        <w:t>For N-Grams of size: 4 --&gt; 96.8853</w:t>
-      </w:r>
-      <w:r>
-        <w:t>%</w:t>
-      </w:r>
-    </w:p>
-    <w:p>
-      <w:pPr>
-        <w:pStyle w:val="Code"/>
-      </w:pPr>
-      <w:r>
-        <w:t>For N-Grams of size: 3 --&gt; 90.0167</w:t>
-      </w:r>
-      <w:r>
-        <w:t>%</w:t>
-      </w:r>
-    </w:p>
-    <w:p>
-      <w:pPr>
-        <w:pStyle w:val="Code"/>
-      </w:pPr>
-      <w:r>
-        <w:t>For N-Grams of size: 2 --&gt; 87.2942</w:t>
-      </w:r>
-      <w:r>
-        <w:t>%</w:t>
-      </w:r>
-    </w:p>
-    <w:p>
-      <w:pPr>
-        <w:pStyle w:val="Code"/>
-      </w:pPr>
-      <w:r>
-        <w:t>For N-Grams of size: 1 --&gt; 96.8252</w:t>
-      </w:r>
-      <w:r>
-        <w:t>%</w:t>
+        <w:t>For N-Grams of size: 6 --&gt; 99.8376%</w:t>
+      </w:r>
+    </w:p>
+    <w:p>
+      <w:pPr>
+        <w:pStyle w:val="Code"/>
+      </w:pPr>
+      <w:r>
+        <w:t>For N-Grams of size: 5 --&gt; 99.289%</w:t>
+      </w:r>
+    </w:p>
+    <w:p>
+      <w:pPr>
+        <w:pStyle w:val="Code"/>
+      </w:pPr>
+      <w:r>
+        <w:t>For N-Grams of size: 4 --&gt; 96.8853%</w:t>
+      </w:r>
+    </w:p>
+    <w:p>
+      <w:pPr>
+        <w:pStyle w:val="Code"/>
+      </w:pPr>
+      <w:r>
+        <w:t>For N-Grams of size: 3 --&gt; 90.0167%</w:t>
+      </w:r>
+    </w:p>
+    <w:p>
+      <w:pPr>
+        <w:pStyle w:val="Code"/>
+      </w:pPr>
+      <w:r>
+        <w:t>For N-Grams of size: 2 --&gt; 87.2942%</w:t>
+      </w:r>
+    </w:p>
+    <w:p>
+      <w:pPr>
+        <w:pStyle w:val="Code"/>
+      </w:pPr>
+      <w:r>
+        <w:t>For N-Grams of size: 1 --&gt; 96.8252%</w:t>
       </w:r>
     </w:p>
     <w:p>
@@ -1668,31 +1507,14 @@
       <w:pPr>
         <w:pStyle w:val="Code"/>
       </w:pPr>
-      <w:proofErr w:type="gramStart"/>
-      <w:r>
-        <w:t>./</w:t>
-      </w:r>
-      <w:proofErr w:type="gramEnd"/>
-      <w:r>
-        <w:t>P2</w:t>
+      <w:r>
+        <w:t>./P2</w:t>
       </w:r>
       <w:r>
         <w:t xml:space="preserve">.exe </w:t>
       </w:r>
       <w:r>
-        <w:t>…</w:t>
-      </w:r>
-      <w:r>
-        <w:t>Dickens</w:t>
-      </w:r>
-      <w:r>
-        <w:t>.txt …</w:t>
-      </w:r>
-      <w:r>
-        <w:t>KafkaTrial</w:t>
-      </w:r>
-      <w:r>
-        <w:t>.txt  N 1</w:t>
+        <w:t>…Dickens.txt …KafkaTrial.txt  N 1</w:t>
       </w:r>
     </w:p>
     <w:p>
@@ -1722,13 +1544,8 @@
         <w:pStyle w:val="Code"/>
         <w:ind w:firstLine="696"/>
       </w:pPr>
-      <w:proofErr w:type="gramStart"/>
-      <w:r>
-        <w:t>in</w:t>
-      </w:r>
-      <w:proofErr w:type="gramEnd"/>
-      <w:r>
-        <w:t xml:space="preserve"> the middle of the table and</w:t>
+      <w:r>
+        <w:t>in the middle of the table and</w:t>
       </w:r>
     </w:p>
     <w:p>
@@ -1736,13 +1553,8 @@
         <w:pStyle w:val="Code"/>
         <w:ind w:firstLine="696"/>
       </w:pPr>
-      <w:proofErr w:type="gramStart"/>
-      <w:r>
-        <w:t>there</w:t>
-      </w:r>
-      <w:proofErr w:type="gramEnd"/>
-      <w:r>
-        <w:t xml:space="preserve"> is no such thing as a</w:t>
+      <w:r>
+        <w:t>there is no such thing as a</w:t>
       </w:r>
     </w:p>
     <w:p>
@@ -1816,10 +1628,7 @@
         <w:ind w:left="708"/>
       </w:pPr>
       <w:r>
-        <w:t xml:space="preserve">No common N-Grams: N &gt; </w:t>
-      </w:r>
-      <w:r>
-        <w:t>7</w:t>
+        <w:t>No common N-Grams: N &gt; 7</w:t>
       </w:r>
     </w:p>
     <w:p>
@@ -1827,13 +1636,7 @@
         <w:ind w:left="708"/>
       </w:pPr>
       <w:r>
-        <w:t>Longest common N-Gram</w:t>
-      </w:r>
-      <w:r>
-        <w:t>s</w:t>
-      </w:r>
-      <w:r>
-        <w:t xml:space="preserve">: </w:t>
+        <w:t xml:space="preserve">Longest common N-Grams: </w:t>
       </w:r>
     </w:p>
     <w:p>
@@ -1881,34 +1684,20 @@
       <w:pPr>
         <w:pStyle w:val="Code"/>
       </w:pPr>
-      <w:proofErr w:type="gramStart"/>
-      <w:r>
-        <w:t>./</w:t>
-      </w:r>
-      <w:proofErr w:type="gramEnd"/>
-      <w:r>
-        <w:t>P2</w:t>
+      <w:r>
+        <w:t>./P2</w:t>
       </w:r>
       <w:r>
         <w:t xml:space="preserve">.exe </w:t>
       </w:r>
       <w:r>
-        <w:t>…</w:t>
-      </w:r>
-      <w:r>
-        <w:t>MarxEngelsManifest</w:t>
-      </w:r>
-      <w:r>
-        <w:t>.txt …</w:t>
+        <w:t>…MarxEngelsManifest.txt …</w:t>
       </w:r>
       <w:r>
         <w:t>Smith</w:t>
       </w:r>
       <w:r>
-        <w:t>WealthNations</w:t>
-      </w:r>
-      <w:r>
-        <w:t>.txt  N 1</w:t>
+        <w:t>WealthNations.txt  N 1</w:t>
       </w:r>
     </w:p>
     <w:p>
@@ -1938,13 +1727,8 @@
         <w:pStyle w:val="Code"/>
         <w:ind w:left="1416"/>
       </w:pPr>
-      <w:proofErr w:type="gramStart"/>
-      <w:r>
-        <w:t>of</w:t>
-      </w:r>
-      <w:proofErr w:type="gramEnd"/>
-      <w:r>
-        <w:t xml:space="preserve"> nature and of reason the</w:t>
+      <w:r>
+        <w:t>of nature and of reason the</w:t>
       </w:r>
     </w:p>
     <w:p>
@@ -1952,13 +1736,8 @@
         <w:pStyle w:val="Code"/>
         <w:ind w:left="1416"/>
       </w:pPr>
-      <w:proofErr w:type="gramStart"/>
-      <w:r>
-        <w:t>is</w:t>
-      </w:r>
-      <w:proofErr w:type="gramEnd"/>
-      <w:r>
-        <w:t xml:space="preserve"> the same as that of</w:t>
+      <w:r>
+        <w:t>is the same as that of</w:t>
       </w:r>
     </w:p>
     <w:p>
@@ -1966,13 +1745,8 @@
         <w:pStyle w:val="Code"/>
         <w:ind w:left="1416"/>
       </w:pPr>
-      <w:proofErr w:type="gramStart"/>
-      <w:r>
-        <w:t>in</w:t>
-      </w:r>
-      <w:proofErr w:type="gramEnd"/>
-      <w:r>
-        <w:t xml:space="preserve"> order to keep up the</w:t>
+      <w:r>
+        <w:t>in order to keep up the</w:t>
       </w:r>
     </w:p>
     <w:p>
@@ -1980,13 +1754,8 @@
         <w:pStyle w:val="Code"/>
         <w:ind w:left="1416"/>
       </w:pPr>
-      <w:proofErr w:type="gramStart"/>
-      <w:r>
-        <w:t>of</w:t>
-      </w:r>
-      <w:proofErr w:type="gramEnd"/>
-      <w:r>
-        <w:t xml:space="preserve"> a man s own labour</w:t>
+      <w:r>
+        <w:t>of a man s own labour</w:t>
       </w:r>
     </w:p>
     <w:p>
@@ -1994,13 +1763,8 @@
         <w:pStyle w:val="Code"/>
         <w:ind w:left="1416"/>
       </w:pPr>
-      <w:proofErr w:type="gramStart"/>
-      <w:r>
-        <w:t>to</w:t>
-      </w:r>
-      <w:proofErr w:type="gramEnd"/>
-      <w:r>
-        <w:t xml:space="preserve"> keep up the rate of</w:t>
+      <w:r>
+        <w:t>to keep up the rate of</w:t>
       </w:r>
     </w:p>
     <w:p>
@@ -2008,13 +1772,8 @@
         <w:pStyle w:val="Code"/>
         <w:ind w:left="1416"/>
       </w:pPr>
-      <w:proofErr w:type="gramStart"/>
-      <w:r>
-        <w:t>from</w:t>
-      </w:r>
-      <w:proofErr w:type="gramEnd"/>
-      <w:r>
-        <w:t xml:space="preserve"> them</w:t>
+      <w:r>
+        <w:t>from them</w:t>
       </w:r>
       <w:r>
         <w:t xml:space="preserve"> what they have not</w:t>
@@ -2185,6 +1944,77 @@
       </w:r>
       <w:r>
         <w:t>. Barring the works of Marx and Smith, they seemed to converge as the length of N-Grams approached 1, likely because much of written text can be largely represented by a small proportion of the English language.</w:t>
+      </w:r>
+    </w:p>
+    <w:p>
+      <w:pPr>
+        <w:pStyle w:val="Heading1"/>
+      </w:pPr>
+    </w:p>
+    <w:p/>
+    <w:p/>
+    <w:p>
+      <w:pPr>
+        <w:pStyle w:val="Heading1"/>
+      </w:pPr>
+    </w:p>
+    <w:p>
+      <w:pPr>
+        <w:pStyle w:val="ListParagraph"/>
+        <w:numPr>
+          <w:ilvl w:val="0"/>
+          <w:numId w:val="37"/>
+        </w:numPr>
+      </w:pPr>
+      <w:r>
+        <w:t xml:space="preserve"> </w:t>
+      </w:r>
+      <w:r>
+        <w:t>See P4.cpp</w:t>
+      </w:r>
+    </w:p>
+    <w:p>
+      <w:pPr>
+        <w:pStyle w:val="ListParagraph"/>
+        <w:numPr>
+          <w:ilvl w:val="0"/>
+          <w:numId w:val="37"/>
+        </w:numPr>
+      </w:pPr>
+      <w:r>
+        <w:t xml:space="preserve"> (In order of the assignment)</w:t>
+      </w:r>
+    </w:p>
+    <w:p>
+      <w:pPr>
+        <w:pStyle w:val="ListParagraph"/>
+      </w:pPr>
+      <w:r>
+        <w:t>-183.035</w:t>
+      </w:r>
+    </w:p>
+    <w:p>
+      <w:pPr>
+        <w:pStyle w:val="ListParagraph"/>
+      </w:pPr>
+      <w:r>
+        <w:t>-200.678</w:t>
+      </w:r>
+    </w:p>
+    <w:p>
+      <w:pPr>
+        <w:pStyle w:val="ListParagraph"/>
+      </w:pPr>
+      <w:r>
+        <w:t>-111.105</w:t>
+      </w:r>
+    </w:p>
+    <w:p>
+      <w:pPr>
+        <w:pStyle w:val="ListParagraph"/>
+      </w:pPr>
+      <w:r>
+        <w:t>-187.372</w:t>
       </w:r>
     </w:p>
     <w:p>
@@ -2676,7 +2506,7 @@
   <w:abstractNum w:abstractNumId="4" w15:restartNumberingAfterBreak="0">
     <w:nsid w:val="177357C8"/>
     <w:multiLevelType w:val="hybridMultilevel"/>
-    <w:tmpl w:val="3E5A4DAC"/>
+    <w:tmpl w:val="25C8C34E"/>
     <w:lvl w:ilvl="0" w:tplc="04090017">
       <w:start w:val="1"/>
       <w:numFmt w:val="lowerLetter"/>
@@ -4045,6 +3875,92 @@
     </w:lvl>
   </w:abstractNum>
   <w:abstractNum w:abstractNumId="19" w15:restartNumberingAfterBreak="0">
+    <w:nsid w:val="65071A61"/>
+    <w:multiLevelType w:val="hybridMultilevel"/>
+    <w:tmpl w:val="25C8C34E"/>
+    <w:lvl w:ilvl="0" w:tplc="04090017">
+      <w:start w:val="1"/>
+      <w:numFmt w:val="lowerLetter"/>
+      <w:lvlText w:val="%1)"/>
+      <w:lvlJc w:val="left"/>
+      <w:pPr>
+        <w:ind w:left="720" w:hanging="360"/>
+      </w:pPr>
+    </w:lvl>
+    <w:lvl w:ilvl="1" w:tplc="10090019" w:tentative="1">
+      <w:start w:val="1"/>
+      <w:numFmt w:val="lowerLetter"/>
+      <w:lvlText w:val="%2."/>
+      <w:lvlJc w:val="left"/>
+      <w:pPr>
+        <w:ind w:left="1440" w:hanging="360"/>
+      </w:pPr>
+    </w:lvl>
+    <w:lvl w:ilvl="2" w:tplc="1009001B" w:tentative="1">
+      <w:start w:val="1"/>
+      <w:numFmt w:val="lowerRoman"/>
+      <w:lvlText w:val="%3."/>
+      <w:lvlJc w:val="right"/>
+      <w:pPr>
+        <w:ind w:left="2160" w:hanging="180"/>
+      </w:pPr>
+    </w:lvl>
+    <w:lvl w:ilvl="3" w:tplc="1009000F" w:tentative="1">
+      <w:start w:val="1"/>
+      <w:numFmt w:val="decimal"/>
+      <w:lvlText w:val="%4."/>
+      <w:lvlJc w:val="left"/>
+      <w:pPr>
+        <w:ind w:left="2880" w:hanging="360"/>
+      </w:pPr>
+    </w:lvl>
+    <w:lvl w:ilvl="4" w:tplc="10090019" w:tentative="1">
+      <w:start w:val="1"/>
+      <w:numFmt w:val="lowerLetter"/>
+      <w:lvlText w:val="%5."/>
+      <w:lvlJc w:val="left"/>
+      <w:pPr>
+        <w:ind w:left="3600" w:hanging="360"/>
+      </w:pPr>
+    </w:lvl>
+    <w:lvl w:ilvl="5" w:tplc="1009001B" w:tentative="1">
+      <w:start w:val="1"/>
+      <w:numFmt w:val="lowerRoman"/>
+      <w:lvlText w:val="%6."/>
+      <w:lvlJc w:val="right"/>
+      <w:pPr>
+        <w:ind w:left="4320" w:hanging="180"/>
+      </w:pPr>
+    </w:lvl>
+    <w:lvl w:ilvl="6" w:tplc="1009000F" w:tentative="1">
+      <w:start w:val="1"/>
+      <w:numFmt w:val="decimal"/>
+      <w:lvlText w:val="%7."/>
+      <w:lvlJc w:val="left"/>
+      <w:pPr>
+        <w:ind w:left="5040" w:hanging="360"/>
+      </w:pPr>
+    </w:lvl>
+    <w:lvl w:ilvl="7" w:tplc="10090019" w:tentative="1">
+      <w:start w:val="1"/>
+      <w:numFmt w:val="lowerLetter"/>
+      <w:lvlText w:val="%8."/>
+      <w:lvlJc w:val="left"/>
+      <w:pPr>
+        <w:ind w:left="5760" w:hanging="360"/>
+      </w:pPr>
+    </w:lvl>
+    <w:lvl w:ilvl="8" w:tplc="1009001B" w:tentative="1">
+      <w:start w:val="1"/>
+      <w:numFmt w:val="lowerRoman"/>
+      <w:lvlText w:val="%9."/>
+      <w:lvlJc w:val="right"/>
+      <w:pPr>
+        <w:ind w:left="6480" w:hanging="180"/>
+      </w:pPr>
+    </w:lvl>
+  </w:abstractNum>
+  <w:abstractNum w:abstractNumId="20" w15:restartNumberingAfterBreak="0">
     <w:nsid w:val="6B770FC1"/>
     <w:multiLevelType w:val="hybridMultilevel"/>
     <w:tmpl w:val="26C824E6"/>
@@ -4130,7 +4046,7 @@
       </w:pPr>
     </w:lvl>
   </w:abstractNum>
-  <w:abstractNum w:abstractNumId="20" w15:restartNumberingAfterBreak="0">
+  <w:abstractNum w:abstractNumId="21" w15:restartNumberingAfterBreak="0">
     <w:nsid w:val="6F20624E"/>
     <w:multiLevelType w:val="hybridMultilevel"/>
     <w:tmpl w:val="36607EF8"/>
@@ -4216,7 +4132,7 @@
       </w:pPr>
     </w:lvl>
   </w:abstractNum>
-  <w:abstractNum w:abstractNumId="21" w15:restartNumberingAfterBreak="0">
+  <w:abstractNum w:abstractNumId="22" w15:restartNumberingAfterBreak="0">
     <w:nsid w:val="71BC00C8"/>
     <w:multiLevelType w:val="hybridMultilevel"/>
     <w:tmpl w:val="36607EF8"/>
@@ -4302,7 +4218,7 @@
       </w:pPr>
     </w:lvl>
   </w:abstractNum>
-  <w:abstractNum w:abstractNumId="22" w15:restartNumberingAfterBreak="0">
+  <w:abstractNum w:abstractNumId="23" w15:restartNumberingAfterBreak="0">
     <w:nsid w:val="71E821B2"/>
     <w:multiLevelType w:val="hybridMultilevel"/>
     <w:tmpl w:val="5750FBFC"/>
@@ -4388,7 +4304,7 @@
       </w:pPr>
     </w:lvl>
   </w:abstractNum>
-  <w:abstractNum w:abstractNumId="23" w15:restartNumberingAfterBreak="0">
+  <w:abstractNum w:abstractNumId="24" w15:restartNumberingAfterBreak="0">
     <w:nsid w:val="7CCF746C"/>
     <w:multiLevelType w:val="hybridMultilevel"/>
     <w:tmpl w:val="24A43430"/>
@@ -4477,7 +4393,7 @@
       </w:pPr>
     </w:lvl>
   </w:abstractNum>
-  <w:abstractNum w:abstractNumId="24" w15:restartNumberingAfterBreak="0">
+  <w:abstractNum w:abstractNumId="25" w15:restartNumberingAfterBreak="0">
     <w:nsid w:val="7F373E7B"/>
     <w:multiLevelType w:val="hybridMultilevel"/>
     <w:tmpl w:val="7D28DEC6"/>
@@ -4636,13 +4552,13 @@
     <w:abstractNumId w:val="1"/>
   </w:num>
   <w:num w:numId="16">
-    <w:abstractNumId w:val="23"/>
+    <w:abstractNumId w:val="24"/>
   </w:num>
   <w:num w:numId="17">
-    <w:abstractNumId w:val="21"/>
+    <w:abstractNumId w:val="22"/>
   </w:num>
   <w:num w:numId="18">
-    <w:abstractNumId w:val="20"/>
+    <w:abstractNumId w:val="21"/>
   </w:num>
   <w:num w:numId="19">
     <w:abstractNumId w:val="13"/>
@@ -4654,7 +4570,7 @@
     <w:abstractNumId w:val="6"/>
   </w:num>
   <w:num w:numId="22">
-    <w:abstractNumId w:val="22"/>
+    <w:abstractNumId w:val="23"/>
   </w:num>
   <w:num w:numId="23">
     <w:abstractNumId w:val="10"/>
@@ -4666,10 +4582,10 @@
     <w:abstractNumId w:val="18"/>
   </w:num>
   <w:num w:numId="26">
-    <w:abstractNumId w:val="19"/>
+    <w:abstractNumId w:val="20"/>
   </w:num>
   <w:num w:numId="27">
-    <w:abstractNumId w:val="24"/>
+    <w:abstractNumId w:val="25"/>
   </w:num>
   <w:num w:numId="28">
     <w:abstractNumId w:val="4"/>
@@ -4697,6 +4613,9 @@
   </w:num>
   <w:num w:numId="36">
     <w:abstractNumId w:val="14"/>
+  </w:num>
+  <w:num w:numId="37">
+    <w:abstractNumId w:val="19"/>
   </w:num>
 </w:numbering>
 </file>

</xml_diff>

<commit_message>
Fixed bugs in P3 and P4
</commit_message>
<xml_diff>
--- a/Assignment 3.docx
+++ b/Assignment 3.docx
@@ -1023,192 +1023,312 @@
       <w:pPr>
         <w:pStyle w:val="Code"/>
       </w:pPr>
-      <w:r>
-        <w:t>all, 19</w:t>
-      </w:r>
-    </w:p>
-    <w:p>
-      <w:pPr>
-        <w:pStyle w:val="Code"/>
-      </w:pPr>
-      <w:r>
-        <w:t>in, 19</w:t>
-      </w:r>
-    </w:p>
-    <w:p>
-      <w:pPr>
-        <w:pStyle w:val="Code"/>
-      </w:pPr>
-      <w:r>
-        <w:t>turtle, 18</w:t>
-      </w:r>
-    </w:p>
-    <w:p>
-      <w:pPr>
-        <w:pStyle w:val="Code"/>
-      </w:pPr>
-      <w:r>
-        <w:t>m, 16</w:t>
-      </w:r>
-    </w:p>
-    <w:p>
-      <w:pPr>
-        <w:pStyle w:val="Code"/>
-      </w:pPr>
-      <w:r>
-        <w:t>turtles, 15</w:t>
-      </w:r>
-    </w:p>
-    <w:p>
-      <w:pPr>
-        <w:pStyle w:val="Code"/>
-      </w:pPr>
-      <w:r>
-        <w:t>you, 15</w:t>
-      </w:r>
-    </w:p>
-    <w:p>
-      <w:pPr>
-        <w:pStyle w:val="Code"/>
-      </w:pPr>
-      <w:r>
-        <w:t>one, 15</w:t>
-      </w:r>
-    </w:p>
-    <w:p>
-      <w:pPr>
-        <w:pStyle w:val="Code"/>
-      </w:pPr>
-      <w:r>
-        <w:t>s, 12</w:t>
-      </w:r>
-    </w:p>
-    <w:p>
-      <w:pPr>
-        <w:pStyle w:val="Code"/>
-      </w:pPr>
-      <w:r>
-        <w:t>they, 12</w:t>
-      </w:r>
-    </w:p>
-    <w:p>
-      <w:pPr>
-        <w:pStyle w:val="Code"/>
-      </w:pPr>
-      <w:r>
-        <w:t>my, 12</w:t>
-      </w:r>
-    </w:p>
-    <w:p>
-      <w:pPr>
-        <w:pStyle w:val="Code"/>
-      </w:pPr>
-      <w:r>
-        <w:t>was, 11</w:t>
-      </w:r>
-    </w:p>
-    <w:p>
-      <w:pPr>
-        <w:pStyle w:val="Code"/>
-      </w:pPr>
-      <w:r>
-        <w:t>up, 11</w:t>
-      </w:r>
-    </w:p>
-    <w:p>
-      <w:pPr>
-        <w:pStyle w:val="Code"/>
-      </w:pPr>
-      <w:r>
-        <w:t>them, 11</w:t>
-      </w:r>
-    </w:p>
-    <w:p>
-      <w:pPr>
-        <w:pStyle w:val="Code"/>
-      </w:pPr>
-      <w:r>
-        <w:t>throne, 10</w:t>
-      </w:r>
-    </w:p>
-    <w:p>
-      <w:pPr>
-        <w:pStyle w:val="Code"/>
-      </w:pPr>
-      <w:r>
-        <w:t>it, 10</w:t>
-      </w:r>
-    </w:p>
-    <w:p>
-      <w:pPr>
-        <w:pStyle w:val="Code"/>
-      </w:pPr>
-      <w:r>
-        <w:t>going, 10</w:t>
-      </w:r>
-    </w:p>
-    <w:p>
-      <w:pPr>
-        <w:pStyle w:val="Code"/>
-      </w:pPr>
-      <w:r>
-        <w:t>his, 10</w:t>
-      </w:r>
-    </w:p>
-    <w:p>
-      <w:pPr>
-        <w:pStyle w:val="Code"/>
-      </w:pPr>
-      <w:r>
-        <w:t>but, 9</w:t>
-      </w:r>
-    </w:p>
-    <w:p>
-      <w:pPr>
-        <w:pStyle w:val="Code"/>
-      </w:pPr>
-      <w:r>
-        <w:t>on, 9</w:t>
-      </w:r>
-    </w:p>
-    <w:p>
-      <w:pPr>
-        <w:pStyle w:val="Code"/>
-      </w:pPr>
-      <w:r>
-        <w:t>see, 9</w:t>
-      </w:r>
-    </w:p>
-    <w:p>
-      <w:pPr>
-        <w:pStyle w:val="Code"/>
-      </w:pPr>
-      <w:r>
-        <w:t>t, 9</w:t>
-      </w:r>
-    </w:p>
-    <w:p>
-      <w:pPr>
-        <w:pStyle w:val="Code"/>
-      </w:pPr>
-      <w:r>
-        <w:t>down, 8</w:t>
-      </w:r>
-    </w:p>
-    <w:p>
-      <w:pPr>
-        <w:pStyle w:val="Code"/>
-      </w:pPr>
-      <w:r>
-        <w:t>here, 8</w:t>
-      </w:r>
-    </w:p>
-    <w:p>
-      <w:pPr>
-        <w:pStyle w:val="Code"/>
-      </w:pPr>
-      <w:r>
-        <w:t>south, 8</w:t>
+      <w:proofErr w:type="gramStart"/>
+      <w:r>
+        <w:t>all</w:t>
+      </w:r>
+      <w:proofErr w:type="gramEnd"/>
+      <w:r>
+        <w:t>, 19</w:t>
+      </w:r>
+    </w:p>
+    <w:p>
+      <w:pPr>
+        <w:pStyle w:val="Code"/>
+      </w:pPr>
+      <w:proofErr w:type="gramStart"/>
+      <w:r>
+        <w:t>in</w:t>
+      </w:r>
+      <w:proofErr w:type="gramEnd"/>
+      <w:r>
+        <w:t>, 19</w:t>
+      </w:r>
+    </w:p>
+    <w:p>
+      <w:pPr>
+        <w:pStyle w:val="Code"/>
+      </w:pPr>
+      <w:proofErr w:type="gramStart"/>
+      <w:r>
+        <w:t>turtle</w:t>
+      </w:r>
+      <w:proofErr w:type="gramEnd"/>
+      <w:r>
+        <w:t>, 18</w:t>
+      </w:r>
+    </w:p>
+    <w:p>
+      <w:pPr>
+        <w:pStyle w:val="Code"/>
+      </w:pPr>
+      <w:proofErr w:type="gramStart"/>
+      <w:r>
+        <w:t>m</w:t>
+      </w:r>
+      <w:proofErr w:type="gramEnd"/>
+      <w:r>
+        <w:t>, 16</w:t>
+      </w:r>
+    </w:p>
+    <w:p>
+      <w:pPr>
+        <w:pStyle w:val="Code"/>
+      </w:pPr>
+      <w:proofErr w:type="gramStart"/>
+      <w:r>
+        <w:t>turtles</w:t>
+      </w:r>
+      <w:proofErr w:type="gramEnd"/>
+      <w:r>
+        <w:t>, 15</w:t>
+      </w:r>
+    </w:p>
+    <w:p>
+      <w:pPr>
+        <w:pStyle w:val="Code"/>
+      </w:pPr>
+      <w:proofErr w:type="gramStart"/>
+      <w:r>
+        <w:t>you</w:t>
+      </w:r>
+      <w:proofErr w:type="gramEnd"/>
+      <w:r>
+        <w:t>, 15</w:t>
+      </w:r>
+    </w:p>
+    <w:p>
+      <w:pPr>
+        <w:pStyle w:val="Code"/>
+      </w:pPr>
+      <w:proofErr w:type="gramStart"/>
+      <w:r>
+        <w:t>one</w:t>
+      </w:r>
+      <w:proofErr w:type="gramEnd"/>
+      <w:r>
+        <w:t>, 15</w:t>
+      </w:r>
+    </w:p>
+    <w:p>
+      <w:pPr>
+        <w:pStyle w:val="Code"/>
+      </w:pPr>
+      <w:proofErr w:type="gramStart"/>
+      <w:r>
+        <w:t>s</w:t>
+      </w:r>
+      <w:proofErr w:type="gramEnd"/>
+      <w:r>
+        <w:t>, 12</w:t>
+      </w:r>
+    </w:p>
+    <w:p>
+      <w:pPr>
+        <w:pStyle w:val="Code"/>
+      </w:pPr>
+      <w:proofErr w:type="gramStart"/>
+      <w:r>
+        <w:t>they</w:t>
+      </w:r>
+      <w:proofErr w:type="gramEnd"/>
+      <w:r>
+        <w:t>, 12</w:t>
+      </w:r>
+    </w:p>
+    <w:p>
+      <w:pPr>
+        <w:pStyle w:val="Code"/>
+      </w:pPr>
+      <w:proofErr w:type="gramStart"/>
+      <w:r>
+        <w:t>my</w:t>
+      </w:r>
+      <w:proofErr w:type="gramEnd"/>
+      <w:r>
+        <w:t>, 12</w:t>
+      </w:r>
+    </w:p>
+    <w:p>
+      <w:pPr>
+        <w:pStyle w:val="Code"/>
+      </w:pPr>
+      <w:proofErr w:type="gramStart"/>
+      <w:r>
+        <w:t>was</w:t>
+      </w:r>
+      <w:proofErr w:type="gramEnd"/>
+      <w:r>
+        <w:t>, 11</w:t>
+      </w:r>
+    </w:p>
+    <w:p>
+      <w:pPr>
+        <w:pStyle w:val="Code"/>
+      </w:pPr>
+      <w:proofErr w:type="gramStart"/>
+      <w:r>
+        <w:t>up</w:t>
+      </w:r>
+      <w:proofErr w:type="gramEnd"/>
+      <w:r>
+        <w:t>, 11</w:t>
+      </w:r>
+    </w:p>
+    <w:p>
+      <w:pPr>
+        <w:pStyle w:val="Code"/>
+      </w:pPr>
+      <w:proofErr w:type="gramStart"/>
+      <w:r>
+        <w:t>them</w:t>
+      </w:r>
+      <w:proofErr w:type="gramEnd"/>
+      <w:r>
+        <w:t>, 11</w:t>
+      </w:r>
+    </w:p>
+    <w:p>
+      <w:pPr>
+        <w:pStyle w:val="Code"/>
+      </w:pPr>
+      <w:proofErr w:type="gramStart"/>
+      <w:r>
+        <w:t>throne</w:t>
+      </w:r>
+      <w:proofErr w:type="gramEnd"/>
+      <w:r>
+        <w:t>, 10</w:t>
+      </w:r>
+    </w:p>
+    <w:p>
+      <w:pPr>
+        <w:pStyle w:val="Code"/>
+      </w:pPr>
+      <w:proofErr w:type="gramStart"/>
+      <w:r>
+        <w:t>it</w:t>
+      </w:r>
+      <w:proofErr w:type="gramEnd"/>
+      <w:r>
+        <w:t>, 10</w:t>
+      </w:r>
+    </w:p>
+    <w:p>
+      <w:pPr>
+        <w:pStyle w:val="Code"/>
+      </w:pPr>
+      <w:proofErr w:type="gramStart"/>
+      <w:r>
+        <w:t>going</w:t>
+      </w:r>
+      <w:proofErr w:type="gramEnd"/>
+      <w:r>
+        <w:t>, 10</w:t>
+      </w:r>
+    </w:p>
+    <w:p>
+      <w:pPr>
+        <w:pStyle w:val="Code"/>
+      </w:pPr>
+      <w:proofErr w:type="gramStart"/>
+      <w:r>
+        <w:t>his</w:t>
+      </w:r>
+      <w:proofErr w:type="gramEnd"/>
+      <w:r>
+        <w:t>, 10</w:t>
+      </w:r>
+    </w:p>
+    <w:p>
+      <w:pPr>
+        <w:pStyle w:val="Code"/>
+      </w:pPr>
+      <w:proofErr w:type="gramStart"/>
+      <w:r>
+        <w:t>but</w:t>
+      </w:r>
+      <w:proofErr w:type="gramEnd"/>
+      <w:r>
+        <w:t>, 9</w:t>
+      </w:r>
+    </w:p>
+    <w:p>
+      <w:pPr>
+        <w:pStyle w:val="Code"/>
+      </w:pPr>
+      <w:proofErr w:type="gramStart"/>
+      <w:r>
+        <w:t>on</w:t>
+      </w:r>
+      <w:proofErr w:type="gramEnd"/>
+      <w:r>
+        <w:t>, 9</w:t>
+      </w:r>
+    </w:p>
+    <w:p>
+      <w:pPr>
+        <w:pStyle w:val="Code"/>
+      </w:pPr>
+      <w:proofErr w:type="gramStart"/>
+      <w:r>
+        <w:t>see</w:t>
+      </w:r>
+      <w:proofErr w:type="gramEnd"/>
+      <w:r>
+        <w:t>, 9</w:t>
+      </w:r>
+    </w:p>
+    <w:p>
+      <w:pPr>
+        <w:pStyle w:val="Code"/>
+      </w:pPr>
+      <w:proofErr w:type="gramStart"/>
+      <w:r>
+        <w:t>t</w:t>
+      </w:r>
+      <w:proofErr w:type="gramEnd"/>
+      <w:r>
+        <w:t>, 9</w:t>
+      </w:r>
+    </w:p>
+    <w:p>
+      <w:pPr>
+        <w:pStyle w:val="Code"/>
+      </w:pPr>
+      <w:proofErr w:type="gramStart"/>
+      <w:r>
+        <w:t>down</w:t>
+      </w:r>
+      <w:proofErr w:type="gramEnd"/>
+      <w:r>
+        <w:t>, 8</w:t>
+      </w:r>
+    </w:p>
+    <w:p>
+      <w:pPr>
+        <w:pStyle w:val="Code"/>
+      </w:pPr>
+      <w:proofErr w:type="gramStart"/>
+      <w:r>
+        <w:t>here</w:t>
+      </w:r>
+      <w:proofErr w:type="gramEnd"/>
+      <w:r>
+        <w:t>, 8</w:t>
+      </w:r>
+    </w:p>
+    <w:p>
+      <w:pPr>
+        <w:pStyle w:val="Code"/>
+      </w:pPr>
+      <w:proofErr w:type="gramStart"/>
+      <w:r>
+        <w:t>south</w:t>
+      </w:r>
+      <w:proofErr w:type="gramEnd"/>
+      <w:r>
+        <w:t>, 8</w:t>
       </w:r>
     </w:p>
     <w:p>
@@ -1216,10 +1336,12 @@
         <w:pStyle w:val="Code"/>
       </w:pPr>
       <w:proofErr w:type="spellStart"/>
+      <w:proofErr w:type="gramStart"/>
       <w:r>
         <w:t>zax</w:t>
       </w:r>
       <w:proofErr w:type="spellEnd"/>
+      <w:proofErr w:type="gramEnd"/>
       <w:r>
         <w:t>, 8</w:t>
       </w:r>
@@ -1229,10 +1351,12 @@
         <w:pStyle w:val="Code"/>
       </w:pPr>
       <w:proofErr w:type="spellStart"/>
+      <w:proofErr w:type="gramStart"/>
       <w:r>
         <w:t>ll</w:t>
       </w:r>
       <w:proofErr w:type="spellEnd"/>
+      <w:proofErr w:type="gramEnd"/>
       <w:r>
         <w:t>, 8</w:t>
       </w:r>
@@ -1304,8 +1428,13 @@
       <w:pPr>
         <w:pStyle w:val="Code"/>
       </w:pPr>
-      <w:r>
-        <w:t>./P2</w:t>
+      <w:proofErr w:type="gramStart"/>
+      <w:r>
+        <w:t>./</w:t>
+      </w:r>
+      <w:proofErr w:type="gramEnd"/>
+      <w:r>
+        <w:t>P2</w:t>
       </w:r>
       <w:r>
         <w:t xml:space="preserve">.exe </w:t>
@@ -1353,8 +1482,13 @@
         <w:pStyle w:val="Code"/>
         <w:ind w:firstLine="696"/>
       </w:pPr>
-      <w:r>
-        <w:t xml:space="preserve">repulsion that </w:t>
+      <w:proofErr w:type="gramStart"/>
+      <w:r>
+        <w:t>repulsion</w:t>
+      </w:r>
+      <w:proofErr w:type="gramEnd"/>
+      <w:r>
+        <w:t xml:space="preserve"> that </w:t>
       </w:r>
       <w:proofErr w:type="spellStart"/>
       <w:r>
@@ -1507,8 +1641,13 @@
       <w:pPr>
         <w:pStyle w:val="Code"/>
       </w:pPr>
-      <w:r>
-        <w:t>./P2</w:t>
+      <w:proofErr w:type="gramStart"/>
+      <w:r>
+        <w:t>./</w:t>
+      </w:r>
+      <w:proofErr w:type="gramEnd"/>
+      <w:r>
+        <w:t>P2</w:t>
       </w:r>
       <w:r>
         <w:t xml:space="preserve">.exe </w:t>
@@ -1544,8 +1683,13 @@
         <w:pStyle w:val="Code"/>
         <w:ind w:firstLine="696"/>
       </w:pPr>
-      <w:r>
-        <w:t>in the middle of the table and</w:t>
+      <w:proofErr w:type="gramStart"/>
+      <w:r>
+        <w:t>in</w:t>
+      </w:r>
+      <w:proofErr w:type="gramEnd"/>
+      <w:r>
+        <w:t xml:space="preserve"> the middle of the table and</w:t>
       </w:r>
     </w:p>
     <w:p>
@@ -1553,8 +1697,13 @@
         <w:pStyle w:val="Code"/>
         <w:ind w:firstLine="696"/>
       </w:pPr>
-      <w:r>
-        <w:t>there is no such thing as a</w:t>
+      <w:proofErr w:type="gramStart"/>
+      <w:r>
+        <w:t>there</w:t>
+      </w:r>
+      <w:proofErr w:type="gramEnd"/>
+      <w:r>
+        <w:t xml:space="preserve"> is no such thing as a</w:t>
       </w:r>
     </w:p>
     <w:p>
@@ -1684,8 +1833,13 @@
       <w:pPr>
         <w:pStyle w:val="Code"/>
       </w:pPr>
-      <w:r>
-        <w:t>./P2</w:t>
+      <w:proofErr w:type="gramStart"/>
+      <w:r>
+        <w:t>./</w:t>
+      </w:r>
+      <w:proofErr w:type="gramEnd"/>
+      <w:r>
+        <w:t>P2</w:t>
       </w:r>
       <w:r>
         <w:t xml:space="preserve">.exe </w:t>
@@ -1727,8 +1881,13 @@
         <w:pStyle w:val="Code"/>
         <w:ind w:left="1416"/>
       </w:pPr>
-      <w:r>
-        <w:t>of nature and of reason the</w:t>
+      <w:proofErr w:type="gramStart"/>
+      <w:r>
+        <w:t>of</w:t>
+      </w:r>
+      <w:proofErr w:type="gramEnd"/>
+      <w:r>
+        <w:t xml:space="preserve"> nature and of reason the</w:t>
       </w:r>
     </w:p>
     <w:p>
@@ -1736,8 +1895,13 @@
         <w:pStyle w:val="Code"/>
         <w:ind w:left="1416"/>
       </w:pPr>
-      <w:r>
-        <w:t>is the same as that of</w:t>
+      <w:proofErr w:type="gramStart"/>
+      <w:r>
+        <w:t>is</w:t>
+      </w:r>
+      <w:proofErr w:type="gramEnd"/>
+      <w:r>
+        <w:t xml:space="preserve"> the same as that of</w:t>
       </w:r>
     </w:p>
     <w:p>
@@ -1745,8 +1909,13 @@
         <w:pStyle w:val="Code"/>
         <w:ind w:left="1416"/>
       </w:pPr>
-      <w:r>
-        <w:t>in order to keep up the</w:t>
+      <w:proofErr w:type="gramStart"/>
+      <w:r>
+        <w:t>in</w:t>
+      </w:r>
+      <w:proofErr w:type="gramEnd"/>
+      <w:r>
+        <w:t xml:space="preserve"> order to keep up the</w:t>
       </w:r>
     </w:p>
     <w:p>
@@ -1754,8 +1923,13 @@
         <w:pStyle w:val="Code"/>
         <w:ind w:left="1416"/>
       </w:pPr>
-      <w:r>
-        <w:t>of a man s own labour</w:t>
+      <w:proofErr w:type="gramStart"/>
+      <w:r>
+        <w:t>of</w:t>
+      </w:r>
+      <w:proofErr w:type="gramEnd"/>
+      <w:r>
+        <w:t xml:space="preserve"> a man s own labour</w:t>
       </w:r>
     </w:p>
     <w:p>
@@ -1763,8 +1937,13 @@
         <w:pStyle w:val="Code"/>
         <w:ind w:left="1416"/>
       </w:pPr>
-      <w:r>
-        <w:t>to keep up the rate of</w:t>
+      <w:proofErr w:type="gramStart"/>
+      <w:r>
+        <w:t>to</w:t>
+      </w:r>
+      <w:proofErr w:type="gramEnd"/>
+      <w:r>
+        <w:t xml:space="preserve"> keep up the rate of</w:t>
       </w:r>
     </w:p>
     <w:p>
@@ -1772,8 +1951,13 @@
         <w:pStyle w:val="Code"/>
         <w:ind w:left="1416"/>
       </w:pPr>
-      <w:r>
-        <w:t>from them</w:t>
+      <w:proofErr w:type="gramStart"/>
+      <w:r>
+        <w:t>from</w:t>
+      </w:r>
+      <w:proofErr w:type="gramEnd"/>
+      <w:r>
+        <w:t xml:space="preserve"> them</w:t>
       </w:r>
       <w:r>
         <w:t xml:space="preserve"> what they have not</w:t>
@@ -1951,8 +2135,284 @@
         <w:pStyle w:val="Heading1"/>
       </w:pPr>
     </w:p>
-    <w:p/>
-    <w:p/>
+    <w:p>
+      <w:pPr>
+        <w:pStyle w:val="ListParagraph"/>
+        <w:numPr>
+          <w:ilvl w:val="0"/>
+          <w:numId w:val="38"/>
+        </w:numPr>
+      </w:pPr>
+      <w:r>
+        <w:t>See P3.cpp</w:t>
+      </w:r>
+    </w:p>
+    <w:p>
+      <w:pPr>
+        <w:pStyle w:val="ListParagraph"/>
+        <w:numPr>
+          <w:ilvl w:val="0"/>
+          <w:numId w:val="38"/>
+        </w:numPr>
+      </w:pPr>
+      <w:r>
+        <w:t xml:space="preserve"> </w:t>
+      </w:r>
+    </w:p>
+    <w:p>
+      <w:pPr>
+        <w:pStyle w:val="ListParagraph"/>
+      </w:pPr>
+      <w:r>
+        <w:t xml:space="preserve">N = 1: </w:t>
+      </w:r>
+      <w:r>
+        <w:rPr>
+          <w:rStyle w:val="CodeChar"/>
+        </w:rPr>
+        <w:t xml:space="preserve">k that had wall parts t but the </w:t>
+      </w:r>
+      <w:proofErr w:type="spellStart"/>
+      <w:r>
+        <w:rPr>
+          <w:rStyle w:val="CodeChar"/>
+        </w:rPr>
+        <w:t>the</w:t>
+      </w:r>
+      <w:proofErr w:type="spellEnd"/>
+      <w:r>
+        <w:rPr>
+          <w:rStyle w:val="CodeChar"/>
+        </w:rPr>
+        <w:t xml:space="preserve"> be into &lt;END&gt;</w:t>
+      </w:r>
+    </w:p>
+    <w:p>
+      <w:pPr>
+        <w:pStyle w:val="ListParagraph"/>
+      </w:pPr>
+      <w:r>
+        <w:t>N = 2:</w:t>
+      </w:r>
+      <w:r>
+        <w:t xml:space="preserve"> </w:t>
+      </w:r>
+      <w:r>
+        <w:rPr>
+          <w:rStyle w:val="CodeChar"/>
+        </w:rPr>
+        <w:t xml:space="preserve">not and opened the front of the judge who would </w:t>
+      </w:r>
+      <w:proofErr w:type="spellStart"/>
+      <w:r>
+        <w:rPr>
+          <w:rStyle w:val="CodeChar"/>
+        </w:rPr>
+        <w:t>i</w:t>
+      </w:r>
+      <w:proofErr w:type="spellEnd"/>
+      <w:r>
+        <w:rPr>
+          <w:rStyle w:val="CodeChar"/>
+        </w:rPr>
+        <w:t xml:space="preserve"> </w:t>
+      </w:r>
+      <w:proofErr w:type="spellStart"/>
+      <w:r>
+        <w:rPr>
+          <w:rStyle w:val="CodeChar"/>
+        </w:rPr>
+        <w:t>didn</w:t>
+      </w:r>
+      <w:proofErr w:type="spellEnd"/>
+      <w:r>
+        <w:rPr>
+          <w:rStyle w:val="CodeChar"/>
+        </w:rPr>
+        <w:t xml:space="preserve"> t understand but she made doors were &lt;END&gt;</w:t>
+      </w:r>
+    </w:p>
+    <w:p>
+      <w:pPr>
+        <w:pStyle w:val="ListParagraph"/>
+      </w:pPr>
+      <w:r>
+        <w:t>N = 3:</w:t>
+      </w:r>
+      <w:r>
+        <w:t xml:space="preserve"> </w:t>
+      </w:r>
+      <w:r>
+        <w:rPr>
+          <w:rStyle w:val="CodeChar"/>
+        </w:rPr>
+        <w:t>but now just tell me now &lt;END&gt;</w:t>
+      </w:r>
+    </w:p>
+    <w:p>
+      <w:pPr>
+        <w:pStyle w:val="ListParagraph"/>
+      </w:pPr>
+      <w:r>
+        <w:t>N = 4:</w:t>
+      </w:r>
+      <w:r>
+        <w:t xml:space="preserve"> </w:t>
+      </w:r>
+      <w:r>
+        <w:rPr>
+          <w:rStyle w:val="CodeChar"/>
+        </w:rPr>
+        <w:t xml:space="preserve">at himself at his own </w:t>
+      </w:r>
+      <w:proofErr w:type="spellStart"/>
+      <w:proofErr w:type="gramStart"/>
+      <w:r>
+        <w:rPr>
+          <w:rStyle w:val="CodeChar"/>
+        </w:rPr>
+        <w:t>na</w:t>
+      </w:r>
+      <w:proofErr w:type="spellEnd"/>
+      <w:proofErr w:type="gramEnd"/>
+      <w:r>
+        <w:rPr>
+          <w:rStyle w:val="CodeChar"/>
+        </w:rPr>
+        <w:t xml:space="preserve"> </w:t>
+      </w:r>
+      <w:proofErr w:type="spellStart"/>
+      <w:r>
+        <w:rPr>
+          <w:rStyle w:val="CodeChar"/>
+        </w:rPr>
+        <w:t>vety</w:t>
+      </w:r>
+      <w:proofErr w:type="spellEnd"/>
+      <w:r>
+        <w:rPr>
+          <w:rStyle w:val="CodeChar"/>
+        </w:rPr>
+        <w:t xml:space="preserve"> in court matters &lt;END&gt;</w:t>
+      </w:r>
+    </w:p>
+    <w:p>
+      <w:pPr>
+        <w:pStyle w:val="ListParagraph"/>
+      </w:pPr>
+      <w:r>
+        <w:t>N = 5:</w:t>
+      </w:r>
+      <w:r>
+        <w:t xml:space="preserve"> </w:t>
+      </w:r>
+      <w:r>
+        <w:rPr>
+          <w:rStyle w:val="CodeChar"/>
+        </w:rPr>
+        <w:t>that for the time being questioning and observing the accused are much more important than anything written &lt;END&gt;</w:t>
+      </w:r>
+    </w:p>
+    <w:p>
+      <w:pPr>
+        <w:pStyle w:val="ListParagraph"/>
+        <w:rPr>
+          <w:rStyle w:val="CodeChar"/>
+        </w:rPr>
+      </w:pPr>
+      <w:r>
+        <w:t>N = 6:</w:t>
+      </w:r>
+      <w:r>
+        <w:t xml:space="preserve"> </w:t>
+      </w:r>
+      <w:r>
+        <w:rPr>
+          <w:rStyle w:val="CodeChar"/>
+        </w:rPr>
+        <w:t>for his own business &lt;END&gt;</w:t>
+      </w:r>
+    </w:p>
+    <w:p>
+      <w:pPr>
+        <w:ind w:left="708"/>
+        <w:rPr>
+          <w:rStyle w:val="CodeChar"/>
+          <w:rFonts w:asciiTheme="minorHAnsi" w:hAnsiTheme="minorHAnsi" w:cstheme="minorHAnsi"/>
+        </w:rPr>
+      </w:pPr>
+      <w:r>
+        <w:rPr>
+          <w:rStyle w:val="CodeChar"/>
+          <w:rFonts w:asciiTheme="minorHAnsi" w:hAnsiTheme="minorHAnsi" w:cstheme="minorHAnsi"/>
+        </w:rPr>
+        <w:t xml:space="preserve">The length of sentences seem to be consistently increasing except for the cases of N=3 and N=6. </w:t>
+      </w:r>
+      <w:r>
+        <w:rPr>
+          <w:rStyle w:val="CodeChar"/>
+          <w:rFonts w:asciiTheme="minorHAnsi" w:hAnsiTheme="minorHAnsi" w:cstheme="minorHAnsi"/>
+        </w:rPr>
+        <w:t>For N=1, there is almost no meaning that can be derived from the sentence, whereas for N=4 and 5, there is a lot more structure. N=6, for some reason, although it makes sense, is very short.</w:t>
+      </w:r>
+    </w:p>
+    <w:p>
+      <w:pPr>
+        <w:pStyle w:val="ListParagraph"/>
+        <w:numPr>
+          <w:ilvl w:val="0"/>
+          <w:numId w:val="38"/>
+        </w:numPr>
+        <w:rPr>
+          <w:rStyle w:val="CodeChar"/>
+          <w:rFonts w:asciiTheme="minorHAnsi" w:hAnsiTheme="minorHAnsi" w:cstheme="minorBidi"/>
+          <w:sz w:val="22"/>
+        </w:rPr>
+      </w:pPr>
+      <w:r>
+        <w:t xml:space="preserve">N = 3: </w:t>
+      </w:r>
+      <w:r>
+        <w:rPr>
+          <w:rStyle w:val="CodeChar"/>
+        </w:rPr>
+        <w:t xml:space="preserve">it creates capital </w:t>
+      </w:r>
+      <w:proofErr w:type="spellStart"/>
+      <w:r>
+        <w:rPr>
+          <w:rStyle w:val="CodeChar"/>
+        </w:rPr>
+        <w:t>i</w:t>
+      </w:r>
+      <w:proofErr w:type="spellEnd"/>
+      <w:r>
+        <w:rPr>
+          <w:rStyle w:val="CodeChar"/>
+        </w:rPr>
+        <w:t xml:space="preserve"> &lt;END&gt;</w:t>
+      </w:r>
+    </w:p>
+    <w:p>
+      <w:pPr>
+        <w:pStyle w:val="ListParagraph"/>
+      </w:pPr>
+      <w:r>
+        <w:t>Interestingly, the Manifest case created a very s</w:t>
+      </w:r>
+      <w:r>
+        <w:t>hort sentence of only four words, which is very similar to that of the Kafka case.</w:t>
+      </w:r>
+    </w:p>
+    <w:p>
+      <w:pPr>
+        <w:pStyle w:val="ListParagraph"/>
+        <w:numPr>
+          <w:ilvl w:val="0"/>
+          <w:numId w:val="38"/>
+        </w:numPr>
+      </w:pPr>
+    </w:p>
     <w:p>
       <w:pPr>
         <w:pStyle w:val="Heading1"/>
@@ -1972,6 +2432,8 @@
       <w:r>
         <w:t>See P4.cpp</w:t>
       </w:r>
+      <w:bookmarkStart w:id="0" w:name="_GoBack"/>
+      <w:bookmarkEnd w:id="0"/>
     </w:p>
     <w:p>
       <w:pPr>
@@ -2022,10 +2484,7 @@
         <w:pStyle w:val="Heading1"/>
       </w:pPr>
     </w:p>
-    <w:p>
-      <w:bookmarkStart w:id="0" w:name="_GoBack"/>
-      <w:bookmarkEnd w:id="0"/>
-    </w:p>
+    <w:p/>
     <w:sectPr>
       <w:headerReference w:type="default" r:id="rId8"/>
       <w:pgSz w:w="12240" w:h="15840"/>
@@ -2506,7 +2965,7 @@
   <w:abstractNum w:abstractNumId="4" w15:restartNumberingAfterBreak="0">
     <w:nsid w:val="177357C8"/>
     <w:multiLevelType w:val="hybridMultilevel"/>
-    <w:tmpl w:val="25C8C34E"/>
+    <w:tmpl w:val="34B4645A"/>
     <w:lvl w:ilvl="0" w:tplc="04090017">
       <w:start w:val="1"/>
       <w:numFmt w:val="lowerLetter"/>
@@ -3305,6 +3764,92 @@
     </w:lvl>
   </w:abstractNum>
   <w:abstractNum w:abstractNumId="13" w15:restartNumberingAfterBreak="0">
+    <w:nsid w:val="424E71EA"/>
+    <w:multiLevelType w:val="hybridMultilevel"/>
+    <w:tmpl w:val="72D01C0A"/>
+    <w:lvl w:ilvl="0" w:tplc="04090017">
+      <w:start w:val="1"/>
+      <w:numFmt w:val="lowerLetter"/>
+      <w:lvlText w:val="%1)"/>
+      <w:lvlJc w:val="left"/>
+      <w:pPr>
+        <w:ind w:left="720" w:hanging="360"/>
+      </w:pPr>
+    </w:lvl>
+    <w:lvl w:ilvl="1" w:tplc="10090019" w:tentative="1">
+      <w:start w:val="1"/>
+      <w:numFmt w:val="lowerLetter"/>
+      <w:lvlText w:val="%2."/>
+      <w:lvlJc w:val="left"/>
+      <w:pPr>
+        <w:ind w:left="1440" w:hanging="360"/>
+      </w:pPr>
+    </w:lvl>
+    <w:lvl w:ilvl="2" w:tplc="1009001B" w:tentative="1">
+      <w:start w:val="1"/>
+      <w:numFmt w:val="lowerRoman"/>
+      <w:lvlText w:val="%3."/>
+      <w:lvlJc w:val="right"/>
+      <w:pPr>
+        <w:ind w:left="2160" w:hanging="180"/>
+      </w:pPr>
+    </w:lvl>
+    <w:lvl w:ilvl="3" w:tplc="1009000F" w:tentative="1">
+      <w:start w:val="1"/>
+      <w:numFmt w:val="decimal"/>
+      <w:lvlText w:val="%4."/>
+      <w:lvlJc w:val="left"/>
+      <w:pPr>
+        <w:ind w:left="2880" w:hanging="360"/>
+      </w:pPr>
+    </w:lvl>
+    <w:lvl w:ilvl="4" w:tplc="10090019" w:tentative="1">
+      <w:start w:val="1"/>
+      <w:numFmt w:val="lowerLetter"/>
+      <w:lvlText w:val="%5."/>
+      <w:lvlJc w:val="left"/>
+      <w:pPr>
+        <w:ind w:left="3600" w:hanging="360"/>
+      </w:pPr>
+    </w:lvl>
+    <w:lvl w:ilvl="5" w:tplc="1009001B" w:tentative="1">
+      <w:start w:val="1"/>
+      <w:numFmt w:val="lowerRoman"/>
+      <w:lvlText w:val="%6."/>
+      <w:lvlJc w:val="right"/>
+      <w:pPr>
+        <w:ind w:left="4320" w:hanging="180"/>
+      </w:pPr>
+    </w:lvl>
+    <w:lvl w:ilvl="6" w:tplc="1009000F" w:tentative="1">
+      <w:start w:val="1"/>
+      <w:numFmt w:val="decimal"/>
+      <w:lvlText w:val="%7."/>
+      <w:lvlJc w:val="left"/>
+      <w:pPr>
+        <w:ind w:left="5040" w:hanging="360"/>
+      </w:pPr>
+    </w:lvl>
+    <w:lvl w:ilvl="7" w:tplc="10090019" w:tentative="1">
+      <w:start w:val="1"/>
+      <w:numFmt w:val="lowerLetter"/>
+      <w:lvlText w:val="%8."/>
+      <w:lvlJc w:val="left"/>
+      <w:pPr>
+        <w:ind w:left="5760" w:hanging="360"/>
+      </w:pPr>
+    </w:lvl>
+    <w:lvl w:ilvl="8" w:tplc="1009001B" w:tentative="1">
+      <w:start w:val="1"/>
+      <w:numFmt w:val="lowerRoman"/>
+      <w:lvlText w:val="%9."/>
+      <w:lvlJc w:val="right"/>
+      <w:pPr>
+        <w:ind w:left="6480" w:hanging="180"/>
+      </w:pPr>
+    </w:lvl>
+  </w:abstractNum>
+  <w:abstractNum w:abstractNumId="14" w15:restartNumberingAfterBreak="0">
     <w:nsid w:val="45F91218"/>
     <w:multiLevelType w:val="hybridMultilevel"/>
     <w:tmpl w:val="5750FBFC"/>
@@ -3390,7 +3935,7 @@
       </w:pPr>
     </w:lvl>
   </w:abstractNum>
-  <w:abstractNum w:abstractNumId="14" w15:restartNumberingAfterBreak="0">
+  <w:abstractNum w:abstractNumId="15" w15:restartNumberingAfterBreak="0">
     <w:nsid w:val="4AEC7B4C"/>
     <w:multiLevelType w:val="hybridMultilevel"/>
     <w:tmpl w:val="C8DA0AEE"/>
@@ -3503,7 +4048,7 @@
       </w:rPr>
     </w:lvl>
   </w:abstractNum>
-  <w:abstractNum w:abstractNumId="15" w15:restartNumberingAfterBreak="0">
+  <w:abstractNum w:abstractNumId="16" w15:restartNumberingAfterBreak="0">
     <w:nsid w:val="5657034F"/>
     <w:multiLevelType w:val="hybridMultilevel"/>
     <w:tmpl w:val="36607EF8"/>
@@ -3589,7 +4134,7 @@
       </w:pPr>
     </w:lvl>
   </w:abstractNum>
-  <w:abstractNum w:abstractNumId="16" w15:restartNumberingAfterBreak="0">
+  <w:abstractNum w:abstractNumId="17" w15:restartNumberingAfterBreak="0">
     <w:nsid w:val="5A054137"/>
     <w:multiLevelType w:val="hybridMultilevel"/>
     <w:tmpl w:val="544A34E0"/>
@@ -3702,7 +4247,7 @@
       </w:rPr>
     </w:lvl>
   </w:abstractNum>
-  <w:abstractNum w:abstractNumId="17" w15:restartNumberingAfterBreak="0">
+  <w:abstractNum w:abstractNumId="18" w15:restartNumberingAfterBreak="0">
     <w:nsid w:val="5CC374BB"/>
     <w:multiLevelType w:val="hybridMultilevel"/>
     <w:tmpl w:val="0CEE5992"/>
@@ -3788,7 +4333,7 @@
       </w:pPr>
     </w:lvl>
   </w:abstractNum>
-  <w:abstractNum w:abstractNumId="18" w15:restartNumberingAfterBreak="0">
+  <w:abstractNum w:abstractNumId="19" w15:restartNumberingAfterBreak="0">
     <w:nsid w:val="622E4915"/>
     <w:multiLevelType w:val="hybridMultilevel"/>
     <w:tmpl w:val="FD069318"/>
@@ -3874,7 +4419,7 @@
       </w:pPr>
     </w:lvl>
   </w:abstractNum>
-  <w:abstractNum w:abstractNumId="19" w15:restartNumberingAfterBreak="0">
+  <w:abstractNum w:abstractNumId="20" w15:restartNumberingAfterBreak="0">
     <w:nsid w:val="65071A61"/>
     <w:multiLevelType w:val="hybridMultilevel"/>
     <w:tmpl w:val="25C8C34E"/>
@@ -3960,7 +4505,7 @@
       </w:pPr>
     </w:lvl>
   </w:abstractNum>
-  <w:abstractNum w:abstractNumId="20" w15:restartNumberingAfterBreak="0">
+  <w:abstractNum w:abstractNumId="21" w15:restartNumberingAfterBreak="0">
     <w:nsid w:val="6B770FC1"/>
     <w:multiLevelType w:val="hybridMultilevel"/>
     <w:tmpl w:val="26C824E6"/>
@@ -4046,7 +4591,7 @@
       </w:pPr>
     </w:lvl>
   </w:abstractNum>
-  <w:abstractNum w:abstractNumId="21" w15:restartNumberingAfterBreak="0">
+  <w:abstractNum w:abstractNumId="22" w15:restartNumberingAfterBreak="0">
     <w:nsid w:val="6F20624E"/>
     <w:multiLevelType w:val="hybridMultilevel"/>
     <w:tmpl w:val="36607EF8"/>
@@ -4132,7 +4677,7 @@
       </w:pPr>
     </w:lvl>
   </w:abstractNum>
-  <w:abstractNum w:abstractNumId="22" w15:restartNumberingAfterBreak="0">
+  <w:abstractNum w:abstractNumId="23" w15:restartNumberingAfterBreak="0">
     <w:nsid w:val="71BC00C8"/>
     <w:multiLevelType w:val="hybridMultilevel"/>
     <w:tmpl w:val="36607EF8"/>
@@ -4218,7 +4763,7 @@
       </w:pPr>
     </w:lvl>
   </w:abstractNum>
-  <w:abstractNum w:abstractNumId="23" w15:restartNumberingAfterBreak="0">
+  <w:abstractNum w:abstractNumId="24" w15:restartNumberingAfterBreak="0">
     <w:nsid w:val="71E821B2"/>
     <w:multiLevelType w:val="hybridMultilevel"/>
     <w:tmpl w:val="5750FBFC"/>
@@ -4304,7 +4849,7 @@
       </w:pPr>
     </w:lvl>
   </w:abstractNum>
-  <w:abstractNum w:abstractNumId="24" w15:restartNumberingAfterBreak="0">
+  <w:abstractNum w:abstractNumId="25" w15:restartNumberingAfterBreak="0">
     <w:nsid w:val="7CCF746C"/>
     <w:multiLevelType w:val="hybridMultilevel"/>
     <w:tmpl w:val="24A43430"/>
@@ -4393,7 +4938,7 @@
       </w:pPr>
     </w:lvl>
   </w:abstractNum>
-  <w:abstractNum w:abstractNumId="25" w15:restartNumberingAfterBreak="0">
+  <w:abstractNum w:abstractNumId="26" w15:restartNumberingAfterBreak="0">
     <w:nsid w:val="7F373E7B"/>
     <w:multiLevelType w:val="hybridMultilevel"/>
     <w:tmpl w:val="7D28DEC6"/>
@@ -4543,7 +5088,7 @@
     <w:abstractNumId w:val="3"/>
   </w:num>
   <w:num w:numId="13">
-    <w:abstractNumId w:val="15"/>
+    <w:abstractNumId w:val="16"/>
   </w:num>
   <w:num w:numId="14">
     <w:abstractNumId w:val="9"/>
@@ -4552,16 +5097,16 @@
     <w:abstractNumId w:val="1"/>
   </w:num>
   <w:num w:numId="16">
-    <w:abstractNumId w:val="24"/>
+    <w:abstractNumId w:val="25"/>
   </w:num>
   <w:num w:numId="17">
+    <w:abstractNumId w:val="23"/>
+  </w:num>
+  <w:num w:numId="18">
     <w:abstractNumId w:val="22"/>
   </w:num>
-  <w:num w:numId="18">
-    <w:abstractNumId w:val="21"/>
-  </w:num>
   <w:num w:numId="19">
-    <w:abstractNumId w:val="13"/>
+    <w:abstractNumId w:val="14"/>
   </w:num>
   <w:num w:numId="20">
     <w:abstractNumId w:val="12"/>
@@ -4570,7 +5115,7 @@
     <w:abstractNumId w:val="6"/>
   </w:num>
   <w:num w:numId="22">
-    <w:abstractNumId w:val="23"/>
+    <w:abstractNumId w:val="24"/>
   </w:num>
   <w:num w:numId="23">
     <w:abstractNumId w:val="10"/>
@@ -4579,13 +5124,13 @@
     <w:abstractNumId w:val="8"/>
   </w:num>
   <w:num w:numId="25">
-    <w:abstractNumId w:val="18"/>
+    <w:abstractNumId w:val="19"/>
   </w:num>
   <w:num w:numId="26">
-    <w:abstractNumId w:val="20"/>
+    <w:abstractNumId w:val="21"/>
   </w:num>
   <w:num w:numId="27">
-    <w:abstractNumId w:val="25"/>
+    <w:abstractNumId w:val="26"/>
   </w:num>
   <w:num w:numId="28">
     <w:abstractNumId w:val="4"/>
@@ -4594,7 +5139,7 @@
     <w:abstractNumId w:val="11"/>
   </w:num>
   <w:num w:numId="30">
-    <w:abstractNumId w:val="17"/>
+    <w:abstractNumId w:val="18"/>
   </w:num>
   <w:num w:numId="31">
     <w:abstractNumId w:val="0"/>
@@ -4603,7 +5148,7 @@
     <w:abstractNumId w:val="7"/>
   </w:num>
   <w:num w:numId="33">
-    <w:abstractNumId w:val="16"/>
+    <w:abstractNumId w:val="17"/>
   </w:num>
   <w:num w:numId="34">
     <w:abstractNumId w:val="5"/>
@@ -4612,10 +5157,13 @@
     <w:abstractNumId w:val="2"/>
   </w:num>
   <w:num w:numId="36">
-    <w:abstractNumId w:val="14"/>
+    <w:abstractNumId w:val="15"/>
   </w:num>
   <w:num w:numId="37">
-    <w:abstractNumId w:val="19"/>
+    <w:abstractNumId w:val="20"/>
+  </w:num>
+  <w:num w:numId="38">
+    <w:abstractNumId w:val="13"/>
   </w:num>
 </w:numbering>
 </file>

</xml_diff>

<commit_message>
Completed 6; started 7
</commit_message>
<xml_diff>
--- a/Assignment 3.docx
+++ b/Assignment 3.docx
@@ -1487,8 +1487,6 @@
         <w:pStyle w:val="Code"/>
         <w:ind w:left="1416"/>
       </w:pPr>
-      <w:bookmarkStart w:id="0" w:name="_GoBack"/>
-      <w:bookmarkEnd w:id="0"/>
       <w:proofErr w:type="gramStart"/>
       <w:r>
         <w:t>repulsion</w:t>
@@ -2493,6 +2491,2346 @@
       </w:pPr>
     </w:p>
     <w:p/>
+    <w:p>
+      <w:r>
+        <w:br w:type="page"/>
+      </w:r>
+    </w:p>
+    <w:p>
+      <w:pPr>
+        <w:pStyle w:val="Heading1"/>
+      </w:pPr>
+    </w:p>
+    <w:p>
+      <w:pPr>
+        <w:pStyle w:val="ListParagraph"/>
+        <w:numPr>
+          <w:ilvl w:val="0"/>
+          <w:numId w:val="39"/>
+        </w:numPr>
+      </w:pPr>
+      <w:r>
+        <w:t>See P6.exe</w:t>
+      </w:r>
+    </w:p>
+    <w:p>
+      <w:pPr>
+        <w:pStyle w:val="ListParagraph"/>
+        <w:numPr>
+          <w:ilvl w:val="0"/>
+          <w:numId w:val="39"/>
+        </w:numPr>
+      </w:pPr>
+      <w:r>
+        <w:t xml:space="preserve"> </w:t>
+      </w:r>
+    </w:p>
+    <w:tbl>
+      <w:tblPr>
+        <w:tblStyle w:val="TableGrid"/>
+        <w:tblW w:w="0" w:type="auto"/>
+        <w:tblInd w:w="720" w:type="dxa"/>
+        <w:tblLook w:val="04A0" w:firstRow="1" w:lastRow="0" w:firstColumn="1" w:lastColumn="0" w:noHBand="0" w:noVBand="1"/>
+      </w:tblPr>
+      <w:tblGrid>
+        <w:gridCol w:w="2876"/>
+        <w:gridCol w:w="2877"/>
+        <w:gridCol w:w="2877"/>
+      </w:tblGrid>
+      <w:tr>
+        <w:tc>
+          <w:tcPr>
+            <w:tcW w:w="2876" w:type="dxa"/>
+          </w:tcPr>
+          <w:p>
+            <w:pPr>
+              <w:pStyle w:val="Heading3"/>
+              <w:numPr>
+                <w:ilvl w:val="0"/>
+                <w:numId w:val="0"/>
+              </w:numPr>
+            </w:pPr>
+            <w:r>
+              <w:t>Command</w:t>
+            </w:r>
+          </w:p>
+        </w:tc>
+        <w:tc>
+          <w:tcPr>
+            <w:tcW w:w="2877" w:type="dxa"/>
+          </w:tcPr>
+          <w:p>
+            <w:pPr>
+              <w:pStyle w:val="Heading3"/>
+              <w:numPr>
+                <w:ilvl w:val="0"/>
+                <w:numId w:val="0"/>
+              </w:numPr>
+            </w:pPr>
+            <w:r>
+              <w:t>Error Rate (</w:t>
+            </w:r>
+            <w:r>
+              <w:t>percent</w:t>
+            </w:r>
+            <w:r>
+              <w:t>)</w:t>
+            </w:r>
+          </w:p>
+        </w:tc>
+        <w:tc>
+          <w:tcPr>
+            <w:tcW w:w="2877" w:type="dxa"/>
+          </w:tcPr>
+          <w:p>
+            <w:pPr>
+              <w:pStyle w:val="Heading3"/>
+              <w:numPr>
+                <w:ilvl w:val="0"/>
+                <w:numId w:val="0"/>
+              </w:numPr>
+            </w:pPr>
+            <w:r>
+              <w:t>Confusion Matrix</w:t>
+            </w:r>
+          </w:p>
+        </w:tc>
+      </w:tr>
+      <w:tr>
+        <w:tc>
+          <w:tcPr>
+            <w:tcW w:w="2876" w:type="dxa"/>
+            <w:vAlign w:val="center"/>
+          </w:tcPr>
+          <w:p>
+            <w:bookmarkStart w:id="0" w:name="_GoBack" w:colFirst="2" w:colLast="2"/>
+            <w:r>
+              <w:t>P6 1 0.0000 50</w:t>
+            </w:r>
+          </w:p>
+        </w:tc>
+        <w:tc>
+          <w:tcPr>
+            <w:tcW w:w="2877" w:type="dxa"/>
+            <w:vAlign w:val="center"/>
+          </w:tcPr>
+          <w:p>
+            <w:r>
+              <w:t>7.41036</w:t>
+            </w:r>
+          </w:p>
+        </w:tc>
+        <w:tc>
+          <w:tcPr>
+            <w:tcW w:w="2877" w:type="dxa"/>
+          </w:tcPr>
+          <w:p>
+            <w:pPr>
+              <w:pStyle w:val="Code"/>
+              <w:ind w:left="-65"/>
+              <w:jc w:val="center"/>
+            </w:pPr>
+            <w:r>
+              <w:t>135 3 0 0 0 0</w:t>
+            </w:r>
+          </w:p>
+          <w:p>
+            <w:pPr>
+              <w:pStyle w:val="Code"/>
+              <w:ind w:left="-65"/>
+              <w:jc w:val="center"/>
+            </w:pPr>
+            <w:r>
+              <w:t>8 347 4 4 2 1</w:t>
+            </w:r>
+          </w:p>
+          <w:p>
+            <w:pPr>
+              <w:pStyle w:val="Code"/>
+              <w:ind w:left="-65"/>
+              <w:jc w:val="center"/>
+            </w:pPr>
+            <w:r>
+              <w:t>4 0 109 6 6 0</w:t>
+            </w:r>
+          </w:p>
+          <w:p>
+            <w:pPr>
+              <w:pStyle w:val="Code"/>
+              <w:ind w:left="-65"/>
+              <w:jc w:val="center"/>
+            </w:pPr>
+            <w:r>
+              <w:t>5 3 4 214 11 0</w:t>
+            </w:r>
+          </w:p>
+          <w:p>
+            <w:pPr>
+              <w:pStyle w:val="Code"/>
+              <w:ind w:left="-65"/>
+              <w:jc w:val="center"/>
+            </w:pPr>
+            <w:r>
+              <w:t>0 0 7 9 244 0</w:t>
+            </w:r>
+          </w:p>
+          <w:p>
+            <w:pPr>
+              <w:pStyle w:val="Code"/>
+              <w:ind w:left="-65"/>
+              <w:jc w:val="center"/>
+            </w:pPr>
+            <w:r>
+              <w:t>14 2 0 0 0 113</w:t>
+            </w:r>
+          </w:p>
+        </w:tc>
+      </w:tr>
+      <w:tr>
+        <w:tc>
+          <w:tcPr>
+            <w:tcW w:w="2876" w:type="dxa"/>
+            <w:vAlign w:val="center"/>
+          </w:tcPr>
+          <w:p>
+            <w:r>
+              <w:t>P6 2 0.0000 50</w:t>
+            </w:r>
+          </w:p>
+        </w:tc>
+        <w:tc>
+          <w:tcPr>
+            <w:tcW w:w="2877" w:type="dxa"/>
+            <w:vAlign w:val="center"/>
+          </w:tcPr>
+          <w:p>
+            <w:r>
+              <w:t>40.6375</w:t>
+            </w:r>
+          </w:p>
+        </w:tc>
+        <w:tc>
+          <w:tcPr>
+            <w:tcW w:w="2877" w:type="dxa"/>
+          </w:tcPr>
+          <w:p>
+            <w:pPr>
+              <w:pStyle w:val="Code"/>
+              <w:ind w:left="-65"/>
+              <w:jc w:val="center"/>
+            </w:pPr>
+            <w:r>
+              <w:t>134 3 0 0 0 1</w:t>
+            </w:r>
+          </w:p>
+          <w:p>
+            <w:pPr>
+              <w:pStyle w:val="Code"/>
+              <w:ind w:left="-65"/>
+              <w:jc w:val="center"/>
+            </w:pPr>
+            <w:r>
+              <w:t>40 325 1 0 0 0</w:t>
+            </w:r>
+          </w:p>
+          <w:p>
+            <w:pPr>
+              <w:pStyle w:val="Code"/>
+              <w:ind w:left="-65"/>
+              <w:jc w:val="center"/>
+            </w:pPr>
+            <w:r>
+              <w:t>107 2 16 0 0 0</w:t>
+            </w:r>
+          </w:p>
+          <w:p>
+            <w:pPr>
+              <w:pStyle w:val="Code"/>
+              <w:ind w:left="-65"/>
+              <w:jc w:val="center"/>
+            </w:pPr>
+            <w:r>
+              <w:t>103 0 0 134 0 0</w:t>
+            </w:r>
+          </w:p>
+          <w:p>
+            <w:pPr>
+              <w:pStyle w:val="Code"/>
+              <w:ind w:left="-65"/>
+              <w:jc w:val="center"/>
+            </w:pPr>
+            <w:r>
+              <w:t>168 3 0 2 87 0</w:t>
+            </w:r>
+          </w:p>
+          <w:p>
+            <w:pPr>
+              <w:pStyle w:val="Code"/>
+              <w:ind w:left="-65"/>
+              <w:jc w:val="center"/>
+            </w:pPr>
+            <w:r>
+              <w:t>78 2 0 0 0 49</w:t>
+            </w:r>
+          </w:p>
+        </w:tc>
+      </w:tr>
+      <w:tr>
+        <w:tc>
+          <w:tcPr>
+            <w:tcW w:w="2876" w:type="dxa"/>
+            <w:vAlign w:val="center"/>
+          </w:tcPr>
+          <w:p>
+            <w:r>
+              <w:t>P6 3 0.0000 50</w:t>
+            </w:r>
+          </w:p>
+        </w:tc>
+        <w:tc>
+          <w:tcPr>
+            <w:tcW w:w="2877" w:type="dxa"/>
+            <w:vAlign w:val="center"/>
+          </w:tcPr>
+          <w:p>
+            <w:r>
+              <w:t>84.7012</w:t>
+            </w:r>
+          </w:p>
+        </w:tc>
+        <w:tc>
+          <w:tcPr>
+            <w:tcW w:w="2877" w:type="dxa"/>
+          </w:tcPr>
+          <w:p>
+            <w:pPr>
+              <w:pStyle w:val="Code"/>
+              <w:ind w:left="-65"/>
+              <w:jc w:val="center"/>
+            </w:pPr>
+            <w:r>
+              <w:t>138 0 0 0 0 0</w:t>
+            </w:r>
+          </w:p>
+          <w:p>
+            <w:pPr>
+              <w:pStyle w:val="Code"/>
+              <w:ind w:left="-65"/>
+              <w:jc w:val="center"/>
+            </w:pPr>
+            <w:r>
+              <w:t>341 25 0 0 0 0</w:t>
+            </w:r>
+          </w:p>
+          <w:p>
+            <w:pPr>
+              <w:pStyle w:val="Code"/>
+              <w:ind w:left="-65"/>
+              <w:jc w:val="center"/>
+            </w:pPr>
+            <w:r>
+              <w:t>125 0 0 0 0 0</w:t>
+            </w:r>
+          </w:p>
+          <w:p>
+            <w:pPr>
+              <w:pStyle w:val="Code"/>
+              <w:ind w:left="-65"/>
+              <w:jc w:val="center"/>
+            </w:pPr>
+            <w:r>
+              <w:t>218 0 0 19 0 0</w:t>
+            </w:r>
+          </w:p>
+          <w:p>
+            <w:pPr>
+              <w:pStyle w:val="Code"/>
+              <w:ind w:left="-65"/>
+              <w:jc w:val="center"/>
+            </w:pPr>
+            <w:r>
+              <w:t>249 1 0 0 10 0</w:t>
+            </w:r>
+          </w:p>
+          <w:p>
+            <w:pPr>
+              <w:pStyle w:val="Code"/>
+              <w:ind w:left="-65"/>
+              <w:jc w:val="center"/>
+            </w:pPr>
+            <w:r>
+              <w:t>128 1 0 0 0 0</w:t>
+            </w:r>
+          </w:p>
+        </w:tc>
+      </w:tr>
+      <w:bookmarkEnd w:id="0"/>
+    </w:tbl>
+    <w:p>
+      <w:pPr>
+        <w:pStyle w:val="ListParagraph"/>
+        <w:numPr>
+          <w:ilvl w:val="0"/>
+          <w:numId w:val="39"/>
+        </w:numPr>
+      </w:pPr>
+    </w:p>
+    <w:tbl>
+      <w:tblPr>
+        <w:tblStyle w:val="TableGrid"/>
+        <w:tblW w:w="0" w:type="auto"/>
+        <w:tblInd w:w="720" w:type="dxa"/>
+        <w:tblLook w:val="04A0" w:firstRow="1" w:lastRow="0" w:firstColumn="1" w:lastColumn="0" w:noHBand="0" w:noVBand="1"/>
+      </w:tblPr>
+      <w:tblGrid>
+        <w:gridCol w:w="2876"/>
+        <w:gridCol w:w="2877"/>
+        <w:gridCol w:w="2877"/>
+      </w:tblGrid>
+      <w:tr>
+        <w:tc>
+          <w:tcPr>
+            <w:tcW w:w="2876" w:type="dxa"/>
+          </w:tcPr>
+          <w:p>
+            <w:pPr>
+              <w:pStyle w:val="Heading3"/>
+              <w:numPr>
+                <w:ilvl w:val="0"/>
+                <w:numId w:val="0"/>
+              </w:numPr>
+            </w:pPr>
+            <w:r>
+              <w:t>Command</w:t>
+            </w:r>
+          </w:p>
+        </w:tc>
+        <w:tc>
+          <w:tcPr>
+            <w:tcW w:w="2877" w:type="dxa"/>
+          </w:tcPr>
+          <w:p>
+            <w:pPr>
+              <w:pStyle w:val="Heading3"/>
+              <w:numPr>
+                <w:ilvl w:val="0"/>
+                <w:numId w:val="0"/>
+              </w:numPr>
+            </w:pPr>
+            <w:r>
+              <w:t>Error Rate (</w:t>
+            </w:r>
+            <w:r>
+              <w:t>percent</w:t>
+            </w:r>
+            <w:r>
+              <w:t>)</w:t>
+            </w:r>
+          </w:p>
+        </w:tc>
+        <w:tc>
+          <w:tcPr>
+            <w:tcW w:w="2877" w:type="dxa"/>
+          </w:tcPr>
+          <w:p>
+            <w:pPr>
+              <w:pStyle w:val="Heading3"/>
+              <w:numPr>
+                <w:ilvl w:val="0"/>
+                <w:numId w:val="0"/>
+              </w:numPr>
+            </w:pPr>
+            <w:r>
+              <w:t>Confusion Matrix</w:t>
+            </w:r>
+          </w:p>
+        </w:tc>
+      </w:tr>
+      <w:tr>
+        <w:tc>
+          <w:tcPr>
+            <w:tcW w:w="2876" w:type="dxa"/>
+            <w:vAlign w:val="center"/>
+          </w:tcPr>
+          <w:p>
+            <w:r>
+              <w:t>P6 1 0.0500 50</w:t>
+            </w:r>
+          </w:p>
+        </w:tc>
+        <w:tc>
+          <w:tcPr>
+            <w:tcW w:w="2877" w:type="dxa"/>
+            <w:vAlign w:val="center"/>
+          </w:tcPr>
+          <w:p>
+            <w:r>
+              <w:t>5.9761</w:t>
+            </w:r>
+          </w:p>
+        </w:tc>
+        <w:tc>
+          <w:tcPr>
+            <w:tcW w:w="2877" w:type="dxa"/>
+          </w:tcPr>
+          <w:p>
+            <w:pPr>
+              <w:pStyle w:val="Code"/>
+              <w:ind w:left="-65"/>
+              <w:jc w:val="center"/>
+            </w:pPr>
+            <w:r>
+              <w:t>135 3 0 0 0 0</w:t>
+            </w:r>
+          </w:p>
+          <w:p>
+            <w:pPr>
+              <w:pStyle w:val="Code"/>
+              <w:ind w:left="-65"/>
+              <w:jc w:val="center"/>
+            </w:pPr>
+            <w:r>
+              <w:t>8 347 4 4 2 1</w:t>
+            </w:r>
+          </w:p>
+          <w:p>
+            <w:pPr>
+              <w:pStyle w:val="Code"/>
+              <w:ind w:left="-65"/>
+              <w:jc w:val="center"/>
+            </w:pPr>
+            <w:r>
+              <w:t>0 0 113 6 6 0</w:t>
+            </w:r>
+          </w:p>
+          <w:p>
+            <w:pPr>
+              <w:pStyle w:val="Code"/>
+              <w:ind w:left="-65"/>
+              <w:jc w:val="center"/>
+            </w:pPr>
+            <w:r>
+              <w:t>0 3 4 219 11 0</w:t>
+            </w:r>
+          </w:p>
+          <w:p>
+            <w:pPr>
+              <w:pStyle w:val="Code"/>
+              <w:ind w:left="-65"/>
+              <w:jc w:val="center"/>
+            </w:pPr>
+            <w:r>
+              <w:t>0 0 7 8 245 0</w:t>
+            </w:r>
+          </w:p>
+          <w:p>
+            <w:pPr>
+              <w:pStyle w:val="Code"/>
+              <w:ind w:left="-65"/>
+              <w:jc w:val="center"/>
+            </w:pPr>
+            <w:r>
+              <w:t>5 3 0 0 0 121</w:t>
+            </w:r>
+          </w:p>
+        </w:tc>
+      </w:tr>
+      <w:tr>
+        <w:tc>
+          <w:tcPr>
+            <w:tcW w:w="2876" w:type="dxa"/>
+            <w:vAlign w:val="center"/>
+          </w:tcPr>
+          <w:p>
+            <w:r>
+              <w:t>P6 2 0.0500 50</w:t>
+            </w:r>
+          </w:p>
+        </w:tc>
+        <w:tc>
+          <w:tcPr>
+            <w:tcW w:w="2877" w:type="dxa"/>
+            <w:vAlign w:val="center"/>
+          </w:tcPr>
+          <w:p>
+            <w:r>
+              <w:t>1.03586</w:t>
+            </w:r>
+          </w:p>
+        </w:tc>
+        <w:tc>
+          <w:tcPr>
+            <w:tcW w:w="2877" w:type="dxa"/>
+          </w:tcPr>
+          <w:p>
+            <w:pPr>
+              <w:pStyle w:val="Code"/>
+              <w:ind w:left="-65"/>
+              <w:jc w:val="center"/>
+            </w:pPr>
+            <w:r>
+              <w:t>136 1 0 0 0 1</w:t>
+            </w:r>
+          </w:p>
+          <w:p>
+            <w:pPr>
+              <w:pStyle w:val="Code"/>
+              <w:ind w:left="-65"/>
+              <w:jc w:val="center"/>
+            </w:pPr>
+            <w:r>
+              <w:t>0 365 0 0 1 0</w:t>
+            </w:r>
+          </w:p>
+          <w:p>
+            <w:pPr>
+              <w:pStyle w:val="Code"/>
+              <w:ind w:left="-65"/>
+              <w:jc w:val="center"/>
+            </w:pPr>
+            <w:r>
+              <w:t>0 0 123 0 2 0</w:t>
+            </w:r>
+          </w:p>
+          <w:p>
+            <w:pPr>
+              <w:pStyle w:val="Code"/>
+              <w:ind w:left="-65"/>
+              <w:jc w:val="center"/>
+            </w:pPr>
+            <w:r>
+              <w:t>0 0 0 236 1 0</w:t>
+            </w:r>
+          </w:p>
+          <w:p>
+            <w:pPr>
+              <w:pStyle w:val="Code"/>
+              <w:ind w:left="-65"/>
+              <w:jc w:val="center"/>
+            </w:pPr>
+            <w:r>
+              <w:t>0 0 1 2 257 0</w:t>
+            </w:r>
+          </w:p>
+          <w:p>
+            <w:pPr>
+              <w:pStyle w:val="Code"/>
+              <w:ind w:left="-65"/>
+              <w:jc w:val="center"/>
+            </w:pPr>
+            <w:r>
+              <w:t>4 0 0 0 0 125</w:t>
+            </w:r>
+          </w:p>
+        </w:tc>
+      </w:tr>
+      <w:tr>
+        <w:tc>
+          <w:tcPr>
+            <w:tcW w:w="2876" w:type="dxa"/>
+            <w:vAlign w:val="center"/>
+          </w:tcPr>
+          <w:p>
+            <w:r>
+              <w:t>P6 3 0.0500 50</w:t>
+            </w:r>
+          </w:p>
+        </w:tc>
+        <w:tc>
+          <w:tcPr>
+            <w:tcW w:w="2877" w:type="dxa"/>
+            <w:vAlign w:val="center"/>
+          </w:tcPr>
+          <w:p>
+            <w:r>
+              <w:t>43.8247</w:t>
+            </w:r>
+          </w:p>
+        </w:tc>
+        <w:tc>
+          <w:tcPr>
+            <w:tcW w:w="2877" w:type="dxa"/>
+          </w:tcPr>
+          <w:p>
+            <w:pPr>
+              <w:pStyle w:val="Code"/>
+              <w:ind w:left="-65"/>
+              <w:jc w:val="center"/>
+            </w:pPr>
+            <w:r>
+              <w:t>59 75 0 4 0 0</w:t>
+            </w:r>
+          </w:p>
+          <w:p>
+            <w:pPr>
+              <w:pStyle w:val="Code"/>
+              <w:ind w:left="-65"/>
+              <w:jc w:val="center"/>
+            </w:pPr>
+            <w:r>
+              <w:t>0 366 0 0 0 0</w:t>
+            </w:r>
+          </w:p>
+          <w:p>
+            <w:pPr>
+              <w:pStyle w:val="Code"/>
+              <w:ind w:left="-65"/>
+              <w:jc w:val="center"/>
+            </w:pPr>
+            <w:r>
+              <w:t>0 123 0 2 0 0</w:t>
+            </w:r>
+          </w:p>
+          <w:p>
+            <w:pPr>
+              <w:pStyle w:val="Code"/>
+              <w:ind w:left="-65"/>
+              <w:jc w:val="center"/>
+            </w:pPr>
+            <w:r>
+              <w:t>0 20 0 217 0 0</w:t>
+            </w:r>
+          </w:p>
+          <w:p>
+            <w:pPr>
+              <w:pStyle w:val="Code"/>
+              <w:ind w:left="-65"/>
+              <w:jc w:val="center"/>
+            </w:pPr>
+            <w:r>
+              <w:t>0 187 0 15 58 0</w:t>
+            </w:r>
+          </w:p>
+          <w:p>
+            <w:pPr>
+              <w:pStyle w:val="Code"/>
+              <w:ind w:left="-65"/>
+              <w:jc w:val="center"/>
+            </w:pPr>
+            <w:r>
+              <w:t>0 116 0 8 0 5</w:t>
+            </w:r>
+          </w:p>
+        </w:tc>
+      </w:tr>
+    </w:tbl>
+    <w:p>
+      <w:pPr>
+        <w:pStyle w:val="ListParagraph"/>
+        <w:numPr>
+          <w:ilvl w:val="0"/>
+          <w:numId w:val="39"/>
+        </w:numPr>
+      </w:pPr>
+    </w:p>
+    <w:tbl>
+      <w:tblPr>
+        <w:tblStyle w:val="TableGrid"/>
+        <w:tblW w:w="0" w:type="auto"/>
+        <w:tblInd w:w="720" w:type="dxa"/>
+        <w:tblLook w:val="04A0" w:firstRow="1" w:lastRow="0" w:firstColumn="1" w:lastColumn="0" w:noHBand="0" w:noVBand="1"/>
+      </w:tblPr>
+      <w:tblGrid>
+        <w:gridCol w:w="2876"/>
+        <w:gridCol w:w="2877"/>
+        <w:gridCol w:w="2877"/>
+      </w:tblGrid>
+      <w:tr>
+        <w:tc>
+          <w:tcPr>
+            <w:tcW w:w="2876" w:type="dxa"/>
+          </w:tcPr>
+          <w:p>
+            <w:pPr>
+              <w:pStyle w:val="Heading3"/>
+              <w:numPr>
+                <w:ilvl w:val="0"/>
+                <w:numId w:val="0"/>
+              </w:numPr>
+            </w:pPr>
+            <w:r>
+              <w:t>Command</w:t>
+            </w:r>
+          </w:p>
+        </w:tc>
+        <w:tc>
+          <w:tcPr>
+            <w:tcW w:w="2877" w:type="dxa"/>
+          </w:tcPr>
+          <w:p>
+            <w:pPr>
+              <w:pStyle w:val="Heading3"/>
+              <w:numPr>
+                <w:ilvl w:val="0"/>
+                <w:numId w:val="0"/>
+              </w:numPr>
+            </w:pPr>
+            <w:r>
+              <w:t>Error Rate (</w:t>
+            </w:r>
+            <w:r>
+              <w:t>percent</w:t>
+            </w:r>
+            <w:r>
+              <w:t>)</w:t>
+            </w:r>
+          </w:p>
+        </w:tc>
+        <w:tc>
+          <w:tcPr>
+            <w:tcW w:w="2877" w:type="dxa"/>
+          </w:tcPr>
+          <w:p>
+            <w:pPr>
+              <w:pStyle w:val="Heading3"/>
+              <w:numPr>
+                <w:ilvl w:val="0"/>
+                <w:numId w:val="0"/>
+              </w:numPr>
+            </w:pPr>
+            <w:r>
+              <w:t>Confusion Matrix</w:t>
+            </w:r>
+          </w:p>
+        </w:tc>
+      </w:tr>
+      <w:tr>
+        <w:tc>
+          <w:tcPr>
+            <w:tcW w:w="2876" w:type="dxa"/>
+            <w:vAlign w:val="center"/>
+          </w:tcPr>
+          <w:p>
+            <w:r>
+              <w:t>P6 3 0.0500 50</w:t>
+            </w:r>
+          </w:p>
+        </w:tc>
+        <w:tc>
+          <w:tcPr>
+            <w:tcW w:w="2877" w:type="dxa"/>
+            <w:vAlign w:val="center"/>
+          </w:tcPr>
+          <w:p>
+            <w:r>
+              <w:t>43.8247</w:t>
+            </w:r>
+          </w:p>
+        </w:tc>
+        <w:tc>
+          <w:tcPr>
+            <w:tcW w:w="2877" w:type="dxa"/>
+          </w:tcPr>
+          <w:p>
+            <w:pPr>
+              <w:pStyle w:val="Code"/>
+              <w:ind w:left="-65"/>
+              <w:jc w:val="center"/>
+            </w:pPr>
+            <w:r>
+              <w:t>59 75 0 4 0 0</w:t>
+            </w:r>
+          </w:p>
+          <w:p>
+            <w:pPr>
+              <w:pStyle w:val="Code"/>
+              <w:ind w:left="-65"/>
+              <w:jc w:val="center"/>
+            </w:pPr>
+            <w:r>
+              <w:t>0 366 0 0 0 0</w:t>
+            </w:r>
+          </w:p>
+          <w:p>
+            <w:pPr>
+              <w:pStyle w:val="Code"/>
+              <w:ind w:left="-65"/>
+              <w:jc w:val="center"/>
+            </w:pPr>
+            <w:r>
+              <w:t>0 123 0 2 0 0</w:t>
+            </w:r>
+          </w:p>
+          <w:p>
+            <w:pPr>
+              <w:pStyle w:val="Code"/>
+              <w:ind w:left="-65"/>
+              <w:jc w:val="center"/>
+            </w:pPr>
+            <w:r>
+              <w:t>0 20 0 217 0 0</w:t>
+            </w:r>
+          </w:p>
+          <w:p>
+            <w:pPr>
+              <w:pStyle w:val="Code"/>
+              <w:ind w:left="-65"/>
+              <w:jc w:val="center"/>
+            </w:pPr>
+            <w:r>
+              <w:t>0 187 0 15 58 0</w:t>
+            </w:r>
+          </w:p>
+          <w:p>
+            <w:pPr>
+              <w:pStyle w:val="Code"/>
+              <w:ind w:left="-65"/>
+              <w:jc w:val="center"/>
+            </w:pPr>
+            <w:r>
+              <w:t>0 116 0 8 0 5</w:t>
+            </w:r>
+          </w:p>
+        </w:tc>
+      </w:tr>
+      <w:tr>
+        <w:tc>
+          <w:tcPr>
+            <w:tcW w:w="2876" w:type="dxa"/>
+            <w:vAlign w:val="center"/>
+          </w:tcPr>
+          <w:p>
+            <w:r>
+              <w:t>P6 3 0.0050 50</w:t>
+            </w:r>
+          </w:p>
+        </w:tc>
+        <w:tc>
+          <w:tcPr>
+            <w:tcW w:w="2877" w:type="dxa"/>
+            <w:vAlign w:val="center"/>
+          </w:tcPr>
+          <w:p>
+            <w:r>
+              <w:t>10.8367</w:t>
+            </w:r>
+          </w:p>
+        </w:tc>
+        <w:tc>
+          <w:tcPr>
+            <w:tcW w:w="2877" w:type="dxa"/>
+          </w:tcPr>
+          <w:p>
+            <w:pPr>
+              <w:pStyle w:val="Code"/>
+              <w:ind w:left="-65"/>
+              <w:jc w:val="center"/>
+            </w:pPr>
+            <w:r>
+              <w:t>122 11 1 2 1 1</w:t>
+            </w:r>
+          </w:p>
+          <w:p>
+            <w:pPr>
+              <w:pStyle w:val="Code"/>
+              <w:ind w:left="-65"/>
+              <w:jc w:val="center"/>
+            </w:pPr>
+            <w:r>
+              <w:t>0 363 0 1 0 2</w:t>
+            </w:r>
+          </w:p>
+          <w:p>
+            <w:pPr>
+              <w:pStyle w:val="Code"/>
+              <w:ind w:left="-65"/>
+              <w:jc w:val="center"/>
+            </w:pPr>
+            <w:r>
+              <w:t>0 53 56 13 3 0</w:t>
+            </w:r>
+          </w:p>
+          <w:p>
+            <w:pPr>
+              <w:pStyle w:val="Code"/>
+              <w:ind w:left="-65"/>
+              <w:jc w:val="center"/>
+            </w:pPr>
+            <w:r>
+              <w:t>0 0 0 237 0 0</w:t>
+            </w:r>
+          </w:p>
+          <w:p>
+            <w:pPr>
+              <w:pStyle w:val="Code"/>
+              <w:ind w:left="-65"/>
+              <w:jc w:val="center"/>
+            </w:pPr>
+            <w:r>
+              <w:t>0 9 0 10 241 0</w:t>
+            </w:r>
+          </w:p>
+          <w:p>
+            <w:pPr>
+              <w:pStyle w:val="Code"/>
+              <w:ind w:left="-65"/>
+              <w:jc w:val="center"/>
+            </w:pPr>
+            <w:r>
+              <w:t>3 22 0 4 0 100</w:t>
+            </w:r>
+          </w:p>
+        </w:tc>
+      </w:tr>
+      <w:tr>
+        <w:tc>
+          <w:tcPr>
+            <w:tcW w:w="2876" w:type="dxa"/>
+            <w:vAlign w:val="center"/>
+          </w:tcPr>
+          <w:p>
+            <w:r>
+              <w:t>P6 3 0.0005 50</w:t>
+            </w:r>
+          </w:p>
+        </w:tc>
+        <w:tc>
+          <w:tcPr>
+            <w:tcW w:w="2877" w:type="dxa"/>
+            <w:vAlign w:val="center"/>
+          </w:tcPr>
+          <w:p>
+            <w:r>
+              <w:t>3.34661</w:t>
+            </w:r>
+          </w:p>
+        </w:tc>
+        <w:tc>
+          <w:tcPr>
+            <w:tcW w:w="2877" w:type="dxa"/>
+          </w:tcPr>
+          <w:p>
+            <w:pPr>
+              <w:pStyle w:val="Code"/>
+              <w:ind w:left="-65"/>
+              <w:jc w:val="center"/>
+            </w:pPr>
+            <w:r>
+              <w:t>127 4 1 0 1 5</w:t>
+            </w:r>
+          </w:p>
+          <w:p>
+            <w:pPr>
+              <w:pStyle w:val="Code"/>
+              <w:ind w:left="-65"/>
+              <w:jc w:val="center"/>
+            </w:pPr>
+            <w:r>
+              <w:t>0 361 3 0 0 2</w:t>
+            </w:r>
+          </w:p>
+          <w:p>
+            <w:pPr>
+              <w:pStyle w:val="Code"/>
+              <w:ind w:left="-65"/>
+              <w:jc w:val="center"/>
+            </w:pPr>
+            <w:r>
+              <w:t>0 6 113 4 2 0</w:t>
+            </w:r>
+          </w:p>
+          <w:p>
+            <w:pPr>
+              <w:pStyle w:val="Code"/>
+              <w:ind w:left="-65"/>
+              <w:jc w:val="center"/>
+            </w:pPr>
+            <w:r>
+              <w:t>0 0 0 237 0 0</w:t>
+            </w:r>
+          </w:p>
+          <w:p>
+            <w:pPr>
+              <w:pStyle w:val="Code"/>
+              <w:ind w:left="-65"/>
+              <w:jc w:val="center"/>
+            </w:pPr>
+            <w:r>
+              <w:t>0 1 0 2 257 0</w:t>
+            </w:r>
+          </w:p>
+          <w:p>
+            <w:pPr>
+              <w:pStyle w:val="Code"/>
+              <w:ind w:left="-65"/>
+              <w:jc w:val="center"/>
+            </w:pPr>
+            <w:r>
+              <w:t>4 5 1 1 0 118</w:t>
+            </w:r>
+          </w:p>
+        </w:tc>
+      </w:tr>
+    </w:tbl>
+    <w:p>
+      <w:pPr>
+        <w:pStyle w:val="ListParagraph"/>
+        <w:numPr>
+          <w:ilvl w:val="0"/>
+          <w:numId w:val="39"/>
+        </w:numPr>
+      </w:pPr>
+      <w:r>
+        <w:t xml:space="preserve">There are a few large trends here: as the length of N-Grams increases, so does the error </w:t>
+      </w:r>
+      <w:r>
+        <w:t>rate, and as delta increases, so does the error rate.</w:t>
+      </w:r>
+    </w:p>
+    <w:p>
+      <w:pPr>
+        <w:pStyle w:val="ListParagraph"/>
+      </w:pPr>
+      <w:r>
+        <w:t xml:space="preserve">The former </w:t>
+      </w:r>
+      <w:r>
+        <w:t xml:space="preserve">could be because, as the N-Gram length increases, it is less likely to appear in the training text. With that being the case, the program cannot identify what language the text belongs to, and is thus </w:t>
+      </w:r>
+      <w:r>
+        <w:t>less accurate.</w:t>
+      </w:r>
+    </w:p>
+    <w:p>
+      <w:pPr>
+        <w:pStyle w:val="ListParagraph"/>
+      </w:pPr>
+      <w:r>
+        <w:t>The latter could indicate that higher values of delta are adding a lot of noise, causing the other languages to be overweighed, and thus causing the program to be less accurate. However, that c)’s second configuration shows a case where the delta and N-Gram length is balanced, and thus able to predict the language with great accuracy.</w:t>
+      </w:r>
+    </w:p>
+    <w:p>
+      <w:pPr>
+        <w:pStyle w:val="ListParagraph"/>
+        <w:numPr>
+          <w:ilvl w:val="0"/>
+          <w:numId w:val="39"/>
+        </w:numPr>
+      </w:pPr>
+      <w:r>
+        <w:t xml:space="preserve"> </w:t>
+      </w:r>
+    </w:p>
+    <w:tbl>
+      <w:tblPr>
+        <w:tblStyle w:val="TableGrid"/>
+        <w:tblW w:w="0" w:type="auto"/>
+        <w:tblInd w:w="720" w:type="dxa"/>
+        <w:tblLook w:val="04A0" w:firstRow="1" w:lastRow="0" w:firstColumn="1" w:lastColumn="0" w:noHBand="0" w:noVBand="1"/>
+      </w:tblPr>
+      <w:tblGrid>
+        <w:gridCol w:w="2876"/>
+        <w:gridCol w:w="2877"/>
+        <w:gridCol w:w="2877"/>
+      </w:tblGrid>
+      <w:tr>
+        <w:tc>
+          <w:tcPr>
+            <w:tcW w:w="2876" w:type="dxa"/>
+          </w:tcPr>
+          <w:p>
+            <w:pPr>
+              <w:pStyle w:val="Heading3"/>
+              <w:numPr>
+                <w:ilvl w:val="0"/>
+                <w:numId w:val="0"/>
+              </w:numPr>
+            </w:pPr>
+            <w:r>
+              <w:t>Command</w:t>
+            </w:r>
+          </w:p>
+        </w:tc>
+        <w:tc>
+          <w:tcPr>
+            <w:tcW w:w="2877" w:type="dxa"/>
+          </w:tcPr>
+          <w:p>
+            <w:pPr>
+              <w:pStyle w:val="Heading3"/>
+              <w:numPr>
+                <w:ilvl w:val="0"/>
+                <w:numId w:val="0"/>
+              </w:numPr>
+            </w:pPr>
+            <w:r>
+              <w:t>Error Rate (</w:t>
+            </w:r>
+            <w:r>
+              <w:t>percent</w:t>
+            </w:r>
+            <w:r>
+              <w:t>)</w:t>
+            </w:r>
+          </w:p>
+        </w:tc>
+        <w:tc>
+          <w:tcPr>
+            <w:tcW w:w="2877" w:type="dxa"/>
+          </w:tcPr>
+          <w:p>
+            <w:pPr>
+              <w:pStyle w:val="Heading3"/>
+              <w:numPr>
+                <w:ilvl w:val="0"/>
+                <w:numId w:val="0"/>
+              </w:numPr>
+            </w:pPr>
+            <w:r>
+              <w:t>Confusion Matrix</w:t>
+            </w:r>
+          </w:p>
+        </w:tc>
+      </w:tr>
+      <w:tr>
+        <w:tc>
+          <w:tcPr>
+            <w:tcW w:w="2876" w:type="dxa"/>
+            <w:vAlign w:val="center"/>
+          </w:tcPr>
+          <w:p>
+            <w:r>
+              <w:t>P6 2 0.0500 10</w:t>
+            </w:r>
+          </w:p>
+        </w:tc>
+        <w:tc>
+          <w:tcPr>
+            <w:tcW w:w="2877" w:type="dxa"/>
+            <w:vAlign w:val="center"/>
+          </w:tcPr>
+          <w:p>
+            <w:r>
+              <w:t>21.0434</w:t>
+            </w:r>
+          </w:p>
+        </w:tc>
+        <w:tc>
+          <w:tcPr>
+            <w:tcW w:w="2877" w:type="dxa"/>
+          </w:tcPr>
+          <w:p>
+            <w:pPr>
+              <w:pStyle w:val="Code"/>
+              <w:ind w:left="-65"/>
+              <w:jc w:val="center"/>
+            </w:pPr>
+            <w:r>
+              <w:t xml:space="preserve">538 49 7 16 18 63 </w:t>
+            </w:r>
+          </w:p>
+          <w:p>
+            <w:pPr>
+              <w:pStyle w:val="Code"/>
+              <w:ind w:left="-65"/>
+              <w:jc w:val="center"/>
+            </w:pPr>
+            <w:r>
+              <w:t xml:space="preserve">53 1448 83 87 113 50 </w:t>
+            </w:r>
+          </w:p>
+          <w:p>
+            <w:pPr>
+              <w:pStyle w:val="Code"/>
+              <w:ind w:left="-65"/>
+              <w:jc w:val="center"/>
+            </w:pPr>
+            <w:r>
+              <w:t xml:space="preserve">13 35 445 57 64 14 </w:t>
+            </w:r>
+          </w:p>
+          <w:p>
+            <w:pPr>
+              <w:pStyle w:val="Code"/>
+              <w:ind w:left="-65"/>
+              <w:jc w:val="center"/>
+            </w:pPr>
+            <w:r>
+              <w:t xml:space="preserve">14 33 32 1027 69 12 </w:t>
+            </w:r>
+          </w:p>
+          <w:p>
+            <w:pPr>
+              <w:pStyle w:val="Code"/>
+              <w:ind w:left="-65"/>
+              <w:jc w:val="center"/>
+            </w:pPr>
+            <w:r>
+              <w:t xml:space="preserve">16 29 44 164 1031 17 </w:t>
+            </w:r>
+          </w:p>
+          <w:p>
+            <w:pPr>
+              <w:pStyle w:val="Code"/>
+              <w:ind w:left="-65"/>
+              <w:jc w:val="center"/>
+            </w:pPr>
+            <w:r>
+              <w:t>86 32 13 17 23 475</w:t>
+            </w:r>
+          </w:p>
+        </w:tc>
+      </w:tr>
+      <w:tr>
+        <w:tc>
+          <w:tcPr>
+            <w:tcW w:w="2876" w:type="dxa"/>
+            <w:vAlign w:val="center"/>
+          </w:tcPr>
+          <w:p>
+            <w:r>
+              <w:t>P6 2 0.0500 50</w:t>
+            </w:r>
+          </w:p>
+        </w:tc>
+        <w:tc>
+          <w:tcPr>
+            <w:tcW w:w="2877" w:type="dxa"/>
+            <w:vAlign w:val="center"/>
+          </w:tcPr>
+          <w:p>
+            <w:r>
+              <w:t>1.03586</w:t>
+            </w:r>
+          </w:p>
+        </w:tc>
+        <w:tc>
+          <w:tcPr>
+            <w:tcW w:w="2877" w:type="dxa"/>
+          </w:tcPr>
+          <w:p>
+            <w:pPr>
+              <w:pStyle w:val="Code"/>
+              <w:ind w:left="-65"/>
+              <w:jc w:val="center"/>
+            </w:pPr>
+            <w:r>
+              <w:t xml:space="preserve">136 1 0 0 0 1 </w:t>
+            </w:r>
+          </w:p>
+          <w:p>
+            <w:pPr>
+              <w:pStyle w:val="Code"/>
+              <w:ind w:left="-65"/>
+              <w:jc w:val="center"/>
+            </w:pPr>
+            <w:r>
+              <w:t xml:space="preserve">0 365 0 0 1 0 </w:t>
+            </w:r>
+          </w:p>
+          <w:p>
+            <w:pPr>
+              <w:pStyle w:val="Code"/>
+              <w:ind w:left="-65"/>
+              <w:jc w:val="center"/>
+            </w:pPr>
+            <w:r>
+              <w:t xml:space="preserve">0 0 123 0 2 0 </w:t>
+            </w:r>
+          </w:p>
+          <w:p>
+            <w:pPr>
+              <w:pStyle w:val="Code"/>
+              <w:ind w:left="-65"/>
+              <w:jc w:val="center"/>
+            </w:pPr>
+            <w:r>
+              <w:t xml:space="preserve">0 0 0 236 1 0 </w:t>
+            </w:r>
+          </w:p>
+          <w:p>
+            <w:pPr>
+              <w:pStyle w:val="Code"/>
+              <w:ind w:left="-65"/>
+              <w:jc w:val="center"/>
+            </w:pPr>
+            <w:r>
+              <w:t xml:space="preserve">0 0 1 2 257 0 </w:t>
+            </w:r>
+          </w:p>
+          <w:p>
+            <w:pPr>
+              <w:pStyle w:val="Code"/>
+              <w:ind w:left="-65"/>
+              <w:jc w:val="center"/>
+            </w:pPr>
+            <w:r>
+              <w:t>4 0 0 0 0 125</w:t>
+            </w:r>
+          </w:p>
+        </w:tc>
+      </w:tr>
+      <w:tr>
+        <w:tc>
+          <w:tcPr>
+            <w:tcW w:w="2876" w:type="dxa"/>
+            <w:vAlign w:val="center"/>
+          </w:tcPr>
+          <w:p>
+            <w:r>
+              <w:t>P6 2 0.0500 100</w:t>
+            </w:r>
+          </w:p>
+        </w:tc>
+        <w:tc>
+          <w:tcPr>
+            <w:tcW w:w="2877" w:type="dxa"/>
+            <w:vAlign w:val="center"/>
+          </w:tcPr>
+          <w:p>
+            <w:r>
+              <w:t>0.159744</w:t>
+            </w:r>
+          </w:p>
+        </w:tc>
+        <w:tc>
+          <w:tcPr>
+            <w:tcW w:w="2877" w:type="dxa"/>
+          </w:tcPr>
+          <w:p>
+            <w:pPr>
+              <w:pStyle w:val="Code"/>
+              <w:ind w:left="-65"/>
+              <w:jc w:val="center"/>
+            </w:pPr>
+            <w:r>
+              <w:t xml:space="preserve">69 0 0 0 0 0 </w:t>
+            </w:r>
+          </w:p>
+          <w:p>
+            <w:pPr>
+              <w:pStyle w:val="Code"/>
+              <w:ind w:left="-65"/>
+              <w:jc w:val="center"/>
+            </w:pPr>
+            <w:r>
+              <w:t xml:space="preserve">0 183 0 0 0 0 </w:t>
+            </w:r>
+          </w:p>
+          <w:p>
+            <w:pPr>
+              <w:pStyle w:val="Code"/>
+              <w:ind w:left="-65"/>
+              <w:jc w:val="center"/>
+            </w:pPr>
+            <w:r>
+              <w:t xml:space="preserve">0 0 62 0 0 0 </w:t>
+            </w:r>
+          </w:p>
+          <w:p>
+            <w:pPr>
+              <w:pStyle w:val="Code"/>
+              <w:ind w:left="-65"/>
+              <w:jc w:val="center"/>
+            </w:pPr>
+            <w:r>
+              <w:t xml:space="preserve">0 0 0 118 0 0 </w:t>
+            </w:r>
+          </w:p>
+          <w:p>
+            <w:pPr>
+              <w:pStyle w:val="Code"/>
+              <w:ind w:left="-65"/>
+              <w:jc w:val="center"/>
+            </w:pPr>
+            <w:r>
+              <w:t xml:space="preserve">0 0 0 0 130 0 </w:t>
+            </w:r>
+          </w:p>
+          <w:p>
+            <w:pPr>
+              <w:pStyle w:val="Code"/>
+              <w:ind w:left="-65"/>
+              <w:jc w:val="center"/>
+            </w:pPr>
+            <w:r>
+              <w:t>1 0 0 0 0 63</w:t>
+            </w:r>
+          </w:p>
+        </w:tc>
+      </w:tr>
+    </w:tbl>
+    <w:p>
+      <w:pPr>
+        <w:pStyle w:val="ListParagraph"/>
+        <w:numPr>
+          <w:ilvl w:val="0"/>
+          <w:numId w:val="39"/>
+        </w:numPr>
+      </w:pPr>
+      <w:r>
+        <w:t xml:space="preserve"> </w:t>
+      </w:r>
+    </w:p>
+    <w:tbl>
+      <w:tblPr>
+        <w:tblStyle w:val="TableGrid"/>
+        <w:tblW w:w="0" w:type="auto"/>
+        <w:tblInd w:w="720" w:type="dxa"/>
+        <w:tblLook w:val="04A0" w:firstRow="1" w:lastRow="0" w:firstColumn="1" w:lastColumn="0" w:noHBand="0" w:noVBand="1"/>
+      </w:tblPr>
+      <w:tblGrid>
+        <w:gridCol w:w="2876"/>
+        <w:gridCol w:w="2877"/>
+        <w:gridCol w:w="2877"/>
+      </w:tblGrid>
+      <w:tr>
+        <w:tc>
+          <w:tcPr>
+            <w:tcW w:w="2876" w:type="dxa"/>
+          </w:tcPr>
+          <w:p>
+            <w:pPr>
+              <w:pStyle w:val="Heading3"/>
+              <w:numPr>
+                <w:ilvl w:val="0"/>
+                <w:numId w:val="0"/>
+              </w:numPr>
+            </w:pPr>
+            <w:r>
+              <w:t>Command</w:t>
+            </w:r>
+          </w:p>
+        </w:tc>
+        <w:tc>
+          <w:tcPr>
+            <w:tcW w:w="2877" w:type="dxa"/>
+          </w:tcPr>
+          <w:p>
+            <w:pPr>
+              <w:pStyle w:val="Heading3"/>
+              <w:numPr>
+                <w:ilvl w:val="0"/>
+                <w:numId w:val="0"/>
+              </w:numPr>
+            </w:pPr>
+            <w:r>
+              <w:t>Error Rate (</w:t>
+            </w:r>
+            <w:r>
+              <w:t>percent</w:t>
+            </w:r>
+            <w:r>
+              <w:t>)</w:t>
+            </w:r>
+          </w:p>
+        </w:tc>
+        <w:tc>
+          <w:tcPr>
+            <w:tcW w:w="2877" w:type="dxa"/>
+          </w:tcPr>
+          <w:p>
+            <w:pPr>
+              <w:pStyle w:val="Heading3"/>
+              <w:numPr>
+                <w:ilvl w:val="0"/>
+                <w:numId w:val="0"/>
+              </w:numPr>
+            </w:pPr>
+            <w:r>
+              <w:t>Confusion Matrix</w:t>
+            </w:r>
+          </w:p>
+        </w:tc>
+      </w:tr>
+      <w:tr>
+        <w:tc>
+          <w:tcPr>
+            <w:tcW w:w="2876" w:type="dxa"/>
+          </w:tcPr>
+          <w:p>
+            <w:r>
+              <w:t>P6 1 0.0000 50</w:t>
+            </w:r>
+          </w:p>
+        </w:tc>
+        <w:tc>
+          <w:tcPr>
+            <w:tcW w:w="2877" w:type="dxa"/>
+          </w:tcPr>
+          <w:p>
+            <w:r>
+              <w:t>17.2443</w:t>
+            </w:r>
+          </w:p>
+        </w:tc>
+        <w:tc>
+          <w:tcPr>
+            <w:tcW w:w="2877" w:type="dxa"/>
+          </w:tcPr>
+          <w:p>
+            <w:pPr>
+              <w:pStyle w:val="Code"/>
+              <w:ind w:left="-65"/>
+              <w:jc w:val="center"/>
+            </w:pPr>
+            <w:r>
+              <w:t>87 4 1 0 0 34</w:t>
+            </w:r>
+          </w:p>
+          <w:p>
+            <w:pPr>
+              <w:pStyle w:val="Code"/>
+              <w:ind w:left="-65"/>
+              <w:jc w:val="center"/>
+            </w:pPr>
+            <w:r>
+              <w:t>2 326 10 2 0 13</w:t>
+            </w:r>
+          </w:p>
+          <w:p>
+            <w:pPr>
+              <w:pStyle w:val="Code"/>
+              <w:ind w:left="-65"/>
+              <w:jc w:val="center"/>
+            </w:pPr>
+            <w:r>
+              <w:t>2 0 80 15 18 0</w:t>
+            </w:r>
+          </w:p>
+          <w:p>
+            <w:pPr>
+              <w:pStyle w:val="Code"/>
+              <w:ind w:left="-65"/>
+              <w:jc w:val="center"/>
+            </w:pPr>
+            <w:r>
+              <w:t>0 4 17 187 11 1</w:t>
+            </w:r>
+          </w:p>
+          <w:p>
+            <w:pPr>
+              <w:pStyle w:val="Code"/>
+              <w:ind w:left="-65"/>
+              <w:jc w:val="center"/>
+            </w:pPr>
+            <w:r>
+              <w:t>0 0 36 16 200 0</w:t>
+            </w:r>
+          </w:p>
+          <w:p>
+            <w:pPr>
+              <w:pStyle w:val="Code"/>
+              <w:ind w:left="-65"/>
+              <w:jc w:val="center"/>
+            </w:pPr>
+            <w:r>
+              <w:t>14 4 0 0 0 99</w:t>
+            </w:r>
+          </w:p>
+        </w:tc>
+      </w:tr>
+      <w:tr>
+        <w:tc>
+          <w:tcPr>
+            <w:tcW w:w="2876" w:type="dxa"/>
+          </w:tcPr>
+          <w:p>
+            <w:r>
+              <w:t>P6 2 0.0000 50</w:t>
+            </w:r>
+          </w:p>
+        </w:tc>
+        <w:tc>
+          <w:tcPr>
+            <w:tcW w:w="2877" w:type="dxa"/>
+          </w:tcPr>
+          <w:p>
+            <w:r>
+              <w:t>4.81826</w:t>
+            </w:r>
+          </w:p>
+        </w:tc>
+        <w:tc>
+          <w:tcPr>
+            <w:tcW w:w="2877" w:type="dxa"/>
+          </w:tcPr>
+          <w:p>
+            <w:pPr>
+              <w:pStyle w:val="Code"/>
+              <w:ind w:left="-65"/>
+              <w:jc w:val="center"/>
+            </w:pPr>
+            <w:r>
+              <w:t>111 1 0 0 0 14</w:t>
+            </w:r>
+          </w:p>
+          <w:p>
+            <w:pPr>
+              <w:pStyle w:val="Code"/>
+              <w:ind w:left="-65"/>
+              <w:jc w:val="center"/>
+            </w:pPr>
+            <w:r>
+              <w:t>4 347 1 1 0 0</w:t>
+            </w:r>
+          </w:p>
+          <w:p>
+            <w:pPr>
+              <w:pStyle w:val="Code"/>
+              <w:ind w:left="-65"/>
+              <w:jc w:val="center"/>
+            </w:pPr>
+            <w:r>
+              <w:t>1 6 102 1 4 1</w:t>
+            </w:r>
+          </w:p>
+          <w:p>
+            <w:pPr>
+              <w:pStyle w:val="Code"/>
+              <w:ind w:left="-65"/>
+              <w:jc w:val="center"/>
+            </w:pPr>
+            <w:r>
+              <w:t>1 0 0 218 1 0</w:t>
+            </w:r>
+          </w:p>
+          <w:p>
+            <w:pPr>
+              <w:pStyle w:val="Code"/>
+              <w:ind w:left="-65"/>
+              <w:jc w:val="center"/>
+            </w:pPr>
+            <w:r>
+              <w:t>1 1 2 1 247 0</w:t>
+            </w:r>
+          </w:p>
+          <w:p>
+            <w:pPr>
+              <w:pStyle w:val="Code"/>
+              <w:ind w:left="-65"/>
+              <w:jc w:val="center"/>
+            </w:pPr>
+            <w:r>
+              <w:t>14 2 0 0 0 101</w:t>
+            </w:r>
+          </w:p>
+        </w:tc>
+      </w:tr>
+      <w:tr>
+        <w:tc>
+          <w:tcPr>
+            <w:tcW w:w="2876" w:type="dxa"/>
+          </w:tcPr>
+          <w:p>
+            <w:r>
+              <w:t>P6 3 0.0000 50</w:t>
+            </w:r>
+          </w:p>
+        </w:tc>
+        <w:tc>
+          <w:tcPr>
+            <w:tcW w:w="2877" w:type="dxa"/>
+          </w:tcPr>
+          <w:p>
+            <w:r>
+              <w:t>75.8242</w:t>
+            </w:r>
+          </w:p>
+        </w:tc>
+        <w:tc>
+          <w:tcPr>
+            <w:tcW w:w="2877" w:type="dxa"/>
+          </w:tcPr>
+          <w:p>
+            <w:pPr>
+              <w:pStyle w:val="Code"/>
+              <w:ind w:left="-65"/>
+              <w:jc w:val="center"/>
+            </w:pPr>
+            <w:r>
+              <w:t>122 2 0 0 0 2</w:t>
+            </w:r>
+          </w:p>
+          <w:p>
+            <w:pPr>
+              <w:pStyle w:val="Code"/>
+              <w:ind w:left="-65"/>
+              <w:jc w:val="center"/>
+            </w:pPr>
+            <w:r>
+              <w:t>302 51 0 0 0 0</w:t>
+            </w:r>
+          </w:p>
+          <w:p>
+            <w:pPr>
+              <w:pStyle w:val="Code"/>
+              <w:ind w:left="-65"/>
+              <w:jc w:val="center"/>
+            </w:pPr>
+            <w:r>
+              <w:t>99 5 10 0 1 0</w:t>
+            </w:r>
+          </w:p>
+          <w:p>
+            <w:pPr>
+              <w:pStyle w:val="Code"/>
+              <w:ind w:left="-65"/>
+              <w:jc w:val="center"/>
+            </w:pPr>
+            <w:r>
+              <w:t>148 2 0 70 0 0</w:t>
+            </w:r>
+          </w:p>
+          <w:p>
+            <w:pPr>
+              <w:pStyle w:val="Code"/>
+              <w:ind w:left="-65"/>
+              <w:jc w:val="center"/>
+            </w:pPr>
+            <w:r>
+              <w:t>232 1 0 0 19 0</w:t>
+            </w:r>
+          </w:p>
+          <w:p>
+            <w:pPr>
+              <w:pStyle w:val="Code"/>
+              <w:ind w:left="-65"/>
+              <w:jc w:val="center"/>
+            </w:pPr>
+            <w:r>
+              <w:t>103 0 0 0 0 14</w:t>
+            </w:r>
+          </w:p>
+        </w:tc>
+      </w:tr>
+      <w:tr>
+        <w:tc>
+          <w:tcPr>
+            <w:tcW w:w="2876" w:type="dxa"/>
+          </w:tcPr>
+          <w:p>
+            <w:r>
+              <w:t>P6 1 0.0500 50</w:t>
+            </w:r>
+          </w:p>
+        </w:tc>
+        <w:tc>
+          <w:tcPr>
+            <w:tcW w:w="2877" w:type="dxa"/>
+          </w:tcPr>
+          <w:p>
+            <w:r>
+              <w:t>17.2443</w:t>
+            </w:r>
+          </w:p>
+        </w:tc>
+        <w:tc>
+          <w:tcPr>
+            <w:tcW w:w="2877" w:type="dxa"/>
+          </w:tcPr>
+          <w:p>
+            <w:pPr>
+              <w:pStyle w:val="Code"/>
+              <w:ind w:left="-65"/>
+              <w:jc w:val="center"/>
+            </w:pPr>
+            <w:r>
+              <w:t>87 4 1 0 0 34</w:t>
+            </w:r>
+          </w:p>
+          <w:p>
+            <w:pPr>
+              <w:pStyle w:val="Code"/>
+              <w:ind w:left="-65"/>
+              <w:jc w:val="center"/>
+            </w:pPr>
+            <w:r>
+              <w:t>2 326 10 2 0 13</w:t>
+            </w:r>
+          </w:p>
+          <w:p>
+            <w:pPr>
+              <w:pStyle w:val="Code"/>
+              <w:ind w:left="-65"/>
+              <w:jc w:val="center"/>
+            </w:pPr>
+            <w:r>
+              <w:t>2 0 80 15 18 0</w:t>
+            </w:r>
+          </w:p>
+          <w:p>
+            <w:pPr>
+              <w:pStyle w:val="Code"/>
+              <w:ind w:left="-65"/>
+              <w:jc w:val="center"/>
+            </w:pPr>
+            <w:r>
+              <w:t>0 4 17 187 11 1</w:t>
+            </w:r>
+          </w:p>
+          <w:p>
+            <w:pPr>
+              <w:pStyle w:val="Code"/>
+              <w:ind w:left="-65"/>
+              <w:jc w:val="center"/>
+            </w:pPr>
+            <w:r>
+              <w:t>0 0 36 16 200 0</w:t>
+            </w:r>
+          </w:p>
+          <w:p>
+            <w:pPr>
+              <w:pStyle w:val="Code"/>
+              <w:ind w:left="-65"/>
+              <w:jc w:val="center"/>
+            </w:pPr>
+            <w:r>
+              <w:t>14 4 0 0 0 99</w:t>
+            </w:r>
+          </w:p>
+        </w:tc>
+      </w:tr>
+      <w:tr>
+        <w:tc>
+          <w:tcPr>
+            <w:tcW w:w="2876" w:type="dxa"/>
+          </w:tcPr>
+          <w:p>
+            <w:r>
+              <w:t>P6 2 0.0500 50</w:t>
+            </w:r>
+          </w:p>
+        </w:tc>
+        <w:tc>
+          <w:tcPr>
+            <w:tcW w:w="2877" w:type="dxa"/>
+          </w:tcPr>
+          <w:p>
+            <w:r>
+              <w:t>2.11327</w:t>
+            </w:r>
+          </w:p>
+        </w:tc>
+        <w:tc>
+          <w:tcPr>
+            <w:tcW w:w="2877" w:type="dxa"/>
+          </w:tcPr>
+          <w:p>
+            <w:pPr>
+              <w:pStyle w:val="Code"/>
+              <w:ind w:left="-65"/>
+              <w:jc w:val="center"/>
+            </w:pPr>
+            <w:r>
+              <w:t>113 1 0 0 0 12</w:t>
+            </w:r>
+          </w:p>
+          <w:p>
+            <w:pPr>
+              <w:pStyle w:val="Code"/>
+              <w:ind w:left="-65"/>
+              <w:jc w:val="center"/>
+            </w:pPr>
+            <w:r>
+              <w:t>0 351 1 0 0 1</w:t>
+            </w:r>
+          </w:p>
+          <w:p>
+            <w:pPr>
+              <w:pStyle w:val="Code"/>
+              <w:ind w:left="-65"/>
+              <w:jc w:val="center"/>
+            </w:pPr>
+            <w:r>
+              <w:t>0 0 113 1 1 0</w:t>
+            </w:r>
+          </w:p>
+          <w:p>
+            <w:pPr>
+              <w:pStyle w:val="Code"/>
+              <w:ind w:left="-65"/>
+              <w:jc w:val="center"/>
+            </w:pPr>
+            <w:r>
+              <w:t>0 0 0 219 1 0</w:t>
+            </w:r>
+          </w:p>
+          <w:p>
+            <w:pPr>
+              <w:pStyle w:val="Code"/>
+              <w:ind w:left="-65"/>
+              <w:jc w:val="center"/>
+            </w:pPr>
+            <w:r>
+              <w:t>0 0 1 1 250 0</w:t>
+            </w:r>
+          </w:p>
+          <w:p>
+            <w:pPr>
+              <w:pStyle w:val="Code"/>
+              <w:ind w:left="-65"/>
+              <w:jc w:val="center"/>
+            </w:pPr>
+            <w:r>
+              <w:t>5 0 0 0 0 112</w:t>
+            </w:r>
+          </w:p>
+        </w:tc>
+      </w:tr>
+      <w:tr>
+        <w:tc>
+          <w:tcPr>
+            <w:tcW w:w="2876" w:type="dxa"/>
+          </w:tcPr>
+          <w:p>
+            <w:r>
+              <w:t>P6 3 0.0500 50</w:t>
+            </w:r>
+          </w:p>
+        </w:tc>
+        <w:tc>
+          <w:tcPr>
+            <w:tcW w:w="2877" w:type="dxa"/>
+          </w:tcPr>
+          <w:p>
+            <w:r>
+              <w:t>1.0989</w:t>
+            </w:r>
+          </w:p>
+        </w:tc>
+        <w:tc>
+          <w:tcPr>
+            <w:tcW w:w="2877" w:type="dxa"/>
+          </w:tcPr>
+          <w:p>
+            <w:pPr>
+              <w:pStyle w:val="Code"/>
+              <w:ind w:left="-65"/>
+              <w:jc w:val="center"/>
+            </w:pPr>
+            <w:r>
+              <w:t>122 0 0 1 0 3</w:t>
+            </w:r>
+          </w:p>
+          <w:p>
+            <w:pPr>
+              <w:pStyle w:val="Code"/>
+              <w:ind w:left="-65"/>
+              <w:jc w:val="center"/>
+            </w:pPr>
+            <w:r>
+              <w:t>0 351 0 1 1 0</w:t>
+            </w:r>
+          </w:p>
+          <w:p>
+            <w:pPr>
+              <w:pStyle w:val="Code"/>
+              <w:ind w:left="-65"/>
+              <w:jc w:val="center"/>
+            </w:pPr>
+            <w:r>
+              <w:t>0 0 114 1 0 0</w:t>
+            </w:r>
+          </w:p>
+          <w:p>
+            <w:pPr>
+              <w:pStyle w:val="Code"/>
+              <w:ind w:left="-65"/>
+              <w:jc w:val="center"/>
+            </w:pPr>
+            <w:r>
+              <w:t>0 0 0 220 0 0</w:t>
+            </w:r>
+          </w:p>
+          <w:p>
+            <w:pPr>
+              <w:pStyle w:val="Code"/>
+              <w:ind w:left="-65"/>
+              <w:jc w:val="center"/>
+            </w:pPr>
+            <w:r>
+              <w:t>0 0 0 0 252 0</w:t>
+            </w:r>
+          </w:p>
+          <w:p>
+            <w:pPr>
+              <w:pStyle w:val="Code"/>
+              <w:ind w:left="-65"/>
+              <w:jc w:val="center"/>
+            </w:pPr>
+            <w:r>
+              <w:t>4 0 0 1 1 111</w:t>
+            </w:r>
+          </w:p>
+        </w:tc>
+      </w:tr>
+      <w:tr>
+        <w:tc>
+          <w:tcPr>
+            <w:tcW w:w="2876" w:type="dxa"/>
+          </w:tcPr>
+          <w:p>
+            <w:r>
+              <w:t>P6 3 0.0500 50</w:t>
+            </w:r>
+          </w:p>
+        </w:tc>
+        <w:tc>
+          <w:tcPr>
+            <w:tcW w:w="2877" w:type="dxa"/>
+          </w:tcPr>
+          <w:p>
+            <w:r>
+              <w:t>1.0989</w:t>
+            </w:r>
+          </w:p>
+        </w:tc>
+        <w:tc>
+          <w:tcPr>
+            <w:tcW w:w="2877" w:type="dxa"/>
+          </w:tcPr>
+          <w:p>
+            <w:pPr>
+              <w:pStyle w:val="Code"/>
+              <w:ind w:left="-65"/>
+              <w:jc w:val="center"/>
+            </w:pPr>
+            <w:r>
+              <w:t>122 0 0 1 0 3</w:t>
+            </w:r>
+          </w:p>
+          <w:p>
+            <w:pPr>
+              <w:pStyle w:val="Code"/>
+              <w:ind w:left="-65"/>
+              <w:jc w:val="center"/>
+            </w:pPr>
+            <w:r>
+              <w:t>0 351 0 1 1 0</w:t>
+            </w:r>
+          </w:p>
+          <w:p>
+            <w:pPr>
+              <w:pStyle w:val="Code"/>
+              <w:ind w:left="-65"/>
+              <w:jc w:val="center"/>
+            </w:pPr>
+            <w:r>
+              <w:t>0 0 114 1 0 0</w:t>
+            </w:r>
+          </w:p>
+          <w:p>
+            <w:pPr>
+              <w:pStyle w:val="Code"/>
+              <w:ind w:left="-65"/>
+              <w:jc w:val="center"/>
+            </w:pPr>
+            <w:r>
+              <w:t>0 0 0 220 0 0</w:t>
+            </w:r>
+          </w:p>
+          <w:p>
+            <w:pPr>
+              <w:pStyle w:val="Code"/>
+              <w:ind w:left="-65"/>
+              <w:jc w:val="center"/>
+            </w:pPr>
+            <w:r>
+              <w:t>0 0 0 0 252 0</w:t>
+            </w:r>
+          </w:p>
+          <w:p>
+            <w:pPr>
+              <w:pStyle w:val="Code"/>
+              <w:ind w:left="-65"/>
+              <w:jc w:val="center"/>
+            </w:pPr>
+            <w:r>
+              <w:t>4 0 0 1 1 111</w:t>
+            </w:r>
+          </w:p>
+        </w:tc>
+      </w:tr>
+      <w:tr>
+        <w:tc>
+          <w:tcPr>
+            <w:tcW w:w="2876" w:type="dxa"/>
+          </w:tcPr>
+          <w:p>
+            <w:r>
+              <w:t>P6 3 0.0050 50</w:t>
+            </w:r>
+          </w:p>
+        </w:tc>
+        <w:tc>
+          <w:tcPr>
+            <w:tcW w:w="2877" w:type="dxa"/>
+          </w:tcPr>
+          <w:p>
+            <w:r>
+              <w:t>1.69062</w:t>
+            </w:r>
+          </w:p>
+        </w:tc>
+        <w:tc>
+          <w:tcPr>
+            <w:tcW w:w="2877" w:type="dxa"/>
+          </w:tcPr>
+          <w:p>
+            <w:pPr>
+              <w:pStyle w:val="Code"/>
+              <w:ind w:left="-65"/>
+              <w:jc w:val="center"/>
+            </w:pPr>
+            <w:r>
+              <w:t>120 1 0 1 0 4</w:t>
+            </w:r>
+          </w:p>
+          <w:p>
+            <w:pPr>
+              <w:pStyle w:val="Code"/>
+              <w:ind w:left="-65"/>
+              <w:jc w:val="center"/>
+            </w:pPr>
+            <w:r>
+              <w:t>0 352 0 0 1 0</w:t>
+            </w:r>
+          </w:p>
+          <w:p>
+            <w:pPr>
+              <w:pStyle w:val="Code"/>
+              <w:ind w:left="-65"/>
+              <w:jc w:val="center"/>
+            </w:pPr>
+            <w:r>
+              <w:t>0 3 107 3 2 0</w:t>
+            </w:r>
+          </w:p>
+          <w:p>
+            <w:pPr>
+              <w:pStyle w:val="Code"/>
+              <w:ind w:left="-65"/>
+              <w:jc w:val="center"/>
+            </w:pPr>
+            <w:r>
+              <w:t>0 0 0 220 0 0</w:t>
+            </w:r>
+          </w:p>
+          <w:p>
+            <w:pPr>
+              <w:pStyle w:val="Code"/>
+              <w:ind w:left="-65"/>
+              <w:jc w:val="center"/>
+            </w:pPr>
+            <w:r>
+              <w:t>0 0 0 0 252 0</w:t>
+            </w:r>
+          </w:p>
+          <w:p>
+            <w:pPr>
+              <w:pStyle w:val="Code"/>
+              <w:ind w:left="-65"/>
+              <w:jc w:val="center"/>
+            </w:pPr>
+            <w:r>
+              <w:t>4 0 0 0 1 112</w:t>
+            </w:r>
+          </w:p>
+        </w:tc>
+      </w:tr>
+      <w:tr>
+        <w:tc>
+          <w:tcPr>
+            <w:tcW w:w="2876" w:type="dxa"/>
+          </w:tcPr>
+          <w:p>
+            <w:r>
+              <w:t>P6 3 0.0005 50</w:t>
+            </w:r>
+          </w:p>
+        </w:tc>
+        <w:tc>
+          <w:tcPr>
+            <w:tcW w:w="2877" w:type="dxa"/>
+          </w:tcPr>
+          <w:p>
+            <w:r>
+              <w:t>2.36686</w:t>
+            </w:r>
+          </w:p>
+        </w:tc>
+        <w:tc>
+          <w:tcPr>
+            <w:tcW w:w="2877" w:type="dxa"/>
+          </w:tcPr>
+          <w:p>
+            <w:pPr>
+              <w:pStyle w:val="Code"/>
+              <w:ind w:left="-65"/>
+              <w:jc w:val="center"/>
+            </w:pPr>
+            <w:r>
+              <w:t>116 3 0 1 0 6</w:t>
+            </w:r>
+          </w:p>
+          <w:p>
+            <w:pPr>
+              <w:pStyle w:val="Code"/>
+              <w:ind w:left="-65"/>
+              <w:jc w:val="center"/>
+            </w:pPr>
+            <w:r>
+              <w:t>0 353 0 0 0 0</w:t>
+            </w:r>
+          </w:p>
+          <w:p>
+            <w:pPr>
+              <w:pStyle w:val="Code"/>
+              <w:ind w:left="-65"/>
+              <w:jc w:val="center"/>
+            </w:pPr>
+            <w:r>
+              <w:t>0 4 105 4 2 0</w:t>
+            </w:r>
+          </w:p>
+          <w:p>
+            <w:pPr>
+              <w:pStyle w:val="Code"/>
+              <w:ind w:left="-65"/>
+              <w:jc w:val="center"/>
+            </w:pPr>
+            <w:r>
+              <w:t>0 0 0 220 0 0</w:t>
+            </w:r>
+          </w:p>
+          <w:p>
+            <w:pPr>
+              <w:pStyle w:val="Code"/>
+              <w:ind w:left="-65"/>
+              <w:jc w:val="center"/>
+            </w:pPr>
+            <w:r>
+              <w:t>0 0 0 1 251 0</w:t>
+            </w:r>
+          </w:p>
+          <w:p>
+            <w:pPr>
+              <w:pStyle w:val="Code"/>
+              <w:ind w:left="-65"/>
+              <w:jc w:val="center"/>
+            </w:pPr>
+            <w:r>
+              <w:t>7 0 0 0 0 110</w:t>
+            </w:r>
+          </w:p>
+        </w:tc>
+      </w:tr>
+    </w:tbl>
+    <w:p>
+      <w:pPr>
+        <w:pStyle w:val="ListParagraph"/>
+        <w:numPr>
+          <w:ilvl w:val="0"/>
+          <w:numId w:val="39"/>
+        </w:numPr>
+      </w:pPr>
+    </w:p>
+    <w:p>
+      <w:pPr>
+        <w:ind w:left="360"/>
+      </w:pPr>
+    </w:p>
     <w:sectPr>
       <w:headerReference w:type="default" r:id="rId8"/>
       <w:pgSz w:w="12240" w:h="15840"/>
@@ -2677,6 +5015,92 @@
     </w:lvl>
   </w:abstractNum>
   <w:abstractNum w:abstractNumId="1" w15:restartNumberingAfterBreak="0">
+    <w:nsid w:val="126C6CB8"/>
+    <w:multiLevelType w:val="hybridMultilevel"/>
+    <w:tmpl w:val="F18C3E46"/>
+    <w:lvl w:ilvl="0" w:tplc="04090017">
+      <w:start w:val="1"/>
+      <w:numFmt w:val="lowerLetter"/>
+      <w:lvlText w:val="%1)"/>
+      <w:lvlJc w:val="left"/>
+      <w:pPr>
+        <w:ind w:left="720" w:hanging="360"/>
+      </w:pPr>
+    </w:lvl>
+    <w:lvl w:ilvl="1" w:tplc="10090019" w:tentative="1">
+      <w:start w:val="1"/>
+      <w:numFmt w:val="lowerLetter"/>
+      <w:lvlText w:val="%2."/>
+      <w:lvlJc w:val="left"/>
+      <w:pPr>
+        <w:ind w:left="1440" w:hanging="360"/>
+      </w:pPr>
+    </w:lvl>
+    <w:lvl w:ilvl="2" w:tplc="1009001B" w:tentative="1">
+      <w:start w:val="1"/>
+      <w:numFmt w:val="lowerRoman"/>
+      <w:lvlText w:val="%3."/>
+      <w:lvlJc w:val="right"/>
+      <w:pPr>
+        <w:ind w:left="2160" w:hanging="180"/>
+      </w:pPr>
+    </w:lvl>
+    <w:lvl w:ilvl="3" w:tplc="1009000F" w:tentative="1">
+      <w:start w:val="1"/>
+      <w:numFmt w:val="decimal"/>
+      <w:lvlText w:val="%4."/>
+      <w:lvlJc w:val="left"/>
+      <w:pPr>
+        <w:ind w:left="2880" w:hanging="360"/>
+      </w:pPr>
+    </w:lvl>
+    <w:lvl w:ilvl="4" w:tplc="10090019" w:tentative="1">
+      <w:start w:val="1"/>
+      <w:numFmt w:val="lowerLetter"/>
+      <w:lvlText w:val="%5."/>
+      <w:lvlJc w:val="left"/>
+      <w:pPr>
+        <w:ind w:left="3600" w:hanging="360"/>
+      </w:pPr>
+    </w:lvl>
+    <w:lvl w:ilvl="5" w:tplc="1009001B" w:tentative="1">
+      <w:start w:val="1"/>
+      <w:numFmt w:val="lowerRoman"/>
+      <w:lvlText w:val="%6."/>
+      <w:lvlJc w:val="right"/>
+      <w:pPr>
+        <w:ind w:left="4320" w:hanging="180"/>
+      </w:pPr>
+    </w:lvl>
+    <w:lvl w:ilvl="6" w:tplc="1009000F" w:tentative="1">
+      <w:start w:val="1"/>
+      <w:numFmt w:val="decimal"/>
+      <w:lvlText w:val="%7."/>
+      <w:lvlJc w:val="left"/>
+      <w:pPr>
+        <w:ind w:left="5040" w:hanging="360"/>
+      </w:pPr>
+    </w:lvl>
+    <w:lvl w:ilvl="7" w:tplc="10090019" w:tentative="1">
+      <w:start w:val="1"/>
+      <w:numFmt w:val="lowerLetter"/>
+      <w:lvlText w:val="%8."/>
+      <w:lvlJc w:val="left"/>
+      <w:pPr>
+        <w:ind w:left="5760" w:hanging="360"/>
+      </w:pPr>
+    </w:lvl>
+    <w:lvl w:ilvl="8" w:tplc="1009001B" w:tentative="1">
+      <w:start w:val="1"/>
+      <w:numFmt w:val="lowerRoman"/>
+      <w:lvlText w:val="%9."/>
+      <w:lvlJc w:val="right"/>
+      <w:pPr>
+        <w:ind w:left="6480" w:hanging="180"/>
+      </w:pPr>
+    </w:lvl>
+  </w:abstractNum>
+  <w:abstractNum w:abstractNumId="2" w15:restartNumberingAfterBreak="0">
     <w:nsid w:val="13474839"/>
     <w:multiLevelType w:val="hybridMultilevel"/>
     <w:tmpl w:val="5750FBFC"/>
@@ -2762,7 +5186,7 @@
       </w:pPr>
     </w:lvl>
   </w:abstractNum>
-  <w:abstractNum w:abstractNumId="2" w15:restartNumberingAfterBreak="0">
+  <w:abstractNum w:abstractNumId="3" w15:restartNumberingAfterBreak="0">
     <w:nsid w:val="14814157"/>
     <w:multiLevelType w:val="hybridMultilevel"/>
     <w:tmpl w:val="E5604964"/>
@@ -2875,7 +5299,7 @@
       </w:rPr>
     </w:lvl>
   </w:abstractNum>
-  <w:abstractNum w:abstractNumId="3" w15:restartNumberingAfterBreak="0">
+  <w:abstractNum w:abstractNumId="4" w15:restartNumberingAfterBreak="0">
     <w:nsid w:val="1482775B"/>
     <w:multiLevelType w:val="multilevel"/>
     <w:tmpl w:val="0EBA3C40"/>
@@ -2970,7 +5394,7 @@
       </w:pPr>
     </w:lvl>
   </w:abstractNum>
-  <w:abstractNum w:abstractNumId="4" w15:restartNumberingAfterBreak="0">
+  <w:abstractNum w:abstractNumId="5" w15:restartNumberingAfterBreak="0">
     <w:nsid w:val="177357C8"/>
     <w:multiLevelType w:val="hybridMultilevel"/>
     <w:tmpl w:val="34B4645A"/>
@@ -3056,7 +5480,7 @@
       </w:pPr>
     </w:lvl>
   </w:abstractNum>
-  <w:abstractNum w:abstractNumId="5" w15:restartNumberingAfterBreak="0">
+  <w:abstractNum w:abstractNumId="6" w15:restartNumberingAfterBreak="0">
     <w:nsid w:val="1E4C7442"/>
     <w:multiLevelType w:val="hybridMultilevel"/>
     <w:tmpl w:val="C97EA3A4"/>
@@ -3169,7 +5593,7 @@
       </w:rPr>
     </w:lvl>
   </w:abstractNum>
-  <w:abstractNum w:abstractNumId="6" w15:restartNumberingAfterBreak="0">
+  <w:abstractNum w:abstractNumId="7" w15:restartNumberingAfterBreak="0">
     <w:nsid w:val="1EBC4E20"/>
     <w:multiLevelType w:val="hybridMultilevel"/>
     <w:tmpl w:val="5750FBFC"/>
@@ -3255,7 +5679,7 @@
       </w:pPr>
     </w:lvl>
   </w:abstractNum>
-  <w:abstractNum w:abstractNumId="7" w15:restartNumberingAfterBreak="0">
+  <w:abstractNum w:abstractNumId="8" w15:restartNumberingAfterBreak="0">
     <w:nsid w:val="21AA2E87"/>
     <w:multiLevelType w:val="hybridMultilevel"/>
     <w:tmpl w:val="72A47036"/>
@@ -3341,7 +5765,7 @@
       </w:pPr>
     </w:lvl>
   </w:abstractNum>
-  <w:abstractNum w:abstractNumId="8" w15:restartNumberingAfterBreak="0">
+  <w:abstractNum w:abstractNumId="9" w15:restartNumberingAfterBreak="0">
     <w:nsid w:val="2C6739EF"/>
     <w:multiLevelType w:val="hybridMultilevel"/>
     <w:tmpl w:val="26C824E6"/>
@@ -3427,7 +5851,7 @@
       </w:pPr>
     </w:lvl>
   </w:abstractNum>
-  <w:abstractNum w:abstractNumId="9" w15:restartNumberingAfterBreak="0">
+  <w:abstractNum w:abstractNumId="10" w15:restartNumberingAfterBreak="0">
     <w:nsid w:val="2CE22102"/>
     <w:multiLevelType w:val="hybridMultilevel"/>
     <w:tmpl w:val="36607EF8"/>
@@ -3513,7 +5937,7 @@
       </w:pPr>
     </w:lvl>
   </w:abstractNum>
-  <w:abstractNum w:abstractNumId="10" w15:restartNumberingAfterBreak="0">
+  <w:abstractNum w:abstractNumId="11" w15:restartNumberingAfterBreak="0">
     <w:nsid w:val="32D549FC"/>
     <w:multiLevelType w:val="hybridMultilevel"/>
     <w:tmpl w:val="5750FBFC"/>
@@ -3599,7 +6023,7 @@
       </w:pPr>
     </w:lvl>
   </w:abstractNum>
-  <w:abstractNum w:abstractNumId="11" w15:restartNumberingAfterBreak="0">
+  <w:abstractNum w:abstractNumId="12" w15:restartNumberingAfterBreak="0">
     <w:nsid w:val="34A739B4"/>
     <w:multiLevelType w:val="hybridMultilevel"/>
     <w:tmpl w:val="73BA1360"/>
@@ -3685,7 +6109,7 @@
       </w:pPr>
     </w:lvl>
   </w:abstractNum>
-  <w:abstractNum w:abstractNumId="12" w15:restartNumberingAfterBreak="0">
+  <w:abstractNum w:abstractNumId="13" w15:restartNumberingAfterBreak="0">
     <w:nsid w:val="352A56A5"/>
     <w:multiLevelType w:val="hybridMultilevel"/>
     <w:tmpl w:val="5750FBFC"/>
@@ -3771,7 +6195,7 @@
       </w:pPr>
     </w:lvl>
   </w:abstractNum>
-  <w:abstractNum w:abstractNumId="13" w15:restartNumberingAfterBreak="0">
+  <w:abstractNum w:abstractNumId="14" w15:restartNumberingAfterBreak="0">
     <w:nsid w:val="424E71EA"/>
     <w:multiLevelType w:val="hybridMultilevel"/>
     <w:tmpl w:val="72D01C0A"/>
@@ -3857,7 +6281,93 @@
       </w:pPr>
     </w:lvl>
   </w:abstractNum>
-  <w:abstractNum w:abstractNumId="14" w15:restartNumberingAfterBreak="0">
+  <w:abstractNum w:abstractNumId="15" w15:restartNumberingAfterBreak="0">
+    <w:nsid w:val="43E30E98"/>
+    <w:multiLevelType w:val="hybridMultilevel"/>
+    <w:tmpl w:val="21341974"/>
+    <w:lvl w:ilvl="0" w:tplc="04090017">
+      <w:start w:val="1"/>
+      <w:numFmt w:val="lowerLetter"/>
+      <w:lvlText w:val="%1)"/>
+      <w:lvlJc w:val="left"/>
+      <w:pPr>
+        <w:ind w:left="720" w:hanging="360"/>
+      </w:pPr>
+    </w:lvl>
+    <w:lvl w:ilvl="1" w:tplc="10090019" w:tentative="1">
+      <w:start w:val="1"/>
+      <w:numFmt w:val="lowerLetter"/>
+      <w:lvlText w:val="%2."/>
+      <w:lvlJc w:val="left"/>
+      <w:pPr>
+        <w:ind w:left="1440" w:hanging="360"/>
+      </w:pPr>
+    </w:lvl>
+    <w:lvl w:ilvl="2" w:tplc="1009001B" w:tentative="1">
+      <w:start w:val="1"/>
+      <w:numFmt w:val="lowerRoman"/>
+      <w:lvlText w:val="%3."/>
+      <w:lvlJc w:val="right"/>
+      <w:pPr>
+        <w:ind w:left="2160" w:hanging="180"/>
+      </w:pPr>
+    </w:lvl>
+    <w:lvl w:ilvl="3" w:tplc="1009000F" w:tentative="1">
+      <w:start w:val="1"/>
+      <w:numFmt w:val="decimal"/>
+      <w:lvlText w:val="%4."/>
+      <w:lvlJc w:val="left"/>
+      <w:pPr>
+        <w:ind w:left="2880" w:hanging="360"/>
+      </w:pPr>
+    </w:lvl>
+    <w:lvl w:ilvl="4" w:tplc="10090019" w:tentative="1">
+      <w:start w:val="1"/>
+      <w:numFmt w:val="lowerLetter"/>
+      <w:lvlText w:val="%5."/>
+      <w:lvlJc w:val="left"/>
+      <w:pPr>
+        <w:ind w:left="3600" w:hanging="360"/>
+      </w:pPr>
+    </w:lvl>
+    <w:lvl w:ilvl="5" w:tplc="1009001B" w:tentative="1">
+      <w:start w:val="1"/>
+      <w:numFmt w:val="lowerRoman"/>
+      <w:lvlText w:val="%6."/>
+      <w:lvlJc w:val="right"/>
+      <w:pPr>
+        <w:ind w:left="4320" w:hanging="180"/>
+      </w:pPr>
+    </w:lvl>
+    <w:lvl w:ilvl="6" w:tplc="1009000F" w:tentative="1">
+      <w:start w:val="1"/>
+      <w:numFmt w:val="decimal"/>
+      <w:lvlText w:val="%7."/>
+      <w:lvlJc w:val="left"/>
+      <w:pPr>
+        <w:ind w:left="5040" w:hanging="360"/>
+      </w:pPr>
+    </w:lvl>
+    <w:lvl w:ilvl="7" w:tplc="10090019" w:tentative="1">
+      <w:start w:val="1"/>
+      <w:numFmt w:val="lowerLetter"/>
+      <w:lvlText w:val="%8."/>
+      <w:lvlJc w:val="left"/>
+      <w:pPr>
+        <w:ind w:left="5760" w:hanging="360"/>
+      </w:pPr>
+    </w:lvl>
+    <w:lvl w:ilvl="8" w:tplc="1009001B" w:tentative="1">
+      <w:start w:val="1"/>
+      <w:numFmt w:val="lowerRoman"/>
+      <w:lvlText w:val="%9."/>
+      <w:lvlJc w:val="right"/>
+      <w:pPr>
+        <w:ind w:left="6480" w:hanging="180"/>
+      </w:pPr>
+    </w:lvl>
+  </w:abstractNum>
+  <w:abstractNum w:abstractNumId="16" w15:restartNumberingAfterBreak="0">
     <w:nsid w:val="45F91218"/>
     <w:multiLevelType w:val="hybridMultilevel"/>
     <w:tmpl w:val="5750FBFC"/>
@@ -3943,7 +6453,7 @@
       </w:pPr>
     </w:lvl>
   </w:abstractNum>
-  <w:abstractNum w:abstractNumId="15" w15:restartNumberingAfterBreak="0">
+  <w:abstractNum w:abstractNumId="17" w15:restartNumberingAfterBreak="0">
     <w:nsid w:val="4AEC7B4C"/>
     <w:multiLevelType w:val="hybridMultilevel"/>
     <w:tmpl w:val="C8DA0AEE"/>
@@ -4056,7 +6566,7 @@
       </w:rPr>
     </w:lvl>
   </w:abstractNum>
-  <w:abstractNum w:abstractNumId="16" w15:restartNumberingAfterBreak="0">
+  <w:abstractNum w:abstractNumId="18" w15:restartNumberingAfterBreak="0">
     <w:nsid w:val="5657034F"/>
     <w:multiLevelType w:val="hybridMultilevel"/>
     <w:tmpl w:val="36607EF8"/>
@@ -4142,7 +6652,7 @@
       </w:pPr>
     </w:lvl>
   </w:abstractNum>
-  <w:abstractNum w:abstractNumId="17" w15:restartNumberingAfterBreak="0">
+  <w:abstractNum w:abstractNumId="19" w15:restartNumberingAfterBreak="0">
     <w:nsid w:val="5A054137"/>
     <w:multiLevelType w:val="hybridMultilevel"/>
     <w:tmpl w:val="544A34E0"/>
@@ -4255,7 +6765,7 @@
       </w:rPr>
     </w:lvl>
   </w:abstractNum>
-  <w:abstractNum w:abstractNumId="18" w15:restartNumberingAfterBreak="0">
+  <w:abstractNum w:abstractNumId="20" w15:restartNumberingAfterBreak="0">
     <w:nsid w:val="5CC374BB"/>
     <w:multiLevelType w:val="hybridMultilevel"/>
     <w:tmpl w:val="0CEE5992"/>
@@ -4341,7 +6851,7 @@
       </w:pPr>
     </w:lvl>
   </w:abstractNum>
-  <w:abstractNum w:abstractNumId="19" w15:restartNumberingAfterBreak="0">
+  <w:abstractNum w:abstractNumId="21" w15:restartNumberingAfterBreak="0">
     <w:nsid w:val="622E4915"/>
     <w:multiLevelType w:val="hybridMultilevel"/>
     <w:tmpl w:val="FD069318"/>
@@ -4427,10 +6937,10 @@
       </w:pPr>
     </w:lvl>
   </w:abstractNum>
-  <w:abstractNum w:abstractNumId="20" w15:restartNumberingAfterBreak="0">
+  <w:abstractNum w:abstractNumId="22" w15:restartNumberingAfterBreak="0">
     <w:nsid w:val="65071A61"/>
     <w:multiLevelType w:val="hybridMultilevel"/>
-    <w:tmpl w:val="25C8C34E"/>
+    <w:tmpl w:val="1A98B25C"/>
     <w:lvl w:ilvl="0" w:tplc="04090017">
       <w:start w:val="1"/>
       <w:numFmt w:val="lowerLetter"/>
@@ -4513,7 +7023,7 @@
       </w:pPr>
     </w:lvl>
   </w:abstractNum>
-  <w:abstractNum w:abstractNumId="21" w15:restartNumberingAfterBreak="0">
+  <w:abstractNum w:abstractNumId="23" w15:restartNumberingAfterBreak="0">
     <w:nsid w:val="6B770FC1"/>
     <w:multiLevelType w:val="hybridMultilevel"/>
     <w:tmpl w:val="26C824E6"/>
@@ -4599,7 +7109,7 @@
       </w:pPr>
     </w:lvl>
   </w:abstractNum>
-  <w:abstractNum w:abstractNumId="22" w15:restartNumberingAfterBreak="0">
+  <w:abstractNum w:abstractNumId="24" w15:restartNumberingAfterBreak="0">
     <w:nsid w:val="6F20624E"/>
     <w:multiLevelType w:val="hybridMultilevel"/>
     <w:tmpl w:val="36607EF8"/>
@@ -4685,7 +7195,7 @@
       </w:pPr>
     </w:lvl>
   </w:abstractNum>
-  <w:abstractNum w:abstractNumId="23" w15:restartNumberingAfterBreak="0">
+  <w:abstractNum w:abstractNumId="25" w15:restartNumberingAfterBreak="0">
     <w:nsid w:val="71BC00C8"/>
     <w:multiLevelType w:val="hybridMultilevel"/>
     <w:tmpl w:val="36607EF8"/>
@@ -4771,7 +7281,7 @@
       </w:pPr>
     </w:lvl>
   </w:abstractNum>
-  <w:abstractNum w:abstractNumId="24" w15:restartNumberingAfterBreak="0">
+  <w:abstractNum w:abstractNumId="26" w15:restartNumberingAfterBreak="0">
     <w:nsid w:val="71E821B2"/>
     <w:multiLevelType w:val="hybridMultilevel"/>
     <w:tmpl w:val="5750FBFC"/>
@@ -4857,7 +7367,7 @@
       </w:pPr>
     </w:lvl>
   </w:abstractNum>
-  <w:abstractNum w:abstractNumId="25" w15:restartNumberingAfterBreak="0">
+  <w:abstractNum w:abstractNumId="27" w15:restartNumberingAfterBreak="0">
     <w:nsid w:val="7CCF746C"/>
     <w:multiLevelType w:val="hybridMultilevel"/>
     <w:tmpl w:val="24A43430"/>
@@ -4946,7 +7456,7 @@
       </w:pPr>
     </w:lvl>
   </w:abstractNum>
-  <w:abstractNum w:abstractNumId="26" w15:restartNumberingAfterBreak="0">
+  <w:abstractNum w:abstractNumId="28" w15:restartNumberingAfterBreak="0">
     <w:nsid w:val="7F373E7B"/>
     <w:multiLevelType w:val="hybridMultilevel"/>
     <w:tmpl w:val="7D28DEC6"/>
@@ -5033,10 +7543,10 @@
     </w:lvl>
   </w:abstractNum>
   <w:num w:numId="1">
-    <w:abstractNumId w:val="3"/>
+    <w:abstractNumId w:val="4"/>
   </w:num>
   <w:num w:numId="2">
-    <w:abstractNumId w:val="3"/>
+    <w:abstractNumId w:val="4"/>
     <w:lvlOverride w:ilvl="0">
       <w:startOverride w:val="1"/>
     </w:lvlOverride>
@@ -5066,112 +7576,118 @@
     </w:lvlOverride>
   </w:num>
   <w:num w:numId="3">
-    <w:abstractNumId w:val="3"/>
+    <w:abstractNumId w:val="4"/>
   </w:num>
   <w:num w:numId="4">
-    <w:abstractNumId w:val="3"/>
+    <w:abstractNumId w:val="4"/>
   </w:num>
   <w:num w:numId="5">
-    <w:abstractNumId w:val="3"/>
+    <w:abstractNumId w:val="4"/>
   </w:num>
   <w:num w:numId="6">
-    <w:abstractNumId w:val="3"/>
+    <w:abstractNumId w:val="4"/>
   </w:num>
   <w:num w:numId="7">
-    <w:abstractNumId w:val="3"/>
+    <w:abstractNumId w:val="4"/>
   </w:num>
   <w:num w:numId="8">
-    <w:abstractNumId w:val="3"/>
+    <w:abstractNumId w:val="4"/>
   </w:num>
   <w:num w:numId="9">
-    <w:abstractNumId w:val="3"/>
+    <w:abstractNumId w:val="4"/>
   </w:num>
   <w:num w:numId="10">
-    <w:abstractNumId w:val="3"/>
+    <w:abstractNumId w:val="4"/>
   </w:num>
   <w:num w:numId="11">
-    <w:abstractNumId w:val="3"/>
+    <w:abstractNumId w:val="4"/>
   </w:num>
   <w:num w:numId="12">
-    <w:abstractNumId w:val="3"/>
+    <w:abstractNumId w:val="4"/>
   </w:num>
   <w:num w:numId="13">
+    <w:abstractNumId w:val="18"/>
+  </w:num>
+  <w:num w:numId="14">
+    <w:abstractNumId w:val="10"/>
+  </w:num>
+  <w:num w:numId="15">
+    <w:abstractNumId w:val="2"/>
+  </w:num>
+  <w:num w:numId="16">
+    <w:abstractNumId w:val="27"/>
+  </w:num>
+  <w:num w:numId="17">
+    <w:abstractNumId w:val="25"/>
+  </w:num>
+  <w:num w:numId="18">
+    <w:abstractNumId w:val="24"/>
+  </w:num>
+  <w:num w:numId="19">
     <w:abstractNumId w:val="16"/>
   </w:num>
-  <w:num w:numId="14">
+  <w:num w:numId="20">
+    <w:abstractNumId w:val="13"/>
+  </w:num>
+  <w:num w:numId="21">
+    <w:abstractNumId w:val="7"/>
+  </w:num>
+  <w:num w:numId="22">
+    <w:abstractNumId w:val="26"/>
+  </w:num>
+  <w:num w:numId="23">
+    <w:abstractNumId w:val="11"/>
+  </w:num>
+  <w:num w:numId="24">
     <w:abstractNumId w:val="9"/>
   </w:num>
-  <w:num w:numId="15">
-    <w:abstractNumId w:val="1"/>
+  <w:num w:numId="25">
+    <w:abstractNumId w:val="21"/>
   </w:num>
-  <w:num w:numId="16">
-    <w:abstractNumId w:val="25"/>
-  </w:num>
-  <w:num w:numId="17">
+  <w:num w:numId="26">
     <w:abstractNumId w:val="23"/>
   </w:num>
-  <w:num w:numId="18">
-    <w:abstractNumId w:val="22"/>
+  <w:num w:numId="27">
+    <w:abstractNumId w:val="28"/>
   </w:num>
-  <w:num w:numId="19">
-    <w:abstractNumId w:val="14"/>
+  <w:num w:numId="28">
+    <w:abstractNumId w:val="5"/>
   </w:num>
-  <w:num w:numId="20">
+  <w:num w:numId="29">
     <w:abstractNumId w:val="12"/>
   </w:num>
-  <w:num w:numId="21">
-    <w:abstractNumId w:val="6"/>
-  </w:num>
-  <w:num w:numId="22">
-    <w:abstractNumId w:val="24"/>
-  </w:num>
-  <w:num w:numId="23">
-    <w:abstractNumId w:val="10"/>
-  </w:num>
-  <w:num w:numId="24">
-    <w:abstractNumId w:val="8"/>
-  </w:num>
-  <w:num w:numId="25">
-    <w:abstractNumId w:val="19"/>
-  </w:num>
-  <w:num w:numId="26">
-    <w:abstractNumId w:val="21"/>
-  </w:num>
-  <w:num w:numId="27">
-    <w:abstractNumId w:val="26"/>
-  </w:num>
-  <w:num w:numId="28">
-    <w:abstractNumId w:val="4"/>
-  </w:num>
-  <w:num w:numId="29">
-    <w:abstractNumId w:val="11"/>
-  </w:num>
   <w:num w:numId="30">
-    <w:abstractNumId w:val="18"/>
+    <w:abstractNumId w:val="20"/>
   </w:num>
   <w:num w:numId="31">
     <w:abstractNumId w:val="0"/>
   </w:num>
   <w:num w:numId="32">
-    <w:abstractNumId w:val="7"/>
+    <w:abstractNumId w:val="8"/>
   </w:num>
   <w:num w:numId="33">
+    <w:abstractNumId w:val="19"/>
+  </w:num>
+  <w:num w:numId="34">
+    <w:abstractNumId w:val="6"/>
+  </w:num>
+  <w:num w:numId="35">
+    <w:abstractNumId w:val="3"/>
+  </w:num>
+  <w:num w:numId="36">
     <w:abstractNumId w:val="17"/>
   </w:num>
-  <w:num w:numId="34">
-    <w:abstractNumId w:val="5"/>
-  </w:num>
-  <w:num w:numId="35">
-    <w:abstractNumId w:val="2"/>
-  </w:num>
-  <w:num w:numId="36">
-    <w:abstractNumId w:val="15"/>
-  </w:num>
   <w:num w:numId="37">
-    <w:abstractNumId w:val="20"/>
+    <w:abstractNumId w:val="22"/>
   </w:num>
   <w:num w:numId="38">
-    <w:abstractNumId w:val="13"/>
+    <w:abstractNumId w:val="14"/>
+  </w:num>
+  <w:num w:numId="39">
+    <w:abstractNumId w:val="1"/>
+  </w:num>
+  <w:num w:numId="40">
+    <w:abstractNumId w:val="15"/>
   </w:num>
 </w:numbering>
 </file>
@@ -5605,7 +8121,6 @@
     <w:next w:val="Normal"/>
     <w:link w:val="Heading2Char"/>
     <w:uiPriority w:val="9"/>
-    <w:semiHidden/>
     <w:unhideWhenUsed/>
     <w:qFormat/>
     <w:pPr>
@@ -5634,7 +8149,6 @@
     <w:next w:val="Normal"/>
     <w:link w:val="Heading3Char"/>
     <w:uiPriority w:val="9"/>
-    <w:semiHidden/>
     <w:unhideWhenUsed/>
     <w:qFormat/>
     <w:pPr>
@@ -5916,7 +8430,6 @@
     <w:basedOn w:val="DefaultParagraphFont"/>
     <w:link w:val="Heading2"/>
     <w:uiPriority w:val="9"/>
-    <w:semiHidden/>
     <w:rPr>
       <w:rFonts w:asciiTheme="majorHAnsi" w:eastAsiaTheme="majorEastAsia" w:hAnsiTheme="majorHAnsi" w:cstheme="majorBidi"/>
       <w:b/>
@@ -5932,7 +8445,6 @@
     <w:basedOn w:val="DefaultParagraphFont"/>
     <w:link w:val="Heading3"/>
     <w:uiPriority w:val="9"/>
-    <w:semiHidden/>
     <w:rPr>
       <w:rFonts w:asciiTheme="majorHAnsi" w:eastAsiaTheme="majorEastAsia" w:hAnsiTheme="majorHAnsi" w:cstheme="majorBidi"/>
       <w:b/>

</xml_diff>